<commit_message>
Aprobacion de cambios Julian Aguilar
</commit_message>
<xml_diff>
--- a/Documentación/Solicitud de cambios de hector sanchez.docx
+++ b/Documentación/Solicitud de cambios de hector sanchez.docx
@@ -1,6 +1,6 @@
 
 <file path=word/document.xml><?xml version="1.0" encoding="utf-8"?>
-<w:document xmlns:wpc="http://schemas.microsoft.com/office/word/2010/wordprocessingCanvas" xmlns:mc="http://schemas.openxmlformats.org/markup-compatibility/2006" xmlns:o="urn:schemas-microsoft-com:office:office" xmlns:r="http://schemas.openxmlformats.org/officeDocument/2006/relationships" xmlns:m="http://schemas.openxmlformats.org/officeDocument/2006/math" xmlns:v="urn:schemas-microsoft-com:vml" xmlns:wp14="http://schemas.microsoft.com/office/word/2010/wordprocessingDrawing" xmlns:wp="http://schemas.openxmlformats.org/drawingml/2006/wordprocessingDrawing" xmlns:w10="urn:schemas-microsoft-com:office:word" xmlns:w="http://schemas.openxmlformats.org/wordprocessingml/2006/main" xmlns:w14="http://schemas.microsoft.com/office/word/2010/wordml" xmlns:w15="http://schemas.microsoft.com/office/word/2012/wordml" xmlns:wpg="http://schemas.microsoft.com/office/word/2010/wordprocessingGroup" xmlns:wpi="http://schemas.microsoft.com/office/word/2010/wordprocessingInk" xmlns:wne="http://schemas.microsoft.com/office/word/2006/wordml" xmlns:wps="http://schemas.microsoft.com/office/word/2010/wordprocessingShape" mc:Ignorable="w14 w15 wp14">
+<w:document xmlns:wpc="http://schemas.microsoft.com/office/word/2010/wordprocessingCanvas" xmlns:mc="http://schemas.openxmlformats.org/markup-compatibility/2006" xmlns:o="urn:schemas-microsoft-com:office:office" xmlns:r="http://schemas.openxmlformats.org/officeDocument/2006/relationships" xmlns:m="http://schemas.openxmlformats.org/officeDocument/2006/math" xmlns:v="urn:schemas-microsoft-com:vml" xmlns:wp14="http://schemas.microsoft.com/office/word/2010/wordprocessingDrawing" xmlns:wp="http://schemas.openxmlformats.org/drawingml/2006/wordprocessingDrawing" xmlns:w10="urn:schemas-microsoft-com:office:word" xmlns:w="http://schemas.openxmlformats.org/wordprocessingml/2006/main" xmlns:w14="http://schemas.microsoft.com/office/word/2010/wordml" xmlns:wpg="http://schemas.microsoft.com/office/word/2010/wordprocessingGroup" xmlns:wpi="http://schemas.microsoft.com/office/word/2010/wordprocessingInk" xmlns:wne="http://schemas.microsoft.com/office/word/2006/wordml" xmlns:wps="http://schemas.microsoft.com/office/word/2010/wordprocessingShape" mc:Ignorable="w14 wp14">
   <w:body>
     <w:tbl>
       <w:tblPr>
@@ -70,7 +70,13 @@
           </w:tcPr>
           <w:p>
             <w:r>
-              <w:t>Se realizara un cambio en la dirección de a librerías del diseño de prototipo ya que hasta ahorita solo se puede ver en el equipo donde se realizó el diseño</w:t>
+              <w:t xml:space="preserve">Se realizara un cambio en la dirección de </w:t>
+            </w:r>
+            <w:r>
+              <w:t>las</w:t>
+            </w:r>
+            <w:r>
+              <w:t xml:space="preserve"> librerías del diseño de prototipo ya que hasta ahorita solo se puede ver en el equipo donde se realizó el diseño</w:t>
             </w:r>
           </w:p>
         </w:tc>
@@ -301,13 +307,23 @@
           <w:tcPr>
             <w:tcW w:w="2126" w:type="dxa"/>
           </w:tcPr>
-          <w:p/>
+          <w:p>
+            <w:r>
+              <w:t>Si</w:t>
+            </w:r>
+          </w:p>
         </w:tc>
         <w:tc>
           <w:tcPr>
             <w:tcW w:w="4580" w:type="dxa"/>
           </w:tcPr>
-          <w:p/>
+          <w:p>
+            <w:r>
+              <w:t>No puedo ver el diseño en mi laptop :(</w:t>
+            </w:r>
+            <w:bookmarkStart w:id="0" w:name="_GoBack"/>
+            <w:bookmarkEnd w:id="0"/>
+          </w:p>
         </w:tc>
       </w:tr>
       <w:tr>
@@ -337,10 +353,7 @@
     </w:tbl>
     <w:p/>
     <w:p/>
-    <w:p>
-      <w:bookmarkStart w:id="0" w:name="_GoBack"/>
-      <w:bookmarkEnd w:id="0"/>
-    </w:p>
+    <w:p/>
     <w:sectPr>
       <w:pgSz w:w="12240" w:h="15840"/>
       <w:pgMar w:top="1417" w:right="1701" w:bottom="1417" w:left="1701" w:header="708" w:footer="708" w:gutter="0"/>
@@ -352,7 +365,7 @@
 </file>
 
 <file path=word/styles.xml><?xml version="1.0" encoding="utf-8"?>
-<w:styles xmlns:mc="http://schemas.openxmlformats.org/markup-compatibility/2006" xmlns:r="http://schemas.openxmlformats.org/officeDocument/2006/relationships" xmlns:w="http://schemas.openxmlformats.org/wordprocessingml/2006/main" xmlns:w14="http://schemas.microsoft.com/office/word/2010/wordml" xmlns:w15="http://schemas.microsoft.com/office/word/2012/wordml" mc:Ignorable="w14 w15">
+<w:styles xmlns:mc="http://schemas.openxmlformats.org/markup-compatibility/2006" xmlns:r="http://schemas.openxmlformats.org/officeDocument/2006/relationships" xmlns:w="http://schemas.openxmlformats.org/wordprocessingml/2006/main" xmlns:w14="http://schemas.microsoft.com/office/word/2010/wordml" mc:Ignorable="w14">
   <w:docDefaults>
     <w:rPrDefault>
       <w:rPr>
@@ -368,378 +381,360 @@
       </w:pPr>
     </w:pPrDefault>
   </w:docDefaults>
-  <w:latentStyles w:defLockedState="0" w:defUIPriority="99" w:defSemiHidden="0" w:defUnhideWhenUsed="0" w:defQFormat="0" w:count="371">
-    <w:lsdException w:name="Normal" w:uiPriority="0" w:qFormat="1"/>
-    <w:lsdException w:name="heading 1" w:uiPriority="9" w:qFormat="1"/>
-    <w:lsdException w:name="heading 2" w:semiHidden="1" w:uiPriority="9" w:unhideWhenUsed="1" w:qFormat="1"/>
-    <w:lsdException w:name="heading 3" w:semiHidden="1" w:uiPriority="9" w:unhideWhenUsed="1" w:qFormat="1"/>
-    <w:lsdException w:name="heading 4" w:semiHidden="1" w:uiPriority="9" w:unhideWhenUsed="1" w:qFormat="1"/>
-    <w:lsdException w:name="heading 5" w:semiHidden="1" w:uiPriority="9" w:unhideWhenUsed="1" w:qFormat="1"/>
-    <w:lsdException w:name="heading 6" w:semiHidden="1" w:uiPriority="9" w:unhideWhenUsed="1" w:qFormat="1"/>
-    <w:lsdException w:name="heading 7" w:semiHidden="1" w:uiPriority="9" w:unhideWhenUsed="1" w:qFormat="1"/>
-    <w:lsdException w:name="heading 8" w:semiHidden="1" w:uiPriority="9" w:unhideWhenUsed="1" w:qFormat="1"/>
-    <w:lsdException w:name="heading 9" w:semiHidden="1" w:uiPriority="9" w:unhideWhenUsed="1" w:qFormat="1"/>
-    <w:lsdException w:name="index 1" w:semiHidden="1" w:unhideWhenUsed="1"/>
-    <w:lsdException w:name="index 2" w:semiHidden="1" w:unhideWhenUsed="1"/>
-    <w:lsdException w:name="index 3" w:semiHidden="1" w:unhideWhenUsed="1"/>
-    <w:lsdException w:name="index 4" w:semiHidden="1" w:unhideWhenUsed="1"/>
-    <w:lsdException w:name="index 5" w:semiHidden="1" w:unhideWhenUsed="1"/>
-    <w:lsdException w:name="index 6" w:semiHidden="1" w:unhideWhenUsed="1"/>
-    <w:lsdException w:name="index 7" w:semiHidden="1" w:unhideWhenUsed="1"/>
-    <w:lsdException w:name="index 8" w:semiHidden="1" w:unhideWhenUsed="1"/>
-    <w:lsdException w:name="index 9" w:semiHidden="1" w:unhideWhenUsed="1"/>
-    <w:lsdException w:name="toc 1" w:semiHidden="1" w:uiPriority="39" w:unhideWhenUsed="1"/>
-    <w:lsdException w:name="toc 2" w:semiHidden="1" w:uiPriority="39" w:unhideWhenUsed="1"/>
-    <w:lsdException w:name="toc 3" w:semiHidden="1" w:uiPriority="39" w:unhideWhenUsed="1"/>
-    <w:lsdException w:name="toc 4" w:semiHidden="1" w:uiPriority="39" w:unhideWhenUsed="1"/>
-    <w:lsdException w:name="toc 5" w:semiHidden="1" w:uiPriority="39" w:unhideWhenUsed="1"/>
-    <w:lsdException w:name="toc 6" w:semiHidden="1" w:uiPriority="39" w:unhideWhenUsed="1"/>
-    <w:lsdException w:name="toc 7" w:semiHidden="1" w:uiPriority="39" w:unhideWhenUsed="1"/>
-    <w:lsdException w:name="toc 8" w:semiHidden="1" w:uiPriority="39" w:unhideWhenUsed="1"/>
-    <w:lsdException w:name="toc 9" w:semiHidden="1" w:uiPriority="39" w:unhideWhenUsed="1"/>
-    <w:lsdException w:name="Normal Indent" w:semiHidden="1" w:unhideWhenUsed="1"/>
-    <w:lsdException w:name="footnote text" w:semiHidden="1" w:unhideWhenUsed="1"/>
-    <w:lsdException w:name="annotation text" w:semiHidden="1" w:unhideWhenUsed="1"/>
-    <w:lsdException w:name="header" w:semiHidden="1" w:unhideWhenUsed="1"/>
-    <w:lsdException w:name="footer" w:semiHidden="1" w:unhideWhenUsed="1"/>
-    <w:lsdException w:name="index heading" w:semiHidden="1" w:unhideWhenUsed="1"/>
-    <w:lsdException w:name="caption" w:semiHidden="1" w:uiPriority="35" w:unhideWhenUsed="1" w:qFormat="1"/>
-    <w:lsdException w:name="table of figures" w:semiHidden="1" w:unhideWhenUsed="1"/>
-    <w:lsdException w:name="envelope address" w:semiHidden="1" w:unhideWhenUsed="1"/>
-    <w:lsdException w:name="envelope return" w:semiHidden="1" w:unhideWhenUsed="1"/>
-    <w:lsdException w:name="footnote reference" w:semiHidden="1" w:unhideWhenUsed="1"/>
-    <w:lsdException w:name="annotation reference" w:semiHidden="1" w:unhideWhenUsed="1"/>
-    <w:lsdException w:name="line number" w:semiHidden="1" w:unhideWhenUsed="1"/>
-    <w:lsdException w:name="page number" w:semiHidden="1" w:unhideWhenUsed="1"/>
-    <w:lsdException w:name="endnote reference" w:semiHidden="1" w:unhideWhenUsed="1"/>
-    <w:lsdException w:name="endnote text" w:semiHidden="1" w:unhideWhenUsed="1"/>
-    <w:lsdException w:name="table of authorities" w:semiHidden="1" w:unhideWhenUsed="1"/>
-    <w:lsdException w:name="macro" w:semiHidden="1" w:unhideWhenUsed="1"/>
-    <w:lsdException w:name="toa heading" w:semiHidden="1" w:unhideWhenUsed="1"/>
-    <w:lsdException w:name="List" w:semiHidden="1" w:unhideWhenUsed="1"/>
-    <w:lsdException w:name="List Bullet" w:semiHidden="1" w:unhideWhenUsed="1"/>
-    <w:lsdException w:name="List Number" w:semiHidden="1" w:unhideWhenUsed="1"/>
-    <w:lsdException w:name="List 2" w:semiHidden="1" w:unhideWhenUsed="1"/>
-    <w:lsdException w:name="List 3" w:semiHidden="1" w:unhideWhenUsed="1"/>
-    <w:lsdException w:name="List 4" w:semiHidden="1" w:unhideWhenUsed="1"/>
-    <w:lsdException w:name="List 5" w:semiHidden="1" w:unhideWhenUsed="1"/>
-    <w:lsdException w:name="List Bullet 2" w:semiHidden="1" w:unhideWhenUsed="1"/>
-    <w:lsdException w:name="List Bullet 3" w:semiHidden="1" w:unhideWhenUsed="1"/>
-    <w:lsdException w:name="List Bullet 4" w:semiHidden="1" w:unhideWhenUsed="1"/>
-    <w:lsdException w:name="List Bullet 5" w:semiHidden="1" w:unhideWhenUsed="1"/>
-    <w:lsdException w:name="List Number 2" w:semiHidden="1" w:unhideWhenUsed="1"/>
-    <w:lsdException w:name="List Number 3" w:semiHidden="1" w:unhideWhenUsed="1"/>
-    <w:lsdException w:name="List Number 4" w:semiHidden="1" w:unhideWhenUsed="1"/>
-    <w:lsdException w:name="List Number 5" w:semiHidden="1" w:unhideWhenUsed="1"/>
-    <w:lsdException w:name="Title" w:uiPriority="10" w:qFormat="1"/>
-    <w:lsdException w:name="Closing" w:semiHidden="1" w:unhideWhenUsed="1"/>
-    <w:lsdException w:name="Signature" w:semiHidden="1" w:unhideWhenUsed="1"/>
-    <w:lsdException w:name="Default Paragraph Font" w:semiHidden="1" w:uiPriority="1" w:unhideWhenUsed="1"/>
-    <w:lsdException w:name="Body Text" w:semiHidden="1" w:unhideWhenUsed="1"/>
-    <w:lsdException w:name="Body Text Indent" w:semiHidden="1" w:unhideWhenUsed="1"/>
-    <w:lsdException w:name="List Continue" w:semiHidden="1" w:unhideWhenUsed="1"/>
-    <w:lsdException w:name="List Continue 2" w:semiHidden="1" w:unhideWhenUsed="1"/>
-    <w:lsdException w:name="List Continue 3" w:semiHidden="1" w:unhideWhenUsed="1"/>
-    <w:lsdException w:name="List Continue 4" w:semiHidden="1" w:unhideWhenUsed="1"/>
-    <w:lsdException w:name="List Continue 5" w:semiHidden="1" w:unhideWhenUsed="1"/>
-    <w:lsdException w:name="Message Header" w:semiHidden="1" w:unhideWhenUsed="1"/>
-    <w:lsdException w:name="Subtitle" w:uiPriority="11" w:qFormat="1"/>
-    <w:lsdException w:name="Salutation" w:semiHidden="1" w:unhideWhenUsed="1"/>
-    <w:lsdException w:name="Date" w:semiHidden="1" w:unhideWhenUsed="1"/>
-    <w:lsdException w:name="Body Text First Indent" w:semiHidden="1" w:unhideWhenUsed="1"/>
-    <w:lsdException w:name="Body Text First Indent 2" w:semiHidden="1" w:unhideWhenUsed="1"/>
-    <w:lsdException w:name="Note Heading" w:semiHidden="1" w:unhideWhenUsed="1"/>
-    <w:lsdException w:name="Body Text 2" w:semiHidden="1" w:unhideWhenUsed="1"/>
-    <w:lsdException w:name="Body Text 3" w:semiHidden="1" w:unhideWhenUsed="1"/>
-    <w:lsdException w:name="Body Text Indent 2" w:semiHidden="1" w:unhideWhenUsed="1"/>
-    <w:lsdException w:name="Body Text Indent 3" w:semiHidden="1" w:unhideWhenUsed="1"/>
-    <w:lsdException w:name="Block Text" w:semiHidden="1" w:unhideWhenUsed="1"/>
-    <w:lsdException w:name="Hyperlink" w:semiHidden="1" w:unhideWhenUsed="1"/>
-    <w:lsdException w:name="FollowedHyperlink" w:semiHidden="1" w:unhideWhenUsed="1"/>
-    <w:lsdException w:name="Strong" w:uiPriority="22" w:qFormat="1"/>
-    <w:lsdException w:name="Emphasis" w:uiPriority="20" w:qFormat="1"/>
-    <w:lsdException w:name="Document Map" w:semiHidden="1" w:unhideWhenUsed="1"/>
-    <w:lsdException w:name="Plain Text" w:semiHidden="1" w:unhideWhenUsed="1"/>
-    <w:lsdException w:name="E-mail Signature" w:semiHidden="1" w:unhideWhenUsed="1"/>
-    <w:lsdException w:name="HTML Top of Form" w:semiHidden="1" w:unhideWhenUsed="1"/>
-    <w:lsdException w:name="HTML Bottom of Form" w:semiHidden="1" w:unhideWhenUsed="1"/>
-    <w:lsdException w:name="Normal (Web)" w:semiHidden="1" w:unhideWhenUsed="1"/>
-    <w:lsdException w:name="HTML Acronym" w:semiHidden="1" w:unhideWhenUsed="1"/>
-    <w:lsdException w:name="HTML Address" w:semiHidden="1" w:unhideWhenUsed="1"/>
-    <w:lsdException w:name="HTML Cite" w:semiHidden="1" w:unhideWhenUsed="1"/>
-    <w:lsdException w:name="HTML Code" w:semiHidden="1" w:unhideWhenUsed="1"/>
-    <w:lsdException w:name="HTML Definition" w:semiHidden="1" w:unhideWhenUsed="1"/>
-    <w:lsdException w:name="HTML Keyboard" w:semiHidden="1" w:unhideWhenUsed="1"/>
-    <w:lsdException w:name="HTML Preformatted" w:semiHidden="1" w:unhideWhenUsed="1"/>
-    <w:lsdException w:name="HTML Sample" w:semiHidden="1" w:unhideWhenUsed="1"/>
-    <w:lsdException w:name="HTML Typewriter" w:semiHidden="1" w:unhideWhenUsed="1"/>
-    <w:lsdException w:name="HTML Variable" w:semiHidden="1" w:unhideWhenUsed="1"/>
-    <w:lsdException w:name="Normal Table" w:semiHidden="1" w:unhideWhenUsed="1"/>
-    <w:lsdException w:name="annotation subject" w:semiHidden="1" w:unhideWhenUsed="1"/>
-    <w:lsdException w:name="No List" w:semiHidden="1" w:unhideWhenUsed="1"/>
-    <w:lsdException w:name="Outline List 1" w:semiHidden="1" w:unhideWhenUsed="1"/>
-    <w:lsdException w:name="Outline List 2" w:semiHidden="1" w:unhideWhenUsed="1"/>
-    <w:lsdException w:name="Outline List 3" w:semiHidden="1" w:unhideWhenUsed="1"/>
-    <w:lsdException w:name="Table Simple 1" w:semiHidden="1" w:unhideWhenUsed="1"/>
-    <w:lsdException w:name="Table Simple 2" w:semiHidden="1" w:unhideWhenUsed="1"/>
-    <w:lsdException w:name="Table Simple 3" w:semiHidden="1" w:unhideWhenUsed="1"/>
-    <w:lsdException w:name="Table Classic 1" w:semiHidden="1" w:unhideWhenUsed="1"/>
-    <w:lsdException w:name="Table Classic 2" w:semiHidden="1" w:unhideWhenUsed="1"/>
-    <w:lsdException w:name="Table Classic 3" w:semiHidden="1" w:unhideWhenUsed="1"/>
-    <w:lsdException w:name="Table Classic 4" w:semiHidden="1" w:unhideWhenUsed="1"/>
-    <w:lsdException w:name="Table Colorful 1" w:semiHidden="1" w:unhideWhenUsed="1"/>
-    <w:lsdException w:name="Table Colorful 2" w:semiHidden="1" w:unhideWhenUsed="1"/>
-    <w:lsdException w:name="Table Colorful 3" w:semiHidden="1" w:unhideWhenUsed="1"/>
-    <w:lsdException w:name="Table Columns 1" w:semiHidden="1" w:unhideWhenUsed="1"/>
-    <w:lsdException w:name="Table Columns 2" w:semiHidden="1" w:unhideWhenUsed="1"/>
-    <w:lsdException w:name="Table Columns 3" w:semiHidden="1" w:unhideWhenUsed="1"/>
-    <w:lsdException w:name="Table Columns 4" w:semiHidden="1" w:unhideWhenUsed="1"/>
-    <w:lsdException w:name="Table Columns 5" w:semiHidden="1" w:unhideWhenUsed="1"/>
-    <w:lsdException w:name="Table Grid 1" w:semiHidden="1" w:unhideWhenUsed="1"/>
-    <w:lsdException w:name="Table Grid 2" w:semiHidden="1" w:unhideWhenUsed="1"/>
-    <w:lsdException w:name="Table Grid 3" w:semiHidden="1" w:unhideWhenUsed="1"/>
-    <w:lsdException w:name="Table Grid 4" w:semiHidden="1" w:unhideWhenUsed="1"/>
-    <w:lsdException w:name="Table Grid 5" w:semiHidden="1" w:unhideWhenUsed="1"/>
-    <w:lsdException w:name="Table Grid 6" w:semiHidden="1" w:unhideWhenUsed="1"/>
-    <w:lsdException w:name="Table Grid 7" w:semiHidden="1" w:unhideWhenUsed="1"/>
-    <w:lsdException w:name="Table Grid 8" w:semiHidden="1" w:unhideWhenUsed="1"/>
-    <w:lsdException w:name="Table List 1" w:semiHidden="1" w:unhideWhenUsed="1"/>
-    <w:lsdException w:name="Table List 2" w:semiHidden="1" w:unhideWhenUsed="1"/>
-    <w:lsdException w:name="Table List 3" w:semiHidden="1" w:unhideWhenUsed="1"/>
-    <w:lsdException w:name="Table List 4" w:semiHidden="1" w:unhideWhenUsed="1"/>
-    <w:lsdException w:name="Table List 5" w:semiHidden="1" w:unhideWhenUsed="1"/>
-    <w:lsdException w:name="Table List 6" w:semiHidden="1" w:unhideWhenUsed="1"/>
-    <w:lsdException w:name="Table List 7" w:semiHidden="1" w:unhideWhenUsed="1"/>
-    <w:lsdException w:name="Table List 8" w:semiHidden="1" w:unhideWhenUsed="1"/>
-    <w:lsdException w:name="Table 3D effects 1" w:semiHidden="1" w:unhideWhenUsed="1"/>
-    <w:lsdException w:name="Table 3D effects 2" w:semiHidden="1" w:unhideWhenUsed="1"/>
-    <w:lsdException w:name="Table 3D effects 3" w:semiHidden="1" w:unhideWhenUsed="1"/>
-    <w:lsdException w:name="Table Contemporary" w:semiHidden="1" w:unhideWhenUsed="1"/>
-    <w:lsdException w:name="Table Elegant" w:semiHidden="1" w:unhideWhenUsed="1"/>
-    <w:lsdException w:name="Table Professional" w:semiHidden="1" w:unhideWhenUsed="1"/>
-    <w:lsdException w:name="Table Subtle 1" w:semiHidden="1" w:unhideWhenUsed="1"/>
-    <w:lsdException w:name="Table Subtle 2" w:semiHidden="1" w:unhideWhenUsed="1"/>
-    <w:lsdException w:name="Table Web 1" w:semiHidden="1" w:unhideWhenUsed="1"/>
-    <w:lsdException w:name="Table Web 2" w:semiHidden="1" w:unhideWhenUsed="1"/>
-    <w:lsdException w:name="Table Web 3" w:semiHidden="1" w:unhideWhenUsed="1"/>
-    <w:lsdException w:name="Balloon Text" w:semiHidden="1" w:unhideWhenUsed="1"/>
-    <w:lsdException w:name="Table Grid" w:uiPriority="39"/>
-    <w:lsdException w:name="Table Theme" w:semiHidden="1" w:unhideWhenUsed="1"/>
-    <w:lsdException w:name="Placeholder Text" w:semiHidden="1"/>
-    <w:lsdException w:name="No Spacing" w:uiPriority="1" w:qFormat="1"/>
-    <w:lsdException w:name="Light Shading" w:uiPriority="60"/>
-    <w:lsdException w:name="Light List" w:uiPriority="61"/>
-    <w:lsdException w:name="Light Grid" w:uiPriority="62"/>
-    <w:lsdException w:name="Medium Shading 1" w:uiPriority="63"/>
-    <w:lsdException w:name="Medium Shading 2" w:uiPriority="64"/>
-    <w:lsdException w:name="Medium List 1" w:uiPriority="65"/>
-    <w:lsdException w:name="Medium List 2" w:uiPriority="66"/>
-    <w:lsdException w:name="Medium Grid 1" w:uiPriority="67"/>
-    <w:lsdException w:name="Medium Grid 2" w:uiPriority="68"/>
-    <w:lsdException w:name="Medium Grid 3" w:uiPriority="69"/>
-    <w:lsdException w:name="Dark List" w:uiPriority="70"/>
-    <w:lsdException w:name="Colorful Shading" w:uiPriority="71"/>
-    <w:lsdException w:name="Colorful List" w:uiPriority="72"/>
-    <w:lsdException w:name="Colorful Grid" w:uiPriority="73"/>
-    <w:lsdException w:name="Light Shading Accent 1" w:uiPriority="60"/>
-    <w:lsdException w:name="Light List Accent 1" w:uiPriority="61"/>
-    <w:lsdException w:name="Light Grid Accent 1" w:uiPriority="62"/>
-    <w:lsdException w:name="Medium Shading 1 Accent 1" w:uiPriority="63"/>
-    <w:lsdException w:name="Medium Shading 2 Accent 1" w:uiPriority="64"/>
-    <w:lsdException w:name="Medium List 1 Accent 1" w:uiPriority="65"/>
-    <w:lsdException w:name="Revision" w:semiHidden="1"/>
-    <w:lsdException w:name="List Paragraph" w:uiPriority="34" w:qFormat="1"/>
-    <w:lsdException w:name="Quote" w:uiPriority="29" w:qFormat="1"/>
-    <w:lsdException w:name="Intense Quote" w:uiPriority="30" w:qFormat="1"/>
-    <w:lsdException w:name="Medium List 2 Accent 1" w:uiPriority="66"/>
-    <w:lsdException w:name="Medium Grid 1 Accent 1" w:uiPriority="67"/>
-    <w:lsdException w:name="Medium Grid 2 Accent 1" w:uiPriority="68"/>
-    <w:lsdException w:name="Medium Grid 3 Accent 1" w:uiPriority="69"/>
-    <w:lsdException w:name="Dark List Accent 1" w:uiPriority="70"/>
-    <w:lsdException w:name="Colorful Shading Accent 1" w:uiPriority="71"/>
-    <w:lsdException w:name="Colorful List Accent 1" w:uiPriority="72"/>
-    <w:lsdException w:name="Colorful Grid Accent 1" w:uiPriority="73"/>
-    <w:lsdException w:name="Light Shading Accent 2" w:uiPriority="60"/>
-    <w:lsdException w:name="Light List Accent 2" w:uiPriority="61"/>
-    <w:lsdException w:name="Light Grid Accent 2" w:uiPriority="62"/>
-    <w:lsdException w:name="Medium Shading 1 Accent 2" w:uiPriority="63"/>
-    <w:lsdException w:name="Medium Shading 2 Accent 2" w:uiPriority="64"/>
-    <w:lsdException w:name="Medium List 1 Accent 2" w:uiPriority="65"/>
-    <w:lsdException w:name="Medium List 2 Accent 2" w:uiPriority="66"/>
-    <w:lsdException w:name="Medium Grid 1 Accent 2" w:uiPriority="67"/>
-    <w:lsdException w:name="Medium Grid 2 Accent 2" w:uiPriority="68"/>
-    <w:lsdException w:name="Medium Grid 3 Accent 2" w:uiPriority="69"/>
-    <w:lsdException w:name="Dark List Accent 2" w:uiPriority="70"/>
-    <w:lsdException w:name="Colorful Shading Accent 2" w:uiPriority="71"/>
-    <w:lsdException w:name="Colorful List Accent 2" w:uiPriority="72"/>
-    <w:lsdException w:name="Colorful Grid Accent 2" w:uiPriority="73"/>
-    <w:lsdException w:name="Light Shading Accent 3" w:uiPriority="60"/>
-    <w:lsdException w:name="Light List Accent 3" w:uiPriority="61"/>
-    <w:lsdException w:name="Light Grid Accent 3" w:uiPriority="62"/>
-    <w:lsdException w:name="Medium Shading 1 Accent 3" w:uiPriority="63"/>
-    <w:lsdException w:name="Medium Shading 2 Accent 3" w:uiPriority="64"/>
-    <w:lsdException w:name="Medium List 1 Accent 3" w:uiPriority="65"/>
-    <w:lsdException w:name="Medium List 2 Accent 3" w:uiPriority="66"/>
-    <w:lsdException w:name="Medium Grid 1 Accent 3" w:uiPriority="67"/>
-    <w:lsdException w:name="Medium Grid 2 Accent 3" w:uiPriority="68"/>
-    <w:lsdException w:name="Medium Grid 3 Accent 3" w:uiPriority="69"/>
-    <w:lsdException w:name="Dark List Accent 3" w:uiPriority="70"/>
-    <w:lsdException w:name="Colorful Shading Accent 3" w:uiPriority="71"/>
-    <w:lsdException w:name="Colorful List Accent 3" w:uiPriority="72"/>
-    <w:lsdException w:name="Colorful Grid Accent 3" w:uiPriority="73"/>
-    <w:lsdException w:name="Light Shading Accent 4" w:uiPriority="60"/>
-    <w:lsdException w:name="Light List Accent 4" w:uiPriority="61"/>
-    <w:lsdException w:name="Light Grid Accent 4" w:uiPriority="62"/>
-    <w:lsdException w:name="Medium Shading 1 Accent 4" w:uiPriority="63"/>
-    <w:lsdException w:name="Medium Shading 2 Accent 4" w:uiPriority="64"/>
-    <w:lsdException w:name="Medium List 1 Accent 4" w:uiPriority="65"/>
-    <w:lsdException w:name="Medium List 2 Accent 4" w:uiPriority="66"/>
-    <w:lsdException w:name="Medium Grid 1 Accent 4" w:uiPriority="67"/>
-    <w:lsdException w:name="Medium Grid 2 Accent 4" w:uiPriority="68"/>
-    <w:lsdException w:name="Medium Grid 3 Accent 4" w:uiPriority="69"/>
-    <w:lsdException w:name="Dark List Accent 4" w:uiPriority="70"/>
-    <w:lsdException w:name="Colorful Shading Accent 4" w:uiPriority="71"/>
-    <w:lsdException w:name="Colorful List Accent 4" w:uiPriority="72"/>
-    <w:lsdException w:name="Colorful Grid Accent 4" w:uiPriority="73"/>
-    <w:lsdException w:name="Light Shading Accent 5" w:uiPriority="60"/>
-    <w:lsdException w:name="Light List Accent 5" w:uiPriority="61"/>
-    <w:lsdException w:name="Light Grid Accent 5" w:uiPriority="62"/>
-    <w:lsdException w:name="Medium Shading 1 Accent 5" w:uiPriority="63"/>
-    <w:lsdException w:name="Medium Shading 2 Accent 5" w:uiPriority="64"/>
-    <w:lsdException w:name="Medium List 1 Accent 5" w:uiPriority="65"/>
-    <w:lsdException w:name="Medium List 2 Accent 5" w:uiPriority="66"/>
-    <w:lsdException w:name="Medium Grid 1 Accent 5" w:uiPriority="67"/>
-    <w:lsdException w:name="Medium Grid 2 Accent 5" w:uiPriority="68"/>
-    <w:lsdException w:name="Medium Grid 3 Accent 5" w:uiPriority="69"/>
-    <w:lsdException w:name="Dark List Accent 5" w:uiPriority="70"/>
-    <w:lsdException w:name="Colorful Shading Accent 5" w:uiPriority="71"/>
-    <w:lsdException w:name="Colorful List Accent 5" w:uiPriority="72"/>
-    <w:lsdException w:name="Colorful Grid Accent 5" w:uiPriority="73"/>
-    <w:lsdException w:name="Light Shading Accent 6" w:uiPriority="60"/>
-    <w:lsdException w:name="Light List Accent 6" w:uiPriority="61"/>
-    <w:lsdException w:name="Light Grid Accent 6" w:uiPriority="62"/>
-    <w:lsdException w:name="Medium Shading 1 Accent 6" w:uiPriority="63"/>
-    <w:lsdException w:name="Medium Shading 2 Accent 6" w:uiPriority="64"/>
-    <w:lsdException w:name="Medium List 1 Accent 6" w:uiPriority="65"/>
-    <w:lsdException w:name="Medium List 2 Accent 6" w:uiPriority="66"/>
-    <w:lsdException w:name="Medium Grid 1 Accent 6" w:uiPriority="67"/>
-    <w:lsdException w:name="Medium Grid 2 Accent 6" w:uiPriority="68"/>
-    <w:lsdException w:name="Medium Grid 3 Accent 6" w:uiPriority="69"/>
-    <w:lsdException w:name="Dark List Accent 6" w:uiPriority="70"/>
-    <w:lsdException w:name="Colorful Shading Accent 6" w:uiPriority="71"/>
-    <w:lsdException w:name="Colorful List Accent 6" w:uiPriority="72"/>
-    <w:lsdException w:name="Colorful Grid Accent 6" w:uiPriority="73"/>
-    <w:lsdException w:name="Subtle Emphasis" w:uiPriority="19" w:qFormat="1"/>
-    <w:lsdException w:name="Intense Emphasis" w:uiPriority="21" w:qFormat="1"/>
-    <w:lsdException w:name="Subtle Reference" w:uiPriority="31" w:qFormat="1"/>
-    <w:lsdException w:name="Intense Reference" w:uiPriority="32" w:qFormat="1"/>
-    <w:lsdException w:name="Book Title" w:uiPriority="33" w:qFormat="1"/>
-    <w:lsdException w:name="Bibliography" w:semiHidden="1" w:uiPriority="37" w:unhideWhenUsed="1"/>
-    <w:lsdException w:name="TOC Heading" w:semiHidden="1" w:uiPriority="39" w:unhideWhenUsed="1" w:qFormat="1"/>
-    <w:lsdException w:name="Plain Table 1" w:uiPriority="41"/>
-    <w:lsdException w:name="Plain Table 2" w:uiPriority="42"/>
-    <w:lsdException w:name="Plain Table 3" w:uiPriority="43"/>
-    <w:lsdException w:name="Plain Table 4" w:uiPriority="44"/>
-    <w:lsdException w:name="Plain Table 5" w:uiPriority="45"/>
-    <w:lsdException w:name="Grid Table Light" w:uiPriority="40"/>
-    <w:lsdException w:name="Grid Table 1 Light" w:uiPriority="46"/>
-    <w:lsdException w:name="Grid Table 2" w:uiPriority="47"/>
-    <w:lsdException w:name="Grid Table 3" w:uiPriority="48"/>
-    <w:lsdException w:name="Grid Table 4" w:uiPriority="49"/>
-    <w:lsdException w:name="Grid Table 5 Dark" w:uiPriority="50"/>
-    <w:lsdException w:name="Grid Table 6 Colorful" w:uiPriority="51"/>
-    <w:lsdException w:name="Grid Table 7 Colorful" w:uiPriority="52"/>
-    <w:lsdException w:name="Grid Table 1 Light Accent 1" w:uiPriority="46"/>
-    <w:lsdException w:name="Grid Table 2 Accent 1" w:uiPriority="47"/>
-    <w:lsdException w:name="Grid Table 3 Accent 1" w:uiPriority="48"/>
-    <w:lsdException w:name="Grid Table 4 Accent 1" w:uiPriority="49"/>
-    <w:lsdException w:name="Grid Table 5 Dark Accent 1" w:uiPriority="50"/>
-    <w:lsdException w:name="Grid Table 6 Colorful Accent 1" w:uiPriority="51"/>
-    <w:lsdException w:name="Grid Table 7 Colorful Accent 1" w:uiPriority="52"/>
-    <w:lsdException w:name="Grid Table 1 Light Accent 2" w:uiPriority="46"/>
-    <w:lsdException w:name="Grid Table 2 Accent 2" w:uiPriority="47"/>
-    <w:lsdException w:name="Grid Table 3 Accent 2" w:uiPriority="48"/>
-    <w:lsdException w:name="Grid Table 4 Accent 2" w:uiPriority="49"/>
-    <w:lsdException w:name="Grid Table 5 Dark Accent 2" w:uiPriority="50"/>
-    <w:lsdException w:name="Grid Table 6 Colorful Accent 2" w:uiPriority="51"/>
-    <w:lsdException w:name="Grid Table 7 Colorful Accent 2" w:uiPriority="52"/>
-    <w:lsdException w:name="Grid Table 1 Light Accent 3" w:uiPriority="46"/>
-    <w:lsdException w:name="Grid Table 2 Accent 3" w:uiPriority="47"/>
-    <w:lsdException w:name="Grid Table 3 Accent 3" w:uiPriority="48"/>
-    <w:lsdException w:name="Grid Table 4 Accent 3" w:uiPriority="49"/>
-    <w:lsdException w:name="Grid Table 5 Dark Accent 3" w:uiPriority="50"/>
-    <w:lsdException w:name="Grid Table 6 Colorful Accent 3" w:uiPriority="51"/>
-    <w:lsdException w:name="Grid Table 7 Colorful Accent 3" w:uiPriority="52"/>
-    <w:lsdException w:name="Grid Table 1 Light Accent 4" w:uiPriority="46"/>
-    <w:lsdException w:name="Grid Table 2 Accent 4" w:uiPriority="47"/>
-    <w:lsdException w:name="Grid Table 3 Accent 4" w:uiPriority="48"/>
-    <w:lsdException w:name="Grid Table 4 Accent 4" w:uiPriority="49"/>
-    <w:lsdException w:name="Grid Table 5 Dark Accent 4" w:uiPriority="50"/>
-    <w:lsdException w:name="Grid Table 6 Colorful Accent 4" w:uiPriority="51"/>
-    <w:lsdException w:name="Grid Table 7 Colorful Accent 4" w:uiPriority="52"/>
-    <w:lsdException w:name="Grid Table 1 Light Accent 5" w:uiPriority="46"/>
-    <w:lsdException w:name="Grid Table 2 Accent 5" w:uiPriority="47"/>
-    <w:lsdException w:name="Grid Table 3 Accent 5" w:uiPriority="48"/>
-    <w:lsdException w:name="Grid Table 4 Accent 5" w:uiPriority="49"/>
-    <w:lsdException w:name="Grid Table 5 Dark Accent 5" w:uiPriority="50"/>
-    <w:lsdException w:name="Grid Table 6 Colorful Accent 5" w:uiPriority="51"/>
-    <w:lsdException w:name="Grid Table 7 Colorful Accent 5" w:uiPriority="52"/>
-    <w:lsdException w:name="Grid Table 1 Light Accent 6" w:uiPriority="46"/>
-    <w:lsdException w:name="Grid Table 2 Accent 6" w:uiPriority="47"/>
-    <w:lsdException w:name="Grid Table 3 Accent 6" w:uiPriority="48"/>
-    <w:lsdException w:name="Grid Table 4 Accent 6" w:uiPriority="49"/>
-    <w:lsdException w:name="Grid Table 5 Dark Accent 6" w:uiPriority="50"/>
-    <w:lsdException w:name="Grid Table 6 Colorful Accent 6" w:uiPriority="51"/>
-    <w:lsdException w:name="Grid Table 7 Colorful Accent 6" w:uiPriority="52"/>
-    <w:lsdException w:name="List Table 1 Light" w:uiPriority="46"/>
-    <w:lsdException w:name="List Table 2" w:uiPriority="47"/>
-    <w:lsdException w:name="List Table 3" w:uiPriority="48"/>
-    <w:lsdException w:name="List Table 4" w:uiPriority="49"/>
-    <w:lsdException w:name="List Table 5 Dark" w:uiPriority="50"/>
-    <w:lsdException w:name="List Table 6 Colorful" w:uiPriority="51"/>
-    <w:lsdException w:name="List Table 7 Colorful" w:uiPriority="52"/>
-    <w:lsdException w:name="List Table 1 Light Accent 1" w:uiPriority="46"/>
-    <w:lsdException w:name="List Table 2 Accent 1" w:uiPriority="47"/>
-    <w:lsdException w:name="List Table 3 Accent 1" w:uiPriority="48"/>
-    <w:lsdException w:name="List Table 4 Accent 1" w:uiPriority="49"/>
-    <w:lsdException w:name="List Table 5 Dark Accent 1" w:uiPriority="50"/>
-    <w:lsdException w:name="List Table 6 Colorful Accent 1" w:uiPriority="51"/>
-    <w:lsdException w:name="List Table 7 Colorful Accent 1" w:uiPriority="52"/>
-    <w:lsdException w:name="List Table 1 Light Accent 2" w:uiPriority="46"/>
-    <w:lsdException w:name="List Table 2 Accent 2" w:uiPriority="47"/>
-    <w:lsdException w:name="List Table 3 Accent 2" w:uiPriority="48"/>
-    <w:lsdException w:name="List Table 4 Accent 2" w:uiPriority="49"/>
-    <w:lsdException w:name="List Table 5 Dark Accent 2" w:uiPriority="50"/>
-    <w:lsdException w:name="List Table 6 Colorful Accent 2" w:uiPriority="51"/>
-    <w:lsdException w:name="List Table 7 Colorful Accent 2" w:uiPriority="52"/>
-    <w:lsdException w:name="List Table 1 Light Accent 3" w:uiPriority="46"/>
-    <w:lsdException w:name="List Table 2 Accent 3" w:uiPriority="47"/>
-    <w:lsdException w:name="List Table 3 Accent 3" w:uiPriority="48"/>
-    <w:lsdException w:name="List Table 4 Accent 3" w:uiPriority="49"/>
-    <w:lsdException w:name="List Table 5 Dark Accent 3" w:uiPriority="50"/>
-    <w:lsdException w:name="List Table 6 Colorful Accent 3" w:uiPriority="51"/>
-    <w:lsdException w:name="List Table 7 Colorful Accent 3" w:uiPriority="52"/>
-    <w:lsdException w:name="List Table 1 Light Accent 4" w:uiPriority="46"/>
-    <w:lsdException w:name="List Table 2 Accent 4" w:uiPriority="47"/>
-    <w:lsdException w:name="List Table 3 Accent 4" w:uiPriority="48"/>
-    <w:lsdException w:name="List Table 4 Accent 4" w:uiPriority="49"/>
-    <w:lsdException w:name="List Table 5 Dark Accent 4" w:uiPriority="50"/>
-    <w:lsdException w:name="List Table 6 Colorful Accent 4" w:uiPriority="51"/>
-    <w:lsdException w:name="List Table 7 Colorful Accent 4" w:uiPriority="52"/>
-    <w:lsdException w:name="List Table 1 Light Accent 5" w:uiPriority="46"/>
-    <w:lsdException w:name="List Table 2 Accent 5" w:uiPriority="47"/>
-    <w:lsdException w:name="List Table 3 Accent 5" w:uiPriority="48"/>
-    <w:lsdException w:name="List Table 4 Accent 5" w:uiPriority="49"/>
-    <w:lsdException w:name="List Table 5 Dark Accent 5" w:uiPriority="50"/>
-    <w:lsdException w:name="List Table 6 Colorful Accent 5" w:uiPriority="51"/>
-    <w:lsdException w:name="List Table 7 Colorful Accent 5" w:uiPriority="52"/>
-    <w:lsdException w:name="List Table 1 Light Accent 6" w:uiPriority="46"/>
-    <w:lsdException w:name="List Table 2 Accent 6" w:uiPriority="47"/>
-    <w:lsdException w:name="List Table 3 Accent 6" w:uiPriority="48"/>
-    <w:lsdException w:name="List Table 4 Accent 6" w:uiPriority="49"/>
-    <w:lsdException w:name="List Table 5 Dark Accent 6" w:uiPriority="50"/>
-    <w:lsdException w:name="List Table 6 Colorful Accent 6" w:uiPriority="51"/>
-    <w:lsdException w:name="List Table 7 Colorful Accent 6" w:uiPriority="52"/>
+  <w:latentStyles w:defLockedState="0" w:defUIPriority="99" w:defSemiHidden="1" w:defUnhideWhenUsed="1" w:defQFormat="0" w:count="267">
+    <w:lsdException w:name="Normal" w:semiHidden="0" w:uiPriority="0" w:unhideWhenUsed="0" w:qFormat="1"/>
+    <w:lsdException w:name="heading 1" w:semiHidden="0" w:uiPriority="9" w:unhideWhenUsed="0" w:qFormat="1"/>
+    <w:lsdException w:name="heading 2" w:uiPriority="9" w:qFormat="1"/>
+    <w:lsdException w:name="heading 3" w:uiPriority="9" w:qFormat="1"/>
+    <w:lsdException w:name="heading 4" w:uiPriority="9" w:qFormat="1"/>
+    <w:lsdException w:name="heading 5" w:uiPriority="9" w:qFormat="1"/>
+    <w:lsdException w:name="heading 6" w:uiPriority="9" w:qFormat="1"/>
+    <w:lsdException w:name="heading 7" w:uiPriority="9" w:qFormat="1"/>
+    <w:lsdException w:name="heading 8" w:uiPriority="9" w:qFormat="1"/>
+    <w:lsdException w:name="heading 9" w:uiPriority="9" w:qFormat="1"/>
+    <w:lsdException w:name="toc 1" w:uiPriority="39"/>
+    <w:lsdException w:name="toc 2" w:uiPriority="39"/>
+    <w:lsdException w:name="toc 3" w:uiPriority="39"/>
+    <w:lsdException w:name="toc 4" w:uiPriority="39"/>
+    <w:lsdException w:name="toc 5" w:uiPriority="39"/>
+    <w:lsdException w:name="toc 6" w:uiPriority="39"/>
+    <w:lsdException w:name="toc 7" w:uiPriority="39"/>
+    <w:lsdException w:name="toc 8" w:uiPriority="39"/>
+    <w:lsdException w:name="toc 9" w:uiPriority="39"/>
+    <w:lsdException w:name="caption" w:uiPriority="35" w:qFormat="1"/>
+    <w:lsdException w:name="Title" w:semiHidden="0" w:uiPriority="10" w:unhideWhenUsed="0" w:qFormat="1"/>
+    <w:lsdException w:name="Default Paragraph Font" w:uiPriority="1"/>
+    <w:lsdException w:name="Subtitle" w:semiHidden="0" w:uiPriority="11" w:unhideWhenUsed="0" w:qFormat="1"/>
+    <w:lsdException w:name="Strong" w:semiHidden="0" w:uiPriority="22" w:unhideWhenUsed="0" w:qFormat="1"/>
+    <w:lsdException w:name="Emphasis" w:semiHidden="0" w:uiPriority="20" w:unhideWhenUsed="0" w:qFormat="1"/>
+    <w:lsdException w:name="Table Grid" w:semiHidden="0" w:uiPriority="39" w:unhideWhenUsed="0"/>
+    <w:lsdException w:name="Placeholder Text" w:unhideWhenUsed="0"/>
+    <w:lsdException w:name="No Spacing" w:semiHidden="0" w:uiPriority="1" w:unhideWhenUsed="0" w:qFormat="1"/>
+    <w:lsdException w:name="Light Shading" w:semiHidden="0" w:uiPriority="60" w:unhideWhenUsed="0"/>
+    <w:lsdException w:name="Light List" w:semiHidden="0" w:uiPriority="61" w:unhideWhenUsed="0"/>
+    <w:lsdException w:name="Light Grid" w:semiHidden="0" w:uiPriority="62" w:unhideWhenUsed="0"/>
+    <w:lsdException w:name="Medium Shading 1" w:semiHidden="0" w:uiPriority="63" w:unhideWhenUsed="0"/>
+    <w:lsdException w:name="Medium Shading 2" w:semiHidden="0" w:uiPriority="64" w:unhideWhenUsed="0"/>
+    <w:lsdException w:name="Medium List 1" w:semiHidden="0" w:uiPriority="65" w:unhideWhenUsed="0"/>
+    <w:lsdException w:name="Medium List 2" w:semiHidden="0" w:uiPriority="66" w:unhideWhenUsed="0"/>
+    <w:lsdException w:name="Medium Grid 1" w:semiHidden="0" w:uiPriority="67" w:unhideWhenUsed="0"/>
+    <w:lsdException w:name="Medium Grid 2" w:semiHidden="0" w:uiPriority="68" w:unhideWhenUsed="0"/>
+    <w:lsdException w:name="Medium Grid 3" w:semiHidden="0" w:uiPriority="69" w:unhideWhenUsed="0"/>
+    <w:lsdException w:name="Dark List" w:semiHidden="0" w:uiPriority="70" w:unhideWhenUsed="0"/>
+    <w:lsdException w:name="Colorful Shading" w:semiHidden="0" w:uiPriority="71" w:unhideWhenUsed="0"/>
+    <w:lsdException w:name="Colorful List" w:semiHidden="0" w:uiPriority="72" w:unhideWhenUsed="0"/>
+    <w:lsdException w:name="Colorful Grid" w:semiHidden="0" w:uiPriority="73" w:unhideWhenUsed="0"/>
+    <w:lsdException w:name="Light Shading Accent 1" w:semiHidden="0" w:uiPriority="60" w:unhideWhenUsed="0"/>
+    <w:lsdException w:name="Light List Accent 1" w:semiHidden="0" w:uiPriority="61" w:unhideWhenUsed="0"/>
+    <w:lsdException w:name="Light Grid Accent 1" w:semiHidden="0" w:uiPriority="62" w:unhideWhenUsed="0"/>
+    <w:lsdException w:name="Medium Shading 1 Accent 1" w:semiHidden="0" w:uiPriority="63" w:unhideWhenUsed="0"/>
+    <w:lsdException w:name="Medium Shading 2 Accent 1" w:semiHidden="0" w:uiPriority="64" w:unhideWhenUsed="0"/>
+    <w:lsdException w:name="Medium List 1 Accent 1" w:semiHidden="0" w:uiPriority="65" w:unhideWhenUsed="0"/>
+    <w:lsdException w:name="Revision" w:unhideWhenUsed="0"/>
+    <w:lsdException w:name="List Paragraph" w:semiHidden="0" w:uiPriority="34" w:unhideWhenUsed="0" w:qFormat="1"/>
+    <w:lsdException w:name="Quote" w:semiHidden="0" w:uiPriority="29" w:unhideWhenUsed="0" w:qFormat="1"/>
+    <w:lsdException w:name="Intense Quote" w:semiHidden="0" w:uiPriority="30" w:unhideWhenUsed="0" w:qFormat="1"/>
+    <w:lsdException w:name="Medium List 2 Accent 1" w:semiHidden="0" w:uiPriority="66" w:unhideWhenUsed="0"/>
+    <w:lsdException w:name="Medium Grid 1 Accent 1" w:semiHidden="0" w:uiPriority="67" w:unhideWhenUsed="0"/>
+    <w:lsdException w:name="Medium Grid 2 Accent 1" w:semiHidden="0" w:uiPriority="68" w:unhideWhenUsed="0"/>
+    <w:lsdException w:name="Medium Grid 3 Accent 1" w:semiHidden="0" w:uiPriority="69" w:unhideWhenUsed="0"/>
+    <w:lsdException w:name="Dark List Accent 1" w:semiHidden="0" w:uiPriority="70" w:unhideWhenUsed="0"/>
+    <w:lsdException w:name="Colorful Shading Accent 1" w:semiHidden="0" w:uiPriority="71" w:unhideWhenUsed="0"/>
+    <w:lsdException w:name="Colorful List Accent 1" w:semiHidden="0" w:uiPriority="72" w:unhideWhenUsed="0"/>
+    <w:lsdException w:name="Colorful Grid Accent 1" w:semiHidden="0" w:uiPriority="73" w:unhideWhenUsed="0"/>
+    <w:lsdException w:name="Light Shading Accent 2" w:semiHidden="0" w:uiPriority="60" w:unhideWhenUsed="0"/>
+    <w:lsdException w:name="Light List Accent 2" w:semiHidden="0" w:uiPriority="61" w:unhideWhenUsed="0"/>
+    <w:lsdException w:name="Light Grid Accent 2" w:semiHidden="0" w:uiPriority="62" w:unhideWhenUsed="0"/>
+    <w:lsdException w:name="Medium Shading 1 Accent 2" w:semiHidden="0" w:uiPriority="63" w:unhideWhenUsed="0"/>
+    <w:lsdException w:name="Medium Shading 2 Accent 2" w:semiHidden="0" w:uiPriority="64" w:unhideWhenUsed="0"/>
+    <w:lsdException w:name="Medium List 1 Accent 2" w:semiHidden="0" w:uiPriority="65" w:unhideWhenUsed="0"/>
+    <w:lsdException w:name="Medium List 2 Accent 2" w:semiHidden="0" w:uiPriority="66" w:unhideWhenUsed="0"/>
+    <w:lsdException w:name="Medium Grid 1 Accent 2" w:semiHidden="0" w:uiPriority="67" w:unhideWhenUsed="0"/>
+    <w:lsdException w:name="Medium Grid 2 Accent 2" w:semiHidden="0" w:uiPriority="68" w:unhideWhenUsed="0"/>
+    <w:lsdException w:name="Medium Grid 3 Accent 2" w:semiHidden="0" w:uiPriority="69" w:unhideWhenUsed="0"/>
+    <w:lsdException w:name="Dark List Accent 2" w:semiHidden="0" w:uiPriority="70" w:unhideWhenUsed="0"/>
+    <w:lsdException w:name="Colorful Shading Accent 2" w:semiHidden="0" w:uiPriority="71" w:unhideWhenUsed="0"/>
+    <w:lsdException w:name="Colorful List Accent 2" w:semiHidden="0" w:uiPriority="72" w:unhideWhenUsed="0"/>
+    <w:lsdException w:name="Colorful Grid Accent 2" w:semiHidden="0" w:uiPriority="73" w:unhideWhenUsed="0"/>
+    <w:lsdException w:name="Light Shading Accent 3" w:semiHidden="0" w:uiPriority="60" w:unhideWhenUsed="0"/>
+    <w:lsdException w:name="Light List Accent 3" w:semiHidden="0" w:uiPriority="61" w:unhideWhenUsed="0"/>
+    <w:lsdException w:name="Light Grid Accent 3" w:semiHidden="0" w:uiPriority="62" w:unhideWhenUsed="0"/>
+    <w:lsdException w:name="Medium Shading 1 Accent 3" w:semiHidden="0" w:uiPriority="63" w:unhideWhenUsed="0"/>
+    <w:lsdException w:name="Medium Shading 2 Accent 3" w:semiHidden="0" w:uiPriority="64" w:unhideWhenUsed="0"/>
+    <w:lsdException w:name="Medium List 1 Accent 3" w:semiHidden="0" w:uiPriority="65" w:unhideWhenUsed="0"/>
+    <w:lsdException w:name="Medium List 2 Accent 3" w:semiHidden="0" w:uiPriority="66" w:unhideWhenUsed="0"/>
+    <w:lsdException w:name="Medium Grid 1 Accent 3" w:semiHidden="0" w:uiPriority="67" w:unhideWhenUsed="0"/>
+    <w:lsdException w:name="Medium Grid 2 Accent 3" w:semiHidden="0" w:uiPriority="68" w:unhideWhenUsed="0"/>
+    <w:lsdException w:name="Medium Grid 3 Accent 3" w:semiHidden="0" w:uiPriority="69" w:unhideWhenUsed="0"/>
+    <w:lsdException w:name="Dark List Accent 3" w:semiHidden="0" w:uiPriority="70" w:unhideWhenUsed="0"/>
+    <w:lsdException w:name="Colorful Shading Accent 3" w:semiHidden="0" w:uiPriority="71" w:unhideWhenUsed="0"/>
+    <w:lsdException w:name="Colorful List Accent 3" w:semiHidden="0" w:uiPriority="72" w:unhideWhenUsed="0"/>
+    <w:lsdException w:name="Colorful Grid Accent 3" w:semiHidden="0" w:uiPriority="73" w:unhideWhenUsed="0"/>
+    <w:lsdException w:name="Light Shading Accent 4" w:semiHidden="0" w:uiPriority="60" w:unhideWhenUsed="0"/>
+    <w:lsdException w:name="Light List Accent 4" w:semiHidden="0" w:uiPriority="61" w:unhideWhenUsed="0"/>
+    <w:lsdException w:name="Light Grid Accent 4" w:semiHidden="0" w:uiPriority="62" w:unhideWhenUsed="0"/>
+    <w:lsdException w:name="Medium Shading 1 Accent 4" w:semiHidden="0" w:uiPriority="63" w:unhideWhenUsed="0"/>
+    <w:lsdException w:name="Medium Shading 2 Accent 4" w:semiHidden="0" w:uiPriority="64" w:unhideWhenUsed="0"/>
+    <w:lsdException w:name="Medium List 1 Accent 4" w:semiHidden="0" w:uiPriority="65" w:unhideWhenUsed="0"/>
+    <w:lsdException w:name="Medium List 2 Accent 4" w:semiHidden="0" w:uiPriority="66" w:unhideWhenUsed="0"/>
+    <w:lsdException w:name="Medium Grid 1 Accent 4" w:semiHidden="0" w:uiPriority="67" w:unhideWhenUsed="0"/>
+    <w:lsdException w:name="Medium Grid 2 Accent 4" w:semiHidden="0" w:uiPriority="68" w:unhideWhenUsed="0"/>
+    <w:lsdException w:name="Medium Grid 3 Accent 4" w:semiHidden="0" w:uiPriority="69" w:unhideWhenUsed="0"/>
+    <w:lsdException w:name="Dark List Accent 4" w:semiHidden="0" w:uiPriority="70" w:unhideWhenUsed="0"/>
+    <w:lsdException w:name="Colorful Shading Accent 4" w:semiHidden="0" w:uiPriority="71" w:unhideWhenUsed="0"/>
+    <w:lsdException w:name="Colorful List Accent 4" w:semiHidden="0" w:uiPriority="72" w:unhideWhenUsed="0"/>
+    <w:lsdException w:name="Colorful Grid Accent 4" w:semiHidden="0" w:uiPriority="73" w:unhideWhenUsed="0"/>
+    <w:lsdException w:name="Light Shading Accent 5" w:semiHidden="0" w:uiPriority="60" w:unhideWhenUsed="0"/>
+    <w:lsdException w:name="Light List Accent 5" w:semiHidden="0" w:uiPriority="61" w:unhideWhenUsed="0"/>
+    <w:lsdException w:name="Light Grid Accent 5" w:semiHidden="0" w:uiPriority="62" w:unhideWhenUsed="0"/>
+    <w:lsdException w:name="Medium Shading 1 Accent 5" w:semiHidden="0" w:uiPriority="63" w:unhideWhenUsed="0"/>
+    <w:lsdException w:name="Medium Shading 2 Accent 5" w:semiHidden="0" w:uiPriority="64" w:unhideWhenUsed="0"/>
+    <w:lsdException w:name="Medium List 1 Accent 5" w:semiHidden="0" w:uiPriority="65" w:unhideWhenUsed="0"/>
+    <w:lsdException w:name="Medium List 2 Accent 5" w:semiHidden="0" w:uiPriority="66" w:unhideWhenUsed="0"/>
+    <w:lsdException w:name="Medium Grid 1 Accent 5" w:semiHidden="0" w:uiPriority="67" w:unhideWhenUsed="0"/>
+    <w:lsdException w:name="Medium Grid 2 Accent 5" w:semiHidden="0" w:uiPriority="68" w:unhideWhenUsed="0"/>
+    <w:lsdException w:name="Medium Grid 3 Accent 5" w:semiHidden="0" w:uiPriority="69" w:unhideWhenUsed="0"/>
+    <w:lsdException w:name="Dark List Accent 5" w:semiHidden="0" w:uiPriority="70" w:unhideWhenUsed="0"/>
+    <w:lsdException w:name="Colorful Shading Accent 5" w:semiHidden="0" w:uiPriority="71" w:unhideWhenUsed="0"/>
+    <w:lsdException w:name="Colorful List Accent 5" w:semiHidden="0" w:uiPriority="72" w:unhideWhenUsed="0"/>
+    <w:lsdException w:name="Colorful Grid Accent 5" w:semiHidden="0" w:uiPriority="73" w:unhideWhenUsed="0"/>
+    <w:lsdException w:name="Light Shading Accent 6" w:semiHidden="0" w:uiPriority="60" w:unhideWhenUsed="0"/>
+    <w:lsdException w:name="Light List Accent 6" w:semiHidden="0" w:uiPriority="61" w:unhideWhenUsed="0"/>
+    <w:lsdException w:name="Light Grid Accent 6" w:semiHidden="0" w:uiPriority="62" w:unhideWhenUsed="0"/>
+    <w:lsdException w:name="Medium Shading 1 Accent 6" w:semiHidden="0" w:uiPriority="63" w:unhideWhenUsed="0"/>
+    <w:lsdException w:name="Medium Shading 2 Accent 6" w:semiHidden="0" w:uiPriority="64" w:unhideWhenUsed="0"/>
+    <w:lsdException w:name="Medium List 1 Accent 6" w:semiHidden="0" w:uiPriority="65" w:unhideWhenUsed="0"/>
+    <w:lsdException w:name="Medium List 2 Accent 6" w:semiHidden="0" w:uiPriority="66" w:unhideWhenUsed="0"/>
+    <w:lsdException w:name="Medium Grid 1 Accent 6" w:semiHidden="0" w:uiPriority="67" w:unhideWhenUsed="0"/>
+    <w:lsdException w:name="Medium Grid 2 Accent 6" w:semiHidden="0" w:uiPriority="68" w:unhideWhenUsed="0"/>
+    <w:lsdException w:name="Medium Grid 3 Accent 6" w:semiHidden="0" w:uiPriority="69" w:unhideWhenUsed="0"/>
+    <w:lsdException w:name="Dark List Accent 6" w:semiHidden="0" w:uiPriority="70" w:unhideWhenUsed="0"/>
+    <w:lsdException w:name="Colorful Shading Accent 6" w:semiHidden="0" w:uiPriority="71" w:unhideWhenUsed="0"/>
+    <w:lsdException w:name="Colorful List Accent 6" w:semiHidden="0" w:uiPriority="72" w:unhideWhenUsed="0"/>
+    <w:lsdException w:name="Colorful Grid Accent 6" w:semiHidden="0" w:uiPriority="73" w:unhideWhenUsed="0"/>
+    <w:lsdException w:name="Subtle Emphasis" w:semiHidden="0" w:uiPriority="19" w:unhideWhenUsed="0" w:qFormat="1"/>
+    <w:lsdException w:name="Intense Emphasis" w:semiHidden="0" w:uiPriority="21" w:unhideWhenUsed="0" w:qFormat="1"/>
+    <w:lsdException w:name="Subtle Reference" w:semiHidden="0" w:uiPriority="31" w:unhideWhenUsed="0" w:qFormat="1"/>
+    <w:lsdException w:name="Intense Reference" w:semiHidden="0" w:uiPriority="32" w:unhideWhenUsed="0" w:qFormat="1"/>
+    <w:lsdException w:name="Book Title" w:semiHidden="0" w:uiPriority="33" w:unhideWhenUsed="0" w:qFormat="1"/>
+    <w:lsdException w:name="Bibliography" w:uiPriority="37"/>
+    <w:lsdException w:name="TOC Heading" w:uiPriority="39" w:qFormat="1"/>
+  </w:latentStyles>
+  <w:style w:type="paragraph" w:default="1" w:styleId="Normal">
+    <w:name w:val="Normal"/>
+    <w:qFormat/>
+  </w:style>
+  <w:style w:type="character" w:default="1" w:styleId="Fuentedeprrafopredeter">
+    <w:name w:val="Default Paragraph Font"/>
+    <w:uiPriority w:val="1"/>
+    <w:semiHidden/>
+    <w:unhideWhenUsed/>
+  </w:style>
+  <w:style w:type="table" w:default="1" w:styleId="Tablanormal">
+    <w:name w:val="Normal Table"/>
+    <w:uiPriority w:val="99"/>
+    <w:semiHidden/>
+    <w:unhideWhenUsed/>
+    <w:tblPr>
+      <w:tblInd w:w="0" w:type="dxa"/>
+      <w:tblCellMar>
+        <w:top w:w="0" w:type="dxa"/>
+        <w:left w:w="108" w:type="dxa"/>
+        <w:bottom w:w="0" w:type="dxa"/>
+        <w:right w:w="108" w:type="dxa"/>
+      </w:tblCellMar>
+    </w:tblPr>
+  </w:style>
+  <w:style w:type="numbering" w:default="1" w:styleId="Sinlista">
+    <w:name w:val="No List"/>
+    <w:uiPriority w:val="99"/>
+    <w:semiHidden/>
+    <w:unhideWhenUsed/>
+  </w:style>
+  <w:style w:type="table" w:styleId="Tablaconcuadrcula">
+    <w:name w:val="Table Grid"/>
+    <w:basedOn w:val="Tablanormal"/>
+    <w:uiPriority w:val="39"/>
+    <w:rsid w:val="00606623"/>
+    <w:pPr>
+      <w:spacing w:after="0" w:line="240" w:lineRule="auto"/>
+    </w:pPr>
+    <w:tblPr>
+      <w:tblInd w:w="0" w:type="dxa"/>
+      <w:tblBorders>
+        <w:top w:val="single" w:sz="4" w:space="0" w:color="auto"/>
+        <w:left w:val="single" w:sz="4" w:space="0" w:color="auto"/>
+        <w:bottom w:val="single" w:sz="4" w:space="0" w:color="auto"/>
+        <w:right w:val="single" w:sz="4" w:space="0" w:color="auto"/>
+        <w:insideH w:val="single" w:sz="4" w:space="0" w:color="auto"/>
+        <w:insideV w:val="single" w:sz="4" w:space="0" w:color="auto"/>
+      </w:tblBorders>
+      <w:tblCellMar>
+        <w:top w:w="0" w:type="dxa"/>
+        <w:left w:w="108" w:type="dxa"/>
+        <w:bottom w:w="0" w:type="dxa"/>
+        <w:right w:w="108" w:type="dxa"/>
+      </w:tblCellMar>
+    </w:tblPr>
+  </w:style>
+</w:styles>
+</file>
+
+<file path=word/stylesWithEffects.xml><?xml version="1.0" encoding="utf-8"?>
+<w:styles xmlns:wpc="http://schemas.microsoft.com/office/word/2010/wordprocessingCanvas" xmlns:mc="http://schemas.openxmlformats.org/markup-compatibility/2006" xmlns:o="urn:schemas-microsoft-com:office:office" xmlns:r="http://schemas.openxmlformats.org/officeDocument/2006/relationships" xmlns:m="http://schemas.openxmlformats.org/officeDocument/2006/math" xmlns:v="urn:schemas-microsoft-com:vml" xmlns:wp14="http://schemas.microsoft.com/office/word/2010/wordprocessingDrawing" xmlns:wp="http://schemas.openxmlformats.org/drawingml/2006/wordprocessingDrawing" xmlns:w10="urn:schemas-microsoft-com:office:word" xmlns:w="http://schemas.openxmlformats.org/wordprocessingml/2006/main" xmlns:w14="http://schemas.microsoft.com/office/word/2010/wordml" xmlns:wpg="http://schemas.microsoft.com/office/word/2010/wordprocessingGroup" xmlns:wpi="http://schemas.microsoft.com/office/word/2010/wordprocessingInk" xmlns:wne="http://schemas.microsoft.com/office/word/2006/wordml" xmlns:wps="http://schemas.microsoft.com/office/word/2010/wordprocessingShape" mc:Ignorable="w14 wp14">
+  <w:docDefaults>
+    <w:rPrDefault>
+      <w:rPr>
+        <w:rFonts w:asciiTheme="minorHAnsi" w:eastAsiaTheme="minorHAnsi" w:hAnsiTheme="minorHAnsi" w:cstheme="minorBidi"/>
+        <w:sz w:val="22"/>
+        <w:szCs w:val="22"/>
+        <w:lang w:val="es-MX" w:eastAsia="en-US" w:bidi="ar-SA"/>
+      </w:rPr>
+    </w:rPrDefault>
+    <w:pPrDefault>
+      <w:pPr>
+        <w:spacing w:after="160" w:line="259" w:lineRule="auto"/>
+      </w:pPr>
+    </w:pPrDefault>
+  </w:docDefaults>
+  <w:latentStyles w:defLockedState="0" w:defUIPriority="99" w:defSemiHidden="1" w:defUnhideWhenUsed="1" w:defQFormat="0" w:count="267">
+    <w:lsdException w:name="Normal" w:semiHidden="0" w:uiPriority="0" w:unhideWhenUsed="0" w:qFormat="1"/>
+    <w:lsdException w:name="heading 1" w:semiHidden="0" w:uiPriority="9" w:unhideWhenUsed="0" w:qFormat="1"/>
+    <w:lsdException w:name="heading 2" w:uiPriority="9" w:qFormat="1"/>
+    <w:lsdException w:name="heading 3" w:uiPriority="9" w:qFormat="1"/>
+    <w:lsdException w:name="heading 4" w:uiPriority="9" w:qFormat="1"/>
+    <w:lsdException w:name="heading 5" w:uiPriority="9" w:qFormat="1"/>
+    <w:lsdException w:name="heading 6" w:uiPriority="9" w:qFormat="1"/>
+    <w:lsdException w:name="heading 7" w:uiPriority="9" w:qFormat="1"/>
+    <w:lsdException w:name="heading 8" w:uiPriority="9" w:qFormat="1"/>
+    <w:lsdException w:name="heading 9" w:uiPriority="9" w:qFormat="1"/>
+    <w:lsdException w:name="toc 1" w:uiPriority="39"/>
+    <w:lsdException w:name="toc 2" w:uiPriority="39"/>
+    <w:lsdException w:name="toc 3" w:uiPriority="39"/>
+    <w:lsdException w:name="toc 4" w:uiPriority="39"/>
+    <w:lsdException w:name="toc 5" w:uiPriority="39"/>
+    <w:lsdException w:name="toc 6" w:uiPriority="39"/>
+    <w:lsdException w:name="toc 7" w:uiPriority="39"/>
+    <w:lsdException w:name="toc 8" w:uiPriority="39"/>
+    <w:lsdException w:name="toc 9" w:uiPriority="39"/>
+    <w:lsdException w:name="caption" w:uiPriority="35" w:qFormat="1"/>
+    <w:lsdException w:name="Title" w:semiHidden="0" w:uiPriority="10" w:unhideWhenUsed="0" w:qFormat="1"/>
+    <w:lsdException w:name="Default Paragraph Font" w:uiPriority="1"/>
+    <w:lsdException w:name="Subtitle" w:semiHidden="0" w:uiPriority="11" w:unhideWhenUsed="0" w:qFormat="1"/>
+    <w:lsdException w:name="Strong" w:semiHidden="0" w:uiPriority="22" w:unhideWhenUsed="0" w:qFormat="1"/>
+    <w:lsdException w:name="Emphasis" w:semiHidden="0" w:uiPriority="20" w:unhideWhenUsed="0" w:qFormat="1"/>
+    <w:lsdException w:name="Table Grid" w:semiHidden="0" w:uiPriority="39" w:unhideWhenUsed="0"/>
+    <w:lsdException w:name="Placeholder Text" w:unhideWhenUsed="0"/>
+    <w:lsdException w:name="No Spacing" w:semiHidden="0" w:uiPriority="1" w:unhideWhenUsed="0" w:qFormat="1"/>
+    <w:lsdException w:name="Light Shading" w:semiHidden="0" w:uiPriority="60" w:unhideWhenUsed="0"/>
+    <w:lsdException w:name="Light List" w:semiHidden="0" w:uiPriority="61" w:unhideWhenUsed="0"/>
+    <w:lsdException w:name="Light Grid" w:semiHidden="0" w:uiPriority="62" w:unhideWhenUsed="0"/>
+    <w:lsdException w:name="Medium Shading 1" w:semiHidden="0" w:uiPriority="63" w:unhideWhenUsed="0"/>
+    <w:lsdException w:name="Medium Shading 2" w:semiHidden="0" w:uiPriority="64" w:unhideWhenUsed="0"/>
+    <w:lsdException w:name="Medium List 1" w:semiHidden="0" w:uiPriority="65" w:unhideWhenUsed="0"/>
+    <w:lsdException w:name="Medium List 2" w:semiHidden="0" w:uiPriority="66" w:unhideWhenUsed="0"/>
+    <w:lsdException w:name="Medium Grid 1" w:semiHidden="0" w:uiPriority="67" w:unhideWhenUsed="0"/>
+    <w:lsdException w:name="Medium Grid 2" w:semiHidden="0" w:uiPriority="68" w:unhideWhenUsed="0"/>
+    <w:lsdException w:name="Medium Grid 3" w:semiHidden="0" w:uiPriority="69" w:unhideWhenUsed="0"/>
+    <w:lsdException w:name="Dark List" w:semiHidden="0" w:uiPriority="70" w:unhideWhenUsed="0"/>
+    <w:lsdException w:name="Colorful Shading" w:semiHidden="0" w:uiPriority="71" w:unhideWhenUsed="0"/>
+    <w:lsdException w:name="Colorful List" w:semiHidden="0" w:uiPriority="72" w:unhideWhenUsed="0"/>
+    <w:lsdException w:name="Colorful Grid" w:semiHidden="0" w:uiPriority="73" w:unhideWhenUsed="0"/>
+    <w:lsdException w:name="Light Shading Accent 1" w:semiHidden="0" w:uiPriority="60" w:unhideWhenUsed="0"/>
+    <w:lsdException w:name="Light List Accent 1" w:semiHidden="0" w:uiPriority="61" w:unhideWhenUsed="0"/>
+    <w:lsdException w:name="Light Grid Accent 1" w:semiHidden="0" w:uiPriority="62" w:unhideWhenUsed="0"/>
+    <w:lsdException w:name="Medium Shading 1 Accent 1" w:semiHidden="0" w:uiPriority="63" w:unhideWhenUsed="0"/>
+    <w:lsdException w:name="Medium Shading 2 Accent 1" w:semiHidden="0" w:uiPriority="64" w:unhideWhenUsed="0"/>
+    <w:lsdException w:name="Medium List 1 Accent 1" w:semiHidden="0" w:uiPriority="65" w:unhideWhenUsed="0"/>
+    <w:lsdException w:name="Revision" w:unhideWhenUsed="0"/>
+    <w:lsdException w:name="List Paragraph" w:semiHidden="0" w:uiPriority="34" w:unhideWhenUsed="0" w:qFormat="1"/>
+    <w:lsdException w:name="Quote" w:semiHidden="0" w:uiPriority="29" w:unhideWhenUsed="0" w:qFormat="1"/>
+    <w:lsdException w:name="Intense Quote" w:semiHidden="0" w:uiPriority="30" w:unhideWhenUsed="0" w:qFormat="1"/>
+    <w:lsdException w:name="Medium List 2 Accent 1" w:semiHidden="0" w:uiPriority="66" w:unhideWhenUsed="0"/>
+    <w:lsdException w:name="Medium Grid 1 Accent 1" w:semiHidden="0" w:uiPriority="67" w:unhideWhenUsed="0"/>
+    <w:lsdException w:name="Medium Grid 2 Accent 1" w:semiHidden="0" w:uiPriority="68" w:unhideWhenUsed="0"/>
+    <w:lsdException w:name="Medium Grid 3 Accent 1" w:semiHidden="0" w:uiPriority="69" w:unhideWhenUsed="0"/>
+    <w:lsdException w:name="Dark List Accent 1" w:semiHidden="0" w:uiPriority="70" w:unhideWhenUsed="0"/>
+    <w:lsdException w:name="Colorful Shading Accent 1" w:semiHidden="0" w:uiPriority="71" w:unhideWhenUsed="0"/>
+    <w:lsdException w:name="Colorful List Accent 1" w:semiHidden="0" w:uiPriority="72" w:unhideWhenUsed="0"/>
+    <w:lsdException w:name="Colorful Grid Accent 1" w:semiHidden="0" w:uiPriority="73" w:unhideWhenUsed="0"/>
+    <w:lsdException w:name="Light Shading Accent 2" w:semiHidden="0" w:uiPriority="60" w:unhideWhenUsed="0"/>
+    <w:lsdException w:name="Light List Accent 2" w:semiHidden="0" w:uiPriority="61" w:unhideWhenUsed="0"/>
+    <w:lsdException w:name="Light Grid Accent 2" w:semiHidden="0" w:uiPriority="62" w:unhideWhenUsed="0"/>
+    <w:lsdException w:name="Medium Shading 1 Accent 2" w:semiHidden="0" w:uiPriority="63" w:unhideWhenUsed="0"/>
+    <w:lsdException w:name="Medium Shading 2 Accent 2" w:semiHidden="0" w:uiPriority="64" w:unhideWhenUsed="0"/>
+    <w:lsdException w:name="Medium List 1 Accent 2" w:semiHidden="0" w:uiPriority="65" w:unhideWhenUsed="0"/>
+    <w:lsdException w:name="Medium List 2 Accent 2" w:semiHidden="0" w:uiPriority="66" w:unhideWhenUsed="0"/>
+    <w:lsdException w:name="Medium Grid 1 Accent 2" w:semiHidden="0" w:uiPriority="67" w:unhideWhenUsed="0"/>
+    <w:lsdException w:name="Medium Grid 2 Accent 2" w:semiHidden="0" w:uiPriority="68" w:unhideWhenUsed="0"/>
+    <w:lsdException w:name="Medium Grid 3 Accent 2" w:semiHidden="0" w:uiPriority="69" w:unhideWhenUsed="0"/>
+    <w:lsdException w:name="Dark List Accent 2" w:semiHidden="0" w:uiPriority="70" w:unhideWhenUsed="0"/>
+    <w:lsdException w:name="Colorful Shading Accent 2" w:semiHidden="0" w:uiPriority="71" w:unhideWhenUsed="0"/>
+    <w:lsdException w:name="Colorful List Accent 2" w:semiHidden="0" w:uiPriority="72" w:unhideWhenUsed="0"/>
+    <w:lsdException w:name="Colorful Grid Accent 2" w:semiHidden="0" w:uiPriority="73" w:unhideWhenUsed="0"/>
+    <w:lsdException w:name="Light Shading Accent 3" w:semiHidden="0" w:uiPriority="60" w:unhideWhenUsed="0"/>
+    <w:lsdException w:name="Light List Accent 3" w:semiHidden="0" w:uiPriority="61" w:unhideWhenUsed="0"/>
+    <w:lsdException w:name="Light Grid Accent 3" w:semiHidden="0" w:uiPriority="62" w:unhideWhenUsed="0"/>
+    <w:lsdException w:name="Medium Shading 1 Accent 3" w:semiHidden="0" w:uiPriority="63" w:unhideWhenUsed="0"/>
+    <w:lsdException w:name="Medium Shading 2 Accent 3" w:semiHidden="0" w:uiPriority="64" w:unhideWhenUsed="0"/>
+    <w:lsdException w:name="Medium List 1 Accent 3" w:semiHidden="0" w:uiPriority="65" w:unhideWhenUsed="0"/>
+    <w:lsdException w:name="Medium List 2 Accent 3" w:semiHidden="0" w:uiPriority="66" w:unhideWhenUsed="0"/>
+    <w:lsdException w:name="Medium Grid 1 Accent 3" w:semiHidden="0" w:uiPriority="67" w:unhideWhenUsed="0"/>
+    <w:lsdException w:name="Medium Grid 2 Accent 3" w:semiHidden="0" w:uiPriority="68" w:unhideWhenUsed="0"/>
+    <w:lsdException w:name="Medium Grid 3 Accent 3" w:semiHidden="0" w:uiPriority="69" w:unhideWhenUsed="0"/>
+    <w:lsdException w:name="Dark List Accent 3" w:semiHidden="0" w:uiPriority="70" w:unhideWhenUsed="0"/>
+    <w:lsdException w:name="Colorful Shading Accent 3" w:semiHidden="0" w:uiPriority="71" w:unhideWhenUsed="0"/>
+    <w:lsdException w:name="Colorful List Accent 3" w:semiHidden="0" w:uiPriority="72" w:unhideWhenUsed="0"/>
+    <w:lsdException w:name="Colorful Grid Accent 3" w:semiHidden="0" w:uiPriority="73" w:unhideWhenUsed="0"/>
+    <w:lsdException w:name="Light Shading Accent 4" w:semiHidden="0" w:uiPriority="60" w:unhideWhenUsed="0"/>
+    <w:lsdException w:name="Light List Accent 4" w:semiHidden="0" w:uiPriority="61" w:unhideWhenUsed="0"/>
+    <w:lsdException w:name="Light Grid Accent 4" w:semiHidden="0" w:uiPriority="62" w:unhideWhenUsed="0"/>
+    <w:lsdException w:name="Medium Shading 1 Accent 4" w:semiHidden="0" w:uiPriority="63" w:unhideWhenUsed="0"/>
+    <w:lsdException w:name="Medium Shading 2 Accent 4" w:semiHidden="0" w:uiPriority="64" w:unhideWhenUsed="0"/>
+    <w:lsdException w:name="Medium List 1 Accent 4" w:semiHidden="0" w:uiPriority="65" w:unhideWhenUsed="0"/>
+    <w:lsdException w:name="Medium List 2 Accent 4" w:semiHidden="0" w:uiPriority="66" w:unhideWhenUsed="0"/>
+    <w:lsdException w:name="Medium Grid 1 Accent 4" w:semiHidden="0" w:uiPriority="67" w:unhideWhenUsed="0"/>
+    <w:lsdException w:name="Medium Grid 2 Accent 4" w:semiHidden="0" w:uiPriority="68" w:unhideWhenUsed="0"/>
+    <w:lsdException w:name="Medium Grid 3 Accent 4" w:semiHidden="0" w:uiPriority="69" w:unhideWhenUsed="0"/>
+    <w:lsdException w:name="Dark List Accent 4" w:semiHidden="0" w:uiPriority="70" w:unhideWhenUsed="0"/>
+    <w:lsdException w:name="Colorful Shading Accent 4" w:semiHidden="0" w:uiPriority="71" w:unhideWhenUsed="0"/>
+    <w:lsdException w:name="Colorful List Accent 4" w:semiHidden="0" w:uiPriority="72" w:unhideWhenUsed="0"/>
+    <w:lsdException w:name="Colorful Grid Accent 4" w:semiHidden="0" w:uiPriority="73" w:unhideWhenUsed="0"/>
+    <w:lsdException w:name="Light Shading Accent 5" w:semiHidden="0" w:uiPriority="60" w:unhideWhenUsed="0"/>
+    <w:lsdException w:name="Light List Accent 5" w:semiHidden="0" w:uiPriority="61" w:unhideWhenUsed="0"/>
+    <w:lsdException w:name="Light Grid Accent 5" w:semiHidden="0" w:uiPriority="62" w:unhideWhenUsed="0"/>
+    <w:lsdException w:name="Medium Shading 1 Accent 5" w:semiHidden="0" w:uiPriority="63" w:unhideWhenUsed="0"/>
+    <w:lsdException w:name="Medium Shading 2 Accent 5" w:semiHidden="0" w:uiPriority="64" w:unhideWhenUsed="0"/>
+    <w:lsdException w:name="Medium List 1 Accent 5" w:semiHidden="0" w:uiPriority="65" w:unhideWhenUsed="0"/>
+    <w:lsdException w:name="Medium List 2 Accent 5" w:semiHidden="0" w:uiPriority="66" w:unhideWhenUsed="0"/>
+    <w:lsdException w:name="Medium Grid 1 Accent 5" w:semiHidden="0" w:uiPriority="67" w:unhideWhenUsed="0"/>
+    <w:lsdException w:name="Medium Grid 2 Accent 5" w:semiHidden="0" w:uiPriority="68" w:unhideWhenUsed="0"/>
+    <w:lsdException w:name="Medium Grid 3 Accent 5" w:semiHidden="0" w:uiPriority="69" w:unhideWhenUsed="0"/>
+    <w:lsdException w:name="Dark List Accent 5" w:semiHidden="0" w:uiPriority="70" w:unhideWhenUsed="0"/>
+    <w:lsdException w:name="Colorful Shading Accent 5" w:semiHidden="0" w:uiPriority="71" w:unhideWhenUsed="0"/>
+    <w:lsdException w:name="Colorful List Accent 5" w:semiHidden="0" w:uiPriority="72" w:unhideWhenUsed="0"/>
+    <w:lsdException w:name="Colorful Grid Accent 5" w:semiHidden="0" w:uiPriority="73" w:unhideWhenUsed="0"/>
+    <w:lsdException w:name="Light Shading Accent 6" w:semiHidden="0" w:uiPriority="60" w:unhideWhenUsed="0"/>
+    <w:lsdException w:name="Light List Accent 6" w:semiHidden="0" w:uiPriority="61" w:unhideWhenUsed="0"/>
+    <w:lsdException w:name="Light Grid Accent 6" w:semiHidden="0" w:uiPriority="62" w:unhideWhenUsed="0"/>
+    <w:lsdException w:name="Medium Shading 1 Accent 6" w:semiHidden="0" w:uiPriority="63" w:unhideWhenUsed="0"/>
+    <w:lsdException w:name="Medium Shading 2 Accent 6" w:semiHidden="0" w:uiPriority="64" w:unhideWhenUsed="0"/>
+    <w:lsdException w:name="Medium List 1 Accent 6" w:semiHidden="0" w:uiPriority="65" w:unhideWhenUsed="0"/>
+    <w:lsdException w:name="Medium List 2 Accent 6" w:semiHidden="0" w:uiPriority="66" w:unhideWhenUsed="0"/>
+    <w:lsdException w:name="Medium Grid 1 Accent 6" w:semiHidden="0" w:uiPriority="67" w:unhideWhenUsed="0"/>
+    <w:lsdException w:name="Medium Grid 2 Accent 6" w:semiHidden="0" w:uiPriority="68" w:unhideWhenUsed="0"/>
+    <w:lsdException w:name="Medium Grid 3 Accent 6" w:semiHidden="0" w:uiPriority="69" w:unhideWhenUsed="0"/>
+    <w:lsdException w:name="Dark List Accent 6" w:semiHidden="0" w:uiPriority="70" w:unhideWhenUsed="0"/>
+    <w:lsdException w:name="Colorful Shading Accent 6" w:semiHidden="0" w:uiPriority="71" w:unhideWhenUsed="0"/>
+    <w:lsdException w:name="Colorful List Accent 6" w:semiHidden="0" w:uiPriority="72" w:unhideWhenUsed="0"/>
+    <w:lsdException w:name="Colorful Grid Accent 6" w:semiHidden="0" w:uiPriority="73" w:unhideWhenUsed="0"/>
+    <w:lsdException w:name="Subtle Emphasis" w:semiHidden="0" w:uiPriority="19" w:unhideWhenUsed="0" w:qFormat="1"/>
+    <w:lsdException w:name="Intense Emphasis" w:semiHidden="0" w:uiPriority="21" w:unhideWhenUsed="0" w:qFormat="1"/>
+    <w:lsdException w:name="Subtle Reference" w:semiHidden="0" w:uiPriority="31" w:unhideWhenUsed="0" w:qFormat="1"/>
+    <w:lsdException w:name="Intense Reference" w:semiHidden="0" w:uiPriority="32" w:unhideWhenUsed="0" w:qFormat="1"/>
+    <w:lsdException w:name="Book Title" w:semiHidden="0" w:uiPriority="33" w:unhideWhenUsed="0" w:qFormat="1"/>
+    <w:lsdException w:name="Bibliography" w:uiPriority="37"/>
+    <w:lsdException w:name="TOC Heading" w:uiPriority="39" w:qFormat="1"/>
   </w:latentStyles>
   <w:style w:type="paragraph" w:default="1" w:styleId="Normal">
     <w:name w:val="Normal"/>
@@ -844,7 +839,7 @@
     </a:clrScheme>
     <a:fontScheme name="Office">
       <a:majorFont>
-        <a:latin typeface="Calibri Light" panose="020F0302020204030204"/>
+        <a:latin typeface="Calibri Light"/>
         <a:ea typeface=""/>
         <a:cs typeface=""/>
         <a:font script="Jpan" typeface="ＭＳ ゴシック"/>
@@ -879,7 +874,7 @@
         <a:font script="Geor" typeface="Sylfaen"/>
       </a:majorFont>
       <a:minorFont>
-        <a:latin typeface="Calibri" panose="020F0502020204030204"/>
+        <a:latin typeface="Calibri"/>
         <a:ea typeface=""/>
         <a:cs typeface=""/>
         <a:font script="Jpan" typeface="ＭＳ 明朝"/>
@@ -1056,7 +1051,7 @@
   <a:extraClrSchemeLst/>
   <a:extLst>
     <a:ext uri="{05A4C25C-085E-4340-85A3-A5531E510DB2}">
-      <thm15:themeFamily xmlns:thm15="http://schemas.microsoft.com/office/thememl/2012/main" name="Office Theme" id="{62F939B6-93AF-4DB8-9C6B-D6C7DFDC589F}" vid="{4A3C46E8-61CC-4603-A589-7422A47A8E4A}"/>
+      <thm15:themeFamily xmlns:thm15="http://schemas.microsoft.com/office/thememl/2012/main" xmlns="" name="Office Theme" id="{62F939B6-93AF-4DB8-9C6B-D6C7DFDC589F}" vid="{4A3C46E8-61CC-4603-A589-7422A47A8E4A}"/>
     </a:ext>
   </a:extLst>
 </a:theme>

</xml_diff>

<commit_message>
corrrigiendo problemas de marge
</commit_message>
<xml_diff>
--- a/Documentación/Solicitud de cambios de hector sanchez.docx
+++ b/Documentación/Solicitud de cambios de hector sanchez.docx
@@ -1,6 +1,6 @@
 
 <file path=word/document.xml><?xml version="1.0" encoding="utf-8"?>
-<w:document xmlns:wpc="http://schemas.microsoft.com/office/word/2010/wordprocessingCanvas" xmlns:mc="http://schemas.openxmlformats.org/markup-compatibility/2006" xmlns:o="urn:schemas-microsoft-com:office:office" xmlns:r="http://schemas.openxmlformats.org/officeDocument/2006/relationships" xmlns:m="http://schemas.openxmlformats.org/officeDocument/2006/math" xmlns:v="urn:schemas-microsoft-com:vml" xmlns:wp14="http://schemas.microsoft.com/office/word/2010/wordprocessingDrawing" xmlns:wp="http://schemas.openxmlformats.org/drawingml/2006/wordprocessingDrawing" xmlns:w10="urn:schemas-microsoft-com:office:word" xmlns:w="http://schemas.openxmlformats.org/wordprocessingml/2006/main" xmlns:w14="http://schemas.microsoft.com/office/word/2010/wordml" xmlns:w15="http://schemas.microsoft.com/office/word/2012/wordml" xmlns:wpg="http://schemas.microsoft.com/office/word/2010/wordprocessingGroup" xmlns:wpi="http://schemas.microsoft.com/office/word/2010/wordprocessingInk" xmlns:wne="http://schemas.microsoft.com/office/word/2006/wordml" xmlns:wps="http://schemas.microsoft.com/office/word/2010/wordprocessingShape" mc:Ignorable="w14 w15 wp14">
+<w:document xmlns:wpc="http://schemas.microsoft.com/office/word/2010/wordprocessingCanvas" xmlns:mc="http://schemas.openxmlformats.org/markup-compatibility/2006" xmlns:o="urn:schemas-microsoft-com:office:office" xmlns:r="http://schemas.openxmlformats.org/officeDocument/2006/relationships" xmlns:m="http://schemas.openxmlformats.org/officeDocument/2006/math" xmlns:v="urn:schemas-microsoft-com:vml" xmlns:wp14="http://schemas.microsoft.com/office/word/2010/wordprocessingDrawing" xmlns:wp="http://schemas.openxmlformats.org/drawingml/2006/wordprocessingDrawing" xmlns:w10="urn:schemas-microsoft-com:office:word" xmlns:w="http://schemas.openxmlformats.org/wordprocessingml/2006/main" xmlns:w14="http://schemas.microsoft.com/office/word/2010/wordml" xmlns:wpg="http://schemas.microsoft.com/office/word/2010/wordprocessingGroup" xmlns:wpi="http://schemas.microsoft.com/office/word/2010/wordprocessingInk" xmlns:wne="http://schemas.microsoft.com/office/word/2006/wordml" xmlns:wps="http://schemas.microsoft.com/office/word/2010/wordprocessingShape" mc:Ignorable="w14 wp14">
   <w:body>
     <w:tbl>
       <w:tblPr>
@@ -70,7 +70,13 @@
           </w:tcPr>
           <w:p>
             <w:r>
-              <w:t>Se realizara un cambio en la dirección de a librerías del diseño de prototipo ya que hasta ahorita solo se puede ver en el equipo donde se realizó el diseño</w:t>
+              <w:t xml:space="preserve">Se realizara un cambio en la dirección de </w:t>
+            </w:r>
+            <w:r>
+              <w:t>las</w:t>
+            </w:r>
+            <w:r>
+              <w:t xml:space="preserve"> librerías del diseño de prototipo ya que hasta ahorita solo se puede ver en el equipo donde se realizó el diseño</w:t>
             </w:r>
           </w:p>
         </w:tc>
@@ -301,13 +307,23 @@
           <w:tcPr>
             <w:tcW w:w="2126" w:type="dxa"/>
           </w:tcPr>
-          <w:p/>
+          <w:p>
+            <w:r>
+              <w:t>Si</w:t>
+            </w:r>
+          </w:p>
         </w:tc>
         <w:tc>
           <w:tcPr>
             <w:tcW w:w="4580" w:type="dxa"/>
           </w:tcPr>
-          <w:p/>
+          <w:p>
+            <w:r>
+              <w:t>No puedo ver el diseño en mi laptop :(</w:t>
+            </w:r>
+            <w:bookmarkStart w:id="0" w:name="_GoBack"/>
+            <w:bookmarkEnd w:id="0"/>
+          </w:p>
         </w:tc>
       </w:tr>
       <w:tr>
@@ -337,10 +353,7 @@
     </w:tbl>
     <w:p/>
     <w:p/>
-    <w:p>
-      <w:bookmarkStart w:id="0" w:name="_GoBack"/>
-      <w:bookmarkEnd w:id="0"/>
-    </w:p>
+    <w:p/>
     <w:sectPr>
       <w:pgSz w:w="12240" w:h="15840"/>
       <w:pgMar w:top="1417" w:right="1701" w:bottom="1417" w:left="1701" w:header="708" w:footer="708" w:gutter="0"/>
@@ -352,7 +365,7 @@
 </file>
 
 <file path=word/styles.xml><?xml version="1.0" encoding="utf-8"?>
-<w:styles xmlns:mc="http://schemas.openxmlformats.org/markup-compatibility/2006" xmlns:r="http://schemas.openxmlformats.org/officeDocument/2006/relationships" xmlns:w="http://schemas.openxmlformats.org/wordprocessingml/2006/main" xmlns:w14="http://schemas.microsoft.com/office/word/2010/wordml" xmlns:w15="http://schemas.microsoft.com/office/word/2012/wordml" mc:Ignorable="w14 w15">
+<w:styles xmlns:mc="http://schemas.openxmlformats.org/markup-compatibility/2006" xmlns:r="http://schemas.openxmlformats.org/officeDocument/2006/relationships" xmlns:w="http://schemas.openxmlformats.org/wordprocessingml/2006/main" xmlns:w14="http://schemas.microsoft.com/office/word/2010/wordml" mc:Ignorable="w14">
   <w:docDefaults>
     <w:rPrDefault>
       <w:rPr>
@@ -368,378 +381,360 @@
       </w:pPr>
     </w:pPrDefault>
   </w:docDefaults>
-  <w:latentStyles w:defLockedState="0" w:defUIPriority="99" w:defSemiHidden="0" w:defUnhideWhenUsed="0" w:defQFormat="0" w:count="371">
-    <w:lsdException w:name="Normal" w:uiPriority="0" w:qFormat="1"/>
-    <w:lsdException w:name="heading 1" w:uiPriority="9" w:qFormat="1"/>
-    <w:lsdException w:name="heading 2" w:semiHidden="1" w:uiPriority="9" w:unhideWhenUsed="1" w:qFormat="1"/>
-    <w:lsdException w:name="heading 3" w:semiHidden="1" w:uiPriority="9" w:unhideWhenUsed="1" w:qFormat="1"/>
-    <w:lsdException w:name="heading 4" w:semiHidden="1" w:uiPriority="9" w:unhideWhenUsed="1" w:qFormat="1"/>
-    <w:lsdException w:name="heading 5" w:semiHidden="1" w:uiPriority="9" w:unhideWhenUsed="1" w:qFormat="1"/>
-    <w:lsdException w:name="heading 6" w:semiHidden="1" w:uiPriority="9" w:unhideWhenUsed="1" w:qFormat="1"/>
-    <w:lsdException w:name="heading 7" w:semiHidden="1" w:uiPriority="9" w:unhideWhenUsed="1" w:qFormat="1"/>
-    <w:lsdException w:name="heading 8" w:semiHidden="1" w:uiPriority="9" w:unhideWhenUsed="1" w:qFormat="1"/>
-    <w:lsdException w:name="heading 9" w:semiHidden="1" w:uiPriority="9" w:unhideWhenUsed="1" w:qFormat="1"/>
-    <w:lsdException w:name="index 1" w:semiHidden="1" w:unhideWhenUsed="1"/>
-    <w:lsdException w:name="index 2" w:semiHidden="1" w:unhideWhenUsed="1"/>
-    <w:lsdException w:name="index 3" w:semiHidden="1" w:unhideWhenUsed="1"/>
-    <w:lsdException w:name="index 4" w:semiHidden="1" w:unhideWhenUsed="1"/>
-    <w:lsdException w:name="index 5" w:semiHidden="1" w:unhideWhenUsed="1"/>
-    <w:lsdException w:name="index 6" w:semiHidden="1" w:unhideWhenUsed="1"/>
-    <w:lsdException w:name="index 7" w:semiHidden="1" w:unhideWhenUsed="1"/>
-    <w:lsdException w:name="index 8" w:semiHidden="1" w:unhideWhenUsed="1"/>
-    <w:lsdException w:name="index 9" w:semiHidden="1" w:unhideWhenUsed="1"/>
-    <w:lsdException w:name="toc 1" w:semiHidden="1" w:uiPriority="39" w:unhideWhenUsed="1"/>
-    <w:lsdException w:name="toc 2" w:semiHidden="1" w:uiPriority="39" w:unhideWhenUsed="1"/>
-    <w:lsdException w:name="toc 3" w:semiHidden="1" w:uiPriority="39" w:unhideWhenUsed="1"/>
-    <w:lsdException w:name="toc 4" w:semiHidden="1" w:uiPriority="39" w:unhideWhenUsed="1"/>
-    <w:lsdException w:name="toc 5" w:semiHidden="1" w:uiPriority="39" w:unhideWhenUsed="1"/>
-    <w:lsdException w:name="toc 6" w:semiHidden="1" w:uiPriority="39" w:unhideWhenUsed="1"/>
-    <w:lsdException w:name="toc 7" w:semiHidden="1" w:uiPriority="39" w:unhideWhenUsed="1"/>
-    <w:lsdException w:name="toc 8" w:semiHidden="1" w:uiPriority="39" w:unhideWhenUsed="1"/>
-    <w:lsdException w:name="toc 9" w:semiHidden="1" w:uiPriority="39" w:unhideWhenUsed="1"/>
-    <w:lsdException w:name="Normal Indent" w:semiHidden="1" w:unhideWhenUsed="1"/>
-    <w:lsdException w:name="footnote text" w:semiHidden="1" w:unhideWhenUsed="1"/>
-    <w:lsdException w:name="annotation text" w:semiHidden="1" w:unhideWhenUsed="1"/>
-    <w:lsdException w:name="header" w:semiHidden="1" w:unhideWhenUsed="1"/>
-    <w:lsdException w:name="footer" w:semiHidden="1" w:unhideWhenUsed="1"/>
-    <w:lsdException w:name="index heading" w:semiHidden="1" w:unhideWhenUsed="1"/>
-    <w:lsdException w:name="caption" w:semiHidden="1" w:uiPriority="35" w:unhideWhenUsed="1" w:qFormat="1"/>
-    <w:lsdException w:name="table of figures" w:semiHidden="1" w:unhideWhenUsed="1"/>
-    <w:lsdException w:name="envelope address" w:semiHidden="1" w:unhideWhenUsed="1"/>
-    <w:lsdException w:name="envelope return" w:semiHidden="1" w:unhideWhenUsed="1"/>
-    <w:lsdException w:name="footnote reference" w:semiHidden="1" w:unhideWhenUsed="1"/>
-    <w:lsdException w:name="annotation reference" w:semiHidden="1" w:unhideWhenUsed="1"/>
-    <w:lsdException w:name="line number" w:semiHidden="1" w:unhideWhenUsed="1"/>
-    <w:lsdException w:name="page number" w:semiHidden="1" w:unhideWhenUsed="1"/>
-    <w:lsdException w:name="endnote reference" w:semiHidden="1" w:unhideWhenUsed="1"/>
-    <w:lsdException w:name="endnote text" w:semiHidden="1" w:unhideWhenUsed="1"/>
-    <w:lsdException w:name="table of authorities" w:semiHidden="1" w:unhideWhenUsed="1"/>
-    <w:lsdException w:name="macro" w:semiHidden="1" w:unhideWhenUsed="1"/>
-    <w:lsdException w:name="toa heading" w:semiHidden="1" w:unhideWhenUsed="1"/>
-    <w:lsdException w:name="List" w:semiHidden="1" w:unhideWhenUsed="1"/>
-    <w:lsdException w:name="List Bullet" w:semiHidden="1" w:unhideWhenUsed="1"/>
-    <w:lsdException w:name="List Number" w:semiHidden="1" w:unhideWhenUsed="1"/>
-    <w:lsdException w:name="List 2" w:semiHidden="1" w:unhideWhenUsed="1"/>
-    <w:lsdException w:name="List 3" w:semiHidden="1" w:unhideWhenUsed="1"/>
-    <w:lsdException w:name="List 4" w:semiHidden="1" w:unhideWhenUsed="1"/>
-    <w:lsdException w:name="List 5" w:semiHidden="1" w:unhideWhenUsed="1"/>
-    <w:lsdException w:name="List Bullet 2" w:semiHidden="1" w:unhideWhenUsed="1"/>
-    <w:lsdException w:name="List Bullet 3" w:semiHidden="1" w:unhideWhenUsed="1"/>
-    <w:lsdException w:name="List Bullet 4" w:semiHidden="1" w:unhideWhenUsed="1"/>
-    <w:lsdException w:name="List Bullet 5" w:semiHidden="1" w:unhideWhenUsed="1"/>
-    <w:lsdException w:name="List Number 2" w:semiHidden="1" w:unhideWhenUsed="1"/>
-    <w:lsdException w:name="List Number 3" w:semiHidden="1" w:unhideWhenUsed="1"/>
-    <w:lsdException w:name="List Number 4" w:semiHidden="1" w:unhideWhenUsed="1"/>
-    <w:lsdException w:name="List Number 5" w:semiHidden="1" w:unhideWhenUsed="1"/>
-    <w:lsdException w:name="Title" w:uiPriority="10" w:qFormat="1"/>
-    <w:lsdException w:name="Closing" w:semiHidden="1" w:unhideWhenUsed="1"/>
-    <w:lsdException w:name="Signature" w:semiHidden="1" w:unhideWhenUsed="1"/>
-    <w:lsdException w:name="Default Paragraph Font" w:semiHidden="1" w:uiPriority="1" w:unhideWhenUsed="1"/>
-    <w:lsdException w:name="Body Text" w:semiHidden="1" w:unhideWhenUsed="1"/>
-    <w:lsdException w:name="Body Text Indent" w:semiHidden="1" w:unhideWhenUsed="1"/>
-    <w:lsdException w:name="List Continue" w:semiHidden="1" w:unhideWhenUsed="1"/>
-    <w:lsdException w:name="List Continue 2" w:semiHidden="1" w:unhideWhenUsed="1"/>
-    <w:lsdException w:name="List Continue 3" w:semiHidden="1" w:unhideWhenUsed="1"/>
-    <w:lsdException w:name="List Continue 4" w:semiHidden="1" w:unhideWhenUsed="1"/>
-    <w:lsdException w:name="List Continue 5" w:semiHidden="1" w:unhideWhenUsed="1"/>
-    <w:lsdException w:name="Message Header" w:semiHidden="1" w:unhideWhenUsed="1"/>
-    <w:lsdException w:name="Subtitle" w:uiPriority="11" w:qFormat="1"/>
-    <w:lsdException w:name="Salutation" w:semiHidden="1" w:unhideWhenUsed="1"/>
-    <w:lsdException w:name="Date" w:semiHidden="1" w:unhideWhenUsed="1"/>
-    <w:lsdException w:name="Body Text First Indent" w:semiHidden="1" w:unhideWhenUsed="1"/>
-    <w:lsdException w:name="Body Text First Indent 2" w:semiHidden="1" w:unhideWhenUsed="1"/>
-    <w:lsdException w:name="Note Heading" w:semiHidden="1" w:unhideWhenUsed="1"/>
-    <w:lsdException w:name="Body Text 2" w:semiHidden="1" w:unhideWhenUsed="1"/>
-    <w:lsdException w:name="Body Text 3" w:semiHidden="1" w:unhideWhenUsed="1"/>
-    <w:lsdException w:name="Body Text Indent 2" w:semiHidden="1" w:unhideWhenUsed="1"/>
-    <w:lsdException w:name="Body Text Indent 3" w:semiHidden="1" w:unhideWhenUsed="1"/>
-    <w:lsdException w:name="Block Text" w:semiHidden="1" w:unhideWhenUsed="1"/>
-    <w:lsdException w:name="Hyperlink" w:semiHidden="1" w:unhideWhenUsed="1"/>
-    <w:lsdException w:name="FollowedHyperlink" w:semiHidden="1" w:unhideWhenUsed="1"/>
-    <w:lsdException w:name="Strong" w:uiPriority="22" w:qFormat="1"/>
-    <w:lsdException w:name="Emphasis" w:uiPriority="20" w:qFormat="1"/>
-    <w:lsdException w:name="Document Map" w:semiHidden="1" w:unhideWhenUsed="1"/>
-    <w:lsdException w:name="Plain Text" w:semiHidden="1" w:unhideWhenUsed="1"/>
-    <w:lsdException w:name="E-mail Signature" w:semiHidden="1" w:unhideWhenUsed="1"/>
-    <w:lsdException w:name="HTML Top of Form" w:semiHidden="1" w:unhideWhenUsed="1"/>
-    <w:lsdException w:name="HTML Bottom of Form" w:semiHidden="1" w:unhideWhenUsed="1"/>
-    <w:lsdException w:name="Normal (Web)" w:semiHidden="1" w:unhideWhenUsed="1"/>
-    <w:lsdException w:name="HTML Acronym" w:semiHidden="1" w:unhideWhenUsed="1"/>
-    <w:lsdException w:name="HTML Address" w:semiHidden="1" w:unhideWhenUsed="1"/>
-    <w:lsdException w:name="HTML Cite" w:semiHidden="1" w:unhideWhenUsed="1"/>
-    <w:lsdException w:name="HTML Code" w:semiHidden="1" w:unhideWhenUsed="1"/>
-    <w:lsdException w:name="HTML Definition" w:semiHidden="1" w:unhideWhenUsed="1"/>
-    <w:lsdException w:name="HTML Keyboard" w:semiHidden="1" w:unhideWhenUsed="1"/>
-    <w:lsdException w:name="HTML Preformatted" w:semiHidden="1" w:unhideWhenUsed="1"/>
-    <w:lsdException w:name="HTML Sample" w:semiHidden="1" w:unhideWhenUsed="1"/>
-    <w:lsdException w:name="HTML Typewriter" w:semiHidden="1" w:unhideWhenUsed="1"/>
-    <w:lsdException w:name="HTML Variable" w:semiHidden="1" w:unhideWhenUsed="1"/>
-    <w:lsdException w:name="Normal Table" w:semiHidden="1" w:unhideWhenUsed="1"/>
-    <w:lsdException w:name="annotation subject" w:semiHidden="1" w:unhideWhenUsed="1"/>
-    <w:lsdException w:name="No List" w:semiHidden="1" w:unhideWhenUsed="1"/>
-    <w:lsdException w:name="Outline List 1" w:semiHidden="1" w:unhideWhenUsed="1"/>
-    <w:lsdException w:name="Outline List 2" w:semiHidden="1" w:unhideWhenUsed="1"/>
-    <w:lsdException w:name="Outline List 3" w:semiHidden="1" w:unhideWhenUsed="1"/>
-    <w:lsdException w:name="Table Simple 1" w:semiHidden="1" w:unhideWhenUsed="1"/>
-    <w:lsdException w:name="Table Simple 2" w:semiHidden="1" w:unhideWhenUsed="1"/>
-    <w:lsdException w:name="Table Simple 3" w:semiHidden="1" w:unhideWhenUsed="1"/>
-    <w:lsdException w:name="Table Classic 1" w:semiHidden="1" w:unhideWhenUsed="1"/>
-    <w:lsdException w:name="Table Classic 2" w:semiHidden="1" w:unhideWhenUsed="1"/>
-    <w:lsdException w:name="Table Classic 3" w:semiHidden="1" w:unhideWhenUsed="1"/>
-    <w:lsdException w:name="Table Classic 4" w:semiHidden="1" w:unhideWhenUsed="1"/>
-    <w:lsdException w:name="Table Colorful 1" w:semiHidden="1" w:unhideWhenUsed="1"/>
-    <w:lsdException w:name="Table Colorful 2" w:semiHidden="1" w:unhideWhenUsed="1"/>
-    <w:lsdException w:name="Table Colorful 3" w:semiHidden="1" w:unhideWhenUsed="1"/>
-    <w:lsdException w:name="Table Columns 1" w:semiHidden="1" w:unhideWhenUsed="1"/>
-    <w:lsdException w:name="Table Columns 2" w:semiHidden="1" w:unhideWhenUsed="1"/>
-    <w:lsdException w:name="Table Columns 3" w:semiHidden="1" w:unhideWhenUsed="1"/>
-    <w:lsdException w:name="Table Columns 4" w:semiHidden="1" w:unhideWhenUsed="1"/>
-    <w:lsdException w:name="Table Columns 5" w:semiHidden="1" w:unhideWhenUsed="1"/>
-    <w:lsdException w:name="Table Grid 1" w:semiHidden="1" w:unhideWhenUsed="1"/>
-    <w:lsdException w:name="Table Grid 2" w:semiHidden="1" w:unhideWhenUsed="1"/>
-    <w:lsdException w:name="Table Grid 3" w:semiHidden="1" w:unhideWhenUsed="1"/>
-    <w:lsdException w:name="Table Grid 4" w:semiHidden="1" w:unhideWhenUsed="1"/>
-    <w:lsdException w:name="Table Grid 5" w:semiHidden="1" w:unhideWhenUsed="1"/>
-    <w:lsdException w:name="Table Grid 6" w:semiHidden="1" w:unhideWhenUsed="1"/>
-    <w:lsdException w:name="Table Grid 7" w:semiHidden="1" w:unhideWhenUsed="1"/>
-    <w:lsdException w:name="Table Grid 8" w:semiHidden="1" w:unhideWhenUsed="1"/>
-    <w:lsdException w:name="Table List 1" w:semiHidden="1" w:unhideWhenUsed="1"/>
-    <w:lsdException w:name="Table List 2" w:semiHidden="1" w:unhideWhenUsed="1"/>
-    <w:lsdException w:name="Table List 3" w:semiHidden="1" w:unhideWhenUsed="1"/>
-    <w:lsdException w:name="Table List 4" w:semiHidden="1" w:unhideWhenUsed="1"/>
-    <w:lsdException w:name="Table List 5" w:semiHidden="1" w:unhideWhenUsed="1"/>
-    <w:lsdException w:name="Table List 6" w:semiHidden="1" w:unhideWhenUsed="1"/>
-    <w:lsdException w:name="Table List 7" w:semiHidden="1" w:unhideWhenUsed="1"/>
-    <w:lsdException w:name="Table List 8" w:semiHidden="1" w:unhideWhenUsed="1"/>
-    <w:lsdException w:name="Table 3D effects 1" w:semiHidden="1" w:unhideWhenUsed="1"/>
-    <w:lsdException w:name="Table 3D effects 2" w:semiHidden="1" w:unhideWhenUsed="1"/>
-    <w:lsdException w:name="Table 3D effects 3" w:semiHidden="1" w:unhideWhenUsed="1"/>
-    <w:lsdException w:name="Table Contemporary" w:semiHidden="1" w:unhideWhenUsed="1"/>
-    <w:lsdException w:name="Table Elegant" w:semiHidden="1" w:unhideWhenUsed="1"/>
-    <w:lsdException w:name="Table Professional" w:semiHidden="1" w:unhideWhenUsed="1"/>
-    <w:lsdException w:name="Table Subtle 1" w:semiHidden="1" w:unhideWhenUsed="1"/>
-    <w:lsdException w:name="Table Subtle 2" w:semiHidden="1" w:unhideWhenUsed="1"/>
-    <w:lsdException w:name="Table Web 1" w:semiHidden="1" w:unhideWhenUsed="1"/>
-    <w:lsdException w:name="Table Web 2" w:semiHidden="1" w:unhideWhenUsed="1"/>
-    <w:lsdException w:name="Table Web 3" w:semiHidden="1" w:unhideWhenUsed="1"/>
-    <w:lsdException w:name="Balloon Text" w:semiHidden="1" w:unhideWhenUsed="1"/>
-    <w:lsdException w:name="Table Grid" w:uiPriority="39"/>
-    <w:lsdException w:name="Table Theme" w:semiHidden="1" w:unhideWhenUsed="1"/>
-    <w:lsdException w:name="Placeholder Text" w:semiHidden="1"/>
-    <w:lsdException w:name="No Spacing" w:uiPriority="1" w:qFormat="1"/>
-    <w:lsdException w:name="Light Shading" w:uiPriority="60"/>
-    <w:lsdException w:name="Light List" w:uiPriority="61"/>
-    <w:lsdException w:name="Light Grid" w:uiPriority="62"/>
-    <w:lsdException w:name="Medium Shading 1" w:uiPriority="63"/>
-    <w:lsdException w:name="Medium Shading 2" w:uiPriority="64"/>
-    <w:lsdException w:name="Medium List 1" w:uiPriority="65"/>
-    <w:lsdException w:name="Medium List 2" w:uiPriority="66"/>
-    <w:lsdException w:name="Medium Grid 1" w:uiPriority="67"/>
-    <w:lsdException w:name="Medium Grid 2" w:uiPriority="68"/>
-    <w:lsdException w:name="Medium Grid 3" w:uiPriority="69"/>
-    <w:lsdException w:name="Dark List" w:uiPriority="70"/>
-    <w:lsdException w:name="Colorful Shading" w:uiPriority="71"/>
-    <w:lsdException w:name="Colorful List" w:uiPriority="72"/>
-    <w:lsdException w:name="Colorful Grid" w:uiPriority="73"/>
-    <w:lsdException w:name="Light Shading Accent 1" w:uiPriority="60"/>
-    <w:lsdException w:name="Light List Accent 1" w:uiPriority="61"/>
-    <w:lsdException w:name="Light Grid Accent 1" w:uiPriority="62"/>
-    <w:lsdException w:name="Medium Shading 1 Accent 1" w:uiPriority="63"/>
-    <w:lsdException w:name="Medium Shading 2 Accent 1" w:uiPriority="64"/>
-    <w:lsdException w:name="Medium List 1 Accent 1" w:uiPriority="65"/>
-    <w:lsdException w:name="Revision" w:semiHidden="1"/>
-    <w:lsdException w:name="List Paragraph" w:uiPriority="34" w:qFormat="1"/>
-    <w:lsdException w:name="Quote" w:uiPriority="29" w:qFormat="1"/>
-    <w:lsdException w:name="Intense Quote" w:uiPriority="30" w:qFormat="1"/>
-    <w:lsdException w:name="Medium List 2 Accent 1" w:uiPriority="66"/>
-    <w:lsdException w:name="Medium Grid 1 Accent 1" w:uiPriority="67"/>
-    <w:lsdException w:name="Medium Grid 2 Accent 1" w:uiPriority="68"/>
-    <w:lsdException w:name="Medium Grid 3 Accent 1" w:uiPriority="69"/>
-    <w:lsdException w:name="Dark List Accent 1" w:uiPriority="70"/>
-    <w:lsdException w:name="Colorful Shading Accent 1" w:uiPriority="71"/>
-    <w:lsdException w:name="Colorful List Accent 1" w:uiPriority="72"/>
-    <w:lsdException w:name="Colorful Grid Accent 1" w:uiPriority="73"/>
-    <w:lsdException w:name="Light Shading Accent 2" w:uiPriority="60"/>
-    <w:lsdException w:name="Light List Accent 2" w:uiPriority="61"/>
-    <w:lsdException w:name="Light Grid Accent 2" w:uiPriority="62"/>
-    <w:lsdException w:name="Medium Shading 1 Accent 2" w:uiPriority="63"/>
-    <w:lsdException w:name="Medium Shading 2 Accent 2" w:uiPriority="64"/>
-    <w:lsdException w:name="Medium List 1 Accent 2" w:uiPriority="65"/>
-    <w:lsdException w:name="Medium List 2 Accent 2" w:uiPriority="66"/>
-    <w:lsdException w:name="Medium Grid 1 Accent 2" w:uiPriority="67"/>
-    <w:lsdException w:name="Medium Grid 2 Accent 2" w:uiPriority="68"/>
-    <w:lsdException w:name="Medium Grid 3 Accent 2" w:uiPriority="69"/>
-    <w:lsdException w:name="Dark List Accent 2" w:uiPriority="70"/>
-    <w:lsdException w:name="Colorful Shading Accent 2" w:uiPriority="71"/>
-    <w:lsdException w:name="Colorful List Accent 2" w:uiPriority="72"/>
-    <w:lsdException w:name="Colorful Grid Accent 2" w:uiPriority="73"/>
-    <w:lsdException w:name="Light Shading Accent 3" w:uiPriority="60"/>
-    <w:lsdException w:name="Light List Accent 3" w:uiPriority="61"/>
-    <w:lsdException w:name="Light Grid Accent 3" w:uiPriority="62"/>
-    <w:lsdException w:name="Medium Shading 1 Accent 3" w:uiPriority="63"/>
-    <w:lsdException w:name="Medium Shading 2 Accent 3" w:uiPriority="64"/>
-    <w:lsdException w:name="Medium List 1 Accent 3" w:uiPriority="65"/>
-    <w:lsdException w:name="Medium List 2 Accent 3" w:uiPriority="66"/>
-    <w:lsdException w:name="Medium Grid 1 Accent 3" w:uiPriority="67"/>
-    <w:lsdException w:name="Medium Grid 2 Accent 3" w:uiPriority="68"/>
-    <w:lsdException w:name="Medium Grid 3 Accent 3" w:uiPriority="69"/>
-    <w:lsdException w:name="Dark List Accent 3" w:uiPriority="70"/>
-    <w:lsdException w:name="Colorful Shading Accent 3" w:uiPriority="71"/>
-    <w:lsdException w:name="Colorful List Accent 3" w:uiPriority="72"/>
-    <w:lsdException w:name="Colorful Grid Accent 3" w:uiPriority="73"/>
-    <w:lsdException w:name="Light Shading Accent 4" w:uiPriority="60"/>
-    <w:lsdException w:name="Light List Accent 4" w:uiPriority="61"/>
-    <w:lsdException w:name="Light Grid Accent 4" w:uiPriority="62"/>
-    <w:lsdException w:name="Medium Shading 1 Accent 4" w:uiPriority="63"/>
-    <w:lsdException w:name="Medium Shading 2 Accent 4" w:uiPriority="64"/>
-    <w:lsdException w:name="Medium List 1 Accent 4" w:uiPriority="65"/>
-    <w:lsdException w:name="Medium List 2 Accent 4" w:uiPriority="66"/>
-    <w:lsdException w:name="Medium Grid 1 Accent 4" w:uiPriority="67"/>
-    <w:lsdException w:name="Medium Grid 2 Accent 4" w:uiPriority="68"/>
-    <w:lsdException w:name="Medium Grid 3 Accent 4" w:uiPriority="69"/>
-    <w:lsdException w:name="Dark List Accent 4" w:uiPriority="70"/>
-    <w:lsdException w:name="Colorful Shading Accent 4" w:uiPriority="71"/>
-    <w:lsdException w:name="Colorful List Accent 4" w:uiPriority="72"/>
-    <w:lsdException w:name="Colorful Grid Accent 4" w:uiPriority="73"/>
-    <w:lsdException w:name="Light Shading Accent 5" w:uiPriority="60"/>
-    <w:lsdException w:name="Light List Accent 5" w:uiPriority="61"/>
-    <w:lsdException w:name="Light Grid Accent 5" w:uiPriority="62"/>
-    <w:lsdException w:name="Medium Shading 1 Accent 5" w:uiPriority="63"/>
-    <w:lsdException w:name="Medium Shading 2 Accent 5" w:uiPriority="64"/>
-    <w:lsdException w:name="Medium List 1 Accent 5" w:uiPriority="65"/>
-    <w:lsdException w:name="Medium List 2 Accent 5" w:uiPriority="66"/>
-    <w:lsdException w:name="Medium Grid 1 Accent 5" w:uiPriority="67"/>
-    <w:lsdException w:name="Medium Grid 2 Accent 5" w:uiPriority="68"/>
-    <w:lsdException w:name="Medium Grid 3 Accent 5" w:uiPriority="69"/>
-    <w:lsdException w:name="Dark List Accent 5" w:uiPriority="70"/>
-    <w:lsdException w:name="Colorful Shading Accent 5" w:uiPriority="71"/>
-    <w:lsdException w:name="Colorful List Accent 5" w:uiPriority="72"/>
-    <w:lsdException w:name="Colorful Grid Accent 5" w:uiPriority="73"/>
-    <w:lsdException w:name="Light Shading Accent 6" w:uiPriority="60"/>
-    <w:lsdException w:name="Light List Accent 6" w:uiPriority="61"/>
-    <w:lsdException w:name="Light Grid Accent 6" w:uiPriority="62"/>
-    <w:lsdException w:name="Medium Shading 1 Accent 6" w:uiPriority="63"/>
-    <w:lsdException w:name="Medium Shading 2 Accent 6" w:uiPriority="64"/>
-    <w:lsdException w:name="Medium List 1 Accent 6" w:uiPriority="65"/>
-    <w:lsdException w:name="Medium List 2 Accent 6" w:uiPriority="66"/>
-    <w:lsdException w:name="Medium Grid 1 Accent 6" w:uiPriority="67"/>
-    <w:lsdException w:name="Medium Grid 2 Accent 6" w:uiPriority="68"/>
-    <w:lsdException w:name="Medium Grid 3 Accent 6" w:uiPriority="69"/>
-    <w:lsdException w:name="Dark List Accent 6" w:uiPriority="70"/>
-    <w:lsdException w:name="Colorful Shading Accent 6" w:uiPriority="71"/>
-    <w:lsdException w:name="Colorful List Accent 6" w:uiPriority="72"/>
-    <w:lsdException w:name="Colorful Grid Accent 6" w:uiPriority="73"/>
-    <w:lsdException w:name="Subtle Emphasis" w:uiPriority="19" w:qFormat="1"/>
-    <w:lsdException w:name="Intense Emphasis" w:uiPriority="21" w:qFormat="1"/>
-    <w:lsdException w:name="Subtle Reference" w:uiPriority="31" w:qFormat="1"/>
-    <w:lsdException w:name="Intense Reference" w:uiPriority="32" w:qFormat="1"/>
-    <w:lsdException w:name="Book Title" w:uiPriority="33" w:qFormat="1"/>
-    <w:lsdException w:name="Bibliography" w:semiHidden="1" w:uiPriority="37" w:unhideWhenUsed="1"/>
-    <w:lsdException w:name="TOC Heading" w:semiHidden="1" w:uiPriority="39" w:unhideWhenUsed="1" w:qFormat="1"/>
-    <w:lsdException w:name="Plain Table 1" w:uiPriority="41"/>
-    <w:lsdException w:name="Plain Table 2" w:uiPriority="42"/>
-    <w:lsdException w:name="Plain Table 3" w:uiPriority="43"/>
-    <w:lsdException w:name="Plain Table 4" w:uiPriority="44"/>
-    <w:lsdException w:name="Plain Table 5" w:uiPriority="45"/>
-    <w:lsdException w:name="Grid Table Light" w:uiPriority="40"/>
-    <w:lsdException w:name="Grid Table 1 Light" w:uiPriority="46"/>
-    <w:lsdException w:name="Grid Table 2" w:uiPriority="47"/>
-    <w:lsdException w:name="Grid Table 3" w:uiPriority="48"/>
-    <w:lsdException w:name="Grid Table 4" w:uiPriority="49"/>
-    <w:lsdException w:name="Grid Table 5 Dark" w:uiPriority="50"/>
-    <w:lsdException w:name="Grid Table 6 Colorful" w:uiPriority="51"/>
-    <w:lsdException w:name="Grid Table 7 Colorful" w:uiPriority="52"/>
-    <w:lsdException w:name="Grid Table 1 Light Accent 1" w:uiPriority="46"/>
-    <w:lsdException w:name="Grid Table 2 Accent 1" w:uiPriority="47"/>
-    <w:lsdException w:name="Grid Table 3 Accent 1" w:uiPriority="48"/>
-    <w:lsdException w:name="Grid Table 4 Accent 1" w:uiPriority="49"/>
-    <w:lsdException w:name="Grid Table 5 Dark Accent 1" w:uiPriority="50"/>
-    <w:lsdException w:name="Grid Table 6 Colorful Accent 1" w:uiPriority="51"/>
-    <w:lsdException w:name="Grid Table 7 Colorful Accent 1" w:uiPriority="52"/>
-    <w:lsdException w:name="Grid Table 1 Light Accent 2" w:uiPriority="46"/>
-    <w:lsdException w:name="Grid Table 2 Accent 2" w:uiPriority="47"/>
-    <w:lsdException w:name="Grid Table 3 Accent 2" w:uiPriority="48"/>
-    <w:lsdException w:name="Grid Table 4 Accent 2" w:uiPriority="49"/>
-    <w:lsdException w:name="Grid Table 5 Dark Accent 2" w:uiPriority="50"/>
-    <w:lsdException w:name="Grid Table 6 Colorful Accent 2" w:uiPriority="51"/>
-    <w:lsdException w:name="Grid Table 7 Colorful Accent 2" w:uiPriority="52"/>
-    <w:lsdException w:name="Grid Table 1 Light Accent 3" w:uiPriority="46"/>
-    <w:lsdException w:name="Grid Table 2 Accent 3" w:uiPriority="47"/>
-    <w:lsdException w:name="Grid Table 3 Accent 3" w:uiPriority="48"/>
-    <w:lsdException w:name="Grid Table 4 Accent 3" w:uiPriority="49"/>
-    <w:lsdException w:name="Grid Table 5 Dark Accent 3" w:uiPriority="50"/>
-    <w:lsdException w:name="Grid Table 6 Colorful Accent 3" w:uiPriority="51"/>
-    <w:lsdException w:name="Grid Table 7 Colorful Accent 3" w:uiPriority="52"/>
-    <w:lsdException w:name="Grid Table 1 Light Accent 4" w:uiPriority="46"/>
-    <w:lsdException w:name="Grid Table 2 Accent 4" w:uiPriority="47"/>
-    <w:lsdException w:name="Grid Table 3 Accent 4" w:uiPriority="48"/>
-    <w:lsdException w:name="Grid Table 4 Accent 4" w:uiPriority="49"/>
-    <w:lsdException w:name="Grid Table 5 Dark Accent 4" w:uiPriority="50"/>
-    <w:lsdException w:name="Grid Table 6 Colorful Accent 4" w:uiPriority="51"/>
-    <w:lsdException w:name="Grid Table 7 Colorful Accent 4" w:uiPriority="52"/>
-    <w:lsdException w:name="Grid Table 1 Light Accent 5" w:uiPriority="46"/>
-    <w:lsdException w:name="Grid Table 2 Accent 5" w:uiPriority="47"/>
-    <w:lsdException w:name="Grid Table 3 Accent 5" w:uiPriority="48"/>
-    <w:lsdException w:name="Grid Table 4 Accent 5" w:uiPriority="49"/>
-    <w:lsdException w:name="Grid Table 5 Dark Accent 5" w:uiPriority="50"/>
-    <w:lsdException w:name="Grid Table 6 Colorful Accent 5" w:uiPriority="51"/>
-    <w:lsdException w:name="Grid Table 7 Colorful Accent 5" w:uiPriority="52"/>
-    <w:lsdException w:name="Grid Table 1 Light Accent 6" w:uiPriority="46"/>
-    <w:lsdException w:name="Grid Table 2 Accent 6" w:uiPriority="47"/>
-    <w:lsdException w:name="Grid Table 3 Accent 6" w:uiPriority="48"/>
-    <w:lsdException w:name="Grid Table 4 Accent 6" w:uiPriority="49"/>
-    <w:lsdException w:name="Grid Table 5 Dark Accent 6" w:uiPriority="50"/>
-    <w:lsdException w:name="Grid Table 6 Colorful Accent 6" w:uiPriority="51"/>
-    <w:lsdException w:name="Grid Table 7 Colorful Accent 6" w:uiPriority="52"/>
-    <w:lsdException w:name="List Table 1 Light" w:uiPriority="46"/>
-    <w:lsdException w:name="List Table 2" w:uiPriority="47"/>
-    <w:lsdException w:name="List Table 3" w:uiPriority="48"/>
-    <w:lsdException w:name="List Table 4" w:uiPriority="49"/>
-    <w:lsdException w:name="List Table 5 Dark" w:uiPriority="50"/>
-    <w:lsdException w:name="List Table 6 Colorful" w:uiPriority="51"/>
-    <w:lsdException w:name="List Table 7 Colorful" w:uiPriority="52"/>
-    <w:lsdException w:name="List Table 1 Light Accent 1" w:uiPriority="46"/>
-    <w:lsdException w:name="List Table 2 Accent 1" w:uiPriority="47"/>
-    <w:lsdException w:name="List Table 3 Accent 1" w:uiPriority="48"/>
-    <w:lsdException w:name="List Table 4 Accent 1" w:uiPriority="49"/>
-    <w:lsdException w:name="List Table 5 Dark Accent 1" w:uiPriority="50"/>
-    <w:lsdException w:name="List Table 6 Colorful Accent 1" w:uiPriority="51"/>
-    <w:lsdException w:name="List Table 7 Colorful Accent 1" w:uiPriority="52"/>
-    <w:lsdException w:name="List Table 1 Light Accent 2" w:uiPriority="46"/>
-    <w:lsdException w:name="List Table 2 Accent 2" w:uiPriority="47"/>
-    <w:lsdException w:name="List Table 3 Accent 2" w:uiPriority="48"/>
-    <w:lsdException w:name="List Table 4 Accent 2" w:uiPriority="49"/>
-    <w:lsdException w:name="List Table 5 Dark Accent 2" w:uiPriority="50"/>
-    <w:lsdException w:name="List Table 6 Colorful Accent 2" w:uiPriority="51"/>
-    <w:lsdException w:name="List Table 7 Colorful Accent 2" w:uiPriority="52"/>
-    <w:lsdException w:name="List Table 1 Light Accent 3" w:uiPriority="46"/>
-    <w:lsdException w:name="List Table 2 Accent 3" w:uiPriority="47"/>
-    <w:lsdException w:name="List Table 3 Accent 3" w:uiPriority="48"/>
-    <w:lsdException w:name="List Table 4 Accent 3" w:uiPriority="49"/>
-    <w:lsdException w:name="List Table 5 Dark Accent 3" w:uiPriority="50"/>
-    <w:lsdException w:name="List Table 6 Colorful Accent 3" w:uiPriority="51"/>
-    <w:lsdException w:name="List Table 7 Colorful Accent 3" w:uiPriority="52"/>
-    <w:lsdException w:name="List Table 1 Light Accent 4" w:uiPriority="46"/>
-    <w:lsdException w:name="List Table 2 Accent 4" w:uiPriority="47"/>
-    <w:lsdException w:name="List Table 3 Accent 4" w:uiPriority="48"/>
-    <w:lsdException w:name="List Table 4 Accent 4" w:uiPriority="49"/>
-    <w:lsdException w:name="List Table 5 Dark Accent 4" w:uiPriority="50"/>
-    <w:lsdException w:name="List Table 6 Colorful Accent 4" w:uiPriority="51"/>
-    <w:lsdException w:name="List Table 7 Colorful Accent 4" w:uiPriority="52"/>
-    <w:lsdException w:name="List Table 1 Light Accent 5" w:uiPriority="46"/>
-    <w:lsdException w:name="List Table 2 Accent 5" w:uiPriority="47"/>
-    <w:lsdException w:name="List Table 3 Accent 5" w:uiPriority="48"/>
-    <w:lsdException w:name="List Table 4 Accent 5" w:uiPriority="49"/>
-    <w:lsdException w:name="List Table 5 Dark Accent 5" w:uiPriority="50"/>
-    <w:lsdException w:name="List Table 6 Colorful Accent 5" w:uiPriority="51"/>
-    <w:lsdException w:name="List Table 7 Colorful Accent 5" w:uiPriority="52"/>
-    <w:lsdException w:name="List Table 1 Light Accent 6" w:uiPriority="46"/>
-    <w:lsdException w:name="List Table 2 Accent 6" w:uiPriority="47"/>
-    <w:lsdException w:name="List Table 3 Accent 6" w:uiPriority="48"/>
-    <w:lsdException w:name="List Table 4 Accent 6" w:uiPriority="49"/>
-    <w:lsdException w:name="List Table 5 Dark Accent 6" w:uiPriority="50"/>
-    <w:lsdException w:name="List Table 6 Colorful Accent 6" w:uiPriority="51"/>
-    <w:lsdException w:name="List Table 7 Colorful Accent 6" w:uiPriority="52"/>
+  <w:latentStyles w:defLockedState="0" w:defUIPriority="99" w:defSemiHidden="1" w:defUnhideWhenUsed="1" w:defQFormat="0" w:count="267">
+    <w:lsdException w:name="Normal" w:semiHidden="0" w:uiPriority="0" w:unhideWhenUsed="0" w:qFormat="1"/>
+    <w:lsdException w:name="heading 1" w:semiHidden="0" w:uiPriority="9" w:unhideWhenUsed="0" w:qFormat="1"/>
+    <w:lsdException w:name="heading 2" w:uiPriority="9" w:qFormat="1"/>
+    <w:lsdException w:name="heading 3" w:uiPriority="9" w:qFormat="1"/>
+    <w:lsdException w:name="heading 4" w:uiPriority="9" w:qFormat="1"/>
+    <w:lsdException w:name="heading 5" w:uiPriority="9" w:qFormat="1"/>
+    <w:lsdException w:name="heading 6" w:uiPriority="9" w:qFormat="1"/>
+    <w:lsdException w:name="heading 7" w:uiPriority="9" w:qFormat="1"/>
+    <w:lsdException w:name="heading 8" w:uiPriority="9" w:qFormat="1"/>
+    <w:lsdException w:name="heading 9" w:uiPriority="9" w:qFormat="1"/>
+    <w:lsdException w:name="toc 1" w:uiPriority="39"/>
+    <w:lsdException w:name="toc 2" w:uiPriority="39"/>
+    <w:lsdException w:name="toc 3" w:uiPriority="39"/>
+    <w:lsdException w:name="toc 4" w:uiPriority="39"/>
+    <w:lsdException w:name="toc 5" w:uiPriority="39"/>
+    <w:lsdException w:name="toc 6" w:uiPriority="39"/>
+    <w:lsdException w:name="toc 7" w:uiPriority="39"/>
+    <w:lsdException w:name="toc 8" w:uiPriority="39"/>
+    <w:lsdException w:name="toc 9" w:uiPriority="39"/>
+    <w:lsdException w:name="caption" w:uiPriority="35" w:qFormat="1"/>
+    <w:lsdException w:name="Title" w:semiHidden="0" w:uiPriority="10" w:unhideWhenUsed="0" w:qFormat="1"/>
+    <w:lsdException w:name="Default Paragraph Font" w:uiPriority="1"/>
+    <w:lsdException w:name="Subtitle" w:semiHidden="0" w:uiPriority="11" w:unhideWhenUsed="0" w:qFormat="1"/>
+    <w:lsdException w:name="Strong" w:semiHidden="0" w:uiPriority="22" w:unhideWhenUsed="0" w:qFormat="1"/>
+    <w:lsdException w:name="Emphasis" w:semiHidden="0" w:uiPriority="20" w:unhideWhenUsed="0" w:qFormat="1"/>
+    <w:lsdException w:name="Table Grid" w:semiHidden="0" w:uiPriority="39" w:unhideWhenUsed="0"/>
+    <w:lsdException w:name="Placeholder Text" w:unhideWhenUsed="0"/>
+    <w:lsdException w:name="No Spacing" w:semiHidden="0" w:uiPriority="1" w:unhideWhenUsed="0" w:qFormat="1"/>
+    <w:lsdException w:name="Light Shading" w:semiHidden="0" w:uiPriority="60" w:unhideWhenUsed="0"/>
+    <w:lsdException w:name="Light List" w:semiHidden="0" w:uiPriority="61" w:unhideWhenUsed="0"/>
+    <w:lsdException w:name="Light Grid" w:semiHidden="0" w:uiPriority="62" w:unhideWhenUsed="0"/>
+    <w:lsdException w:name="Medium Shading 1" w:semiHidden="0" w:uiPriority="63" w:unhideWhenUsed="0"/>
+    <w:lsdException w:name="Medium Shading 2" w:semiHidden="0" w:uiPriority="64" w:unhideWhenUsed="0"/>
+    <w:lsdException w:name="Medium List 1" w:semiHidden="0" w:uiPriority="65" w:unhideWhenUsed="0"/>
+    <w:lsdException w:name="Medium List 2" w:semiHidden="0" w:uiPriority="66" w:unhideWhenUsed="0"/>
+    <w:lsdException w:name="Medium Grid 1" w:semiHidden="0" w:uiPriority="67" w:unhideWhenUsed="0"/>
+    <w:lsdException w:name="Medium Grid 2" w:semiHidden="0" w:uiPriority="68" w:unhideWhenUsed="0"/>
+    <w:lsdException w:name="Medium Grid 3" w:semiHidden="0" w:uiPriority="69" w:unhideWhenUsed="0"/>
+    <w:lsdException w:name="Dark List" w:semiHidden="0" w:uiPriority="70" w:unhideWhenUsed="0"/>
+    <w:lsdException w:name="Colorful Shading" w:semiHidden="0" w:uiPriority="71" w:unhideWhenUsed="0"/>
+    <w:lsdException w:name="Colorful List" w:semiHidden="0" w:uiPriority="72" w:unhideWhenUsed="0"/>
+    <w:lsdException w:name="Colorful Grid" w:semiHidden="0" w:uiPriority="73" w:unhideWhenUsed="0"/>
+    <w:lsdException w:name="Light Shading Accent 1" w:semiHidden="0" w:uiPriority="60" w:unhideWhenUsed="0"/>
+    <w:lsdException w:name="Light List Accent 1" w:semiHidden="0" w:uiPriority="61" w:unhideWhenUsed="0"/>
+    <w:lsdException w:name="Light Grid Accent 1" w:semiHidden="0" w:uiPriority="62" w:unhideWhenUsed="0"/>
+    <w:lsdException w:name="Medium Shading 1 Accent 1" w:semiHidden="0" w:uiPriority="63" w:unhideWhenUsed="0"/>
+    <w:lsdException w:name="Medium Shading 2 Accent 1" w:semiHidden="0" w:uiPriority="64" w:unhideWhenUsed="0"/>
+    <w:lsdException w:name="Medium List 1 Accent 1" w:semiHidden="0" w:uiPriority="65" w:unhideWhenUsed="0"/>
+    <w:lsdException w:name="Revision" w:unhideWhenUsed="0"/>
+    <w:lsdException w:name="List Paragraph" w:semiHidden="0" w:uiPriority="34" w:unhideWhenUsed="0" w:qFormat="1"/>
+    <w:lsdException w:name="Quote" w:semiHidden="0" w:uiPriority="29" w:unhideWhenUsed="0" w:qFormat="1"/>
+    <w:lsdException w:name="Intense Quote" w:semiHidden="0" w:uiPriority="30" w:unhideWhenUsed="0" w:qFormat="1"/>
+    <w:lsdException w:name="Medium List 2 Accent 1" w:semiHidden="0" w:uiPriority="66" w:unhideWhenUsed="0"/>
+    <w:lsdException w:name="Medium Grid 1 Accent 1" w:semiHidden="0" w:uiPriority="67" w:unhideWhenUsed="0"/>
+    <w:lsdException w:name="Medium Grid 2 Accent 1" w:semiHidden="0" w:uiPriority="68" w:unhideWhenUsed="0"/>
+    <w:lsdException w:name="Medium Grid 3 Accent 1" w:semiHidden="0" w:uiPriority="69" w:unhideWhenUsed="0"/>
+    <w:lsdException w:name="Dark List Accent 1" w:semiHidden="0" w:uiPriority="70" w:unhideWhenUsed="0"/>
+    <w:lsdException w:name="Colorful Shading Accent 1" w:semiHidden="0" w:uiPriority="71" w:unhideWhenUsed="0"/>
+    <w:lsdException w:name="Colorful List Accent 1" w:semiHidden="0" w:uiPriority="72" w:unhideWhenUsed="0"/>
+    <w:lsdException w:name="Colorful Grid Accent 1" w:semiHidden="0" w:uiPriority="73" w:unhideWhenUsed="0"/>
+    <w:lsdException w:name="Light Shading Accent 2" w:semiHidden="0" w:uiPriority="60" w:unhideWhenUsed="0"/>
+    <w:lsdException w:name="Light List Accent 2" w:semiHidden="0" w:uiPriority="61" w:unhideWhenUsed="0"/>
+    <w:lsdException w:name="Light Grid Accent 2" w:semiHidden="0" w:uiPriority="62" w:unhideWhenUsed="0"/>
+    <w:lsdException w:name="Medium Shading 1 Accent 2" w:semiHidden="0" w:uiPriority="63" w:unhideWhenUsed="0"/>
+    <w:lsdException w:name="Medium Shading 2 Accent 2" w:semiHidden="0" w:uiPriority="64" w:unhideWhenUsed="0"/>
+    <w:lsdException w:name="Medium List 1 Accent 2" w:semiHidden="0" w:uiPriority="65" w:unhideWhenUsed="0"/>
+    <w:lsdException w:name="Medium List 2 Accent 2" w:semiHidden="0" w:uiPriority="66" w:unhideWhenUsed="0"/>
+    <w:lsdException w:name="Medium Grid 1 Accent 2" w:semiHidden="0" w:uiPriority="67" w:unhideWhenUsed="0"/>
+    <w:lsdException w:name="Medium Grid 2 Accent 2" w:semiHidden="0" w:uiPriority="68" w:unhideWhenUsed="0"/>
+    <w:lsdException w:name="Medium Grid 3 Accent 2" w:semiHidden="0" w:uiPriority="69" w:unhideWhenUsed="0"/>
+    <w:lsdException w:name="Dark List Accent 2" w:semiHidden="0" w:uiPriority="70" w:unhideWhenUsed="0"/>
+    <w:lsdException w:name="Colorful Shading Accent 2" w:semiHidden="0" w:uiPriority="71" w:unhideWhenUsed="0"/>
+    <w:lsdException w:name="Colorful List Accent 2" w:semiHidden="0" w:uiPriority="72" w:unhideWhenUsed="0"/>
+    <w:lsdException w:name="Colorful Grid Accent 2" w:semiHidden="0" w:uiPriority="73" w:unhideWhenUsed="0"/>
+    <w:lsdException w:name="Light Shading Accent 3" w:semiHidden="0" w:uiPriority="60" w:unhideWhenUsed="0"/>
+    <w:lsdException w:name="Light List Accent 3" w:semiHidden="0" w:uiPriority="61" w:unhideWhenUsed="0"/>
+    <w:lsdException w:name="Light Grid Accent 3" w:semiHidden="0" w:uiPriority="62" w:unhideWhenUsed="0"/>
+    <w:lsdException w:name="Medium Shading 1 Accent 3" w:semiHidden="0" w:uiPriority="63" w:unhideWhenUsed="0"/>
+    <w:lsdException w:name="Medium Shading 2 Accent 3" w:semiHidden="0" w:uiPriority="64" w:unhideWhenUsed="0"/>
+    <w:lsdException w:name="Medium List 1 Accent 3" w:semiHidden="0" w:uiPriority="65" w:unhideWhenUsed="0"/>
+    <w:lsdException w:name="Medium List 2 Accent 3" w:semiHidden="0" w:uiPriority="66" w:unhideWhenUsed="0"/>
+    <w:lsdException w:name="Medium Grid 1 Accent 3" w:semiHidden="0" w:uiPriority="67" w:unhideWhenUsed="0"/>
+    <w:lsdException w:name="Medium Grid 2 Accent 3" w:semiHidden="0" w:uiPriority="68" w:unhideWhenUsed="0"/>
+    <w:lsdException w:name="Medium Grid 3 Accent 3" w:semiHidden="0" w:uiPriority="69" w:unhideWhenUsed="0"/>
+    <w:lsdException w:name="Dark List Accent 3" w:semiHidden="0" w:uiPriority="70" w:unhideWhenUsed="0"/>
+    <w:lsdException w:name="Colorful Shading Accent 3" w:semiHidden="0" w:uiPriority="71" w:unhideWhenUsed="0"/>
+    <w:lsdException w:name="Colorful List Accent 3" w:semiHidden="0" w:uiPriority="72" w:unhideWhenUsed="0"/>
+    <w:lsdException w:name="Colorful Grid Accent 3" w:semiHidden="0" w:uiPriority="73" w:unhideWhenUsed="0"/>
+    <w:lsdException w:name="Light Shading Accent 4" w:semiHidden="0" w:uiPriority="60" w:unhideWhenUsed="0"/>
+    <w:lsdException w:name="Light List Accent 4" w:semiHidden="0" w:uiPriority="61" w:unhideWhenUsed="0"/>
+    <w:lsdException w:name="Light Grid Accent 4" w:semiHidden="0" w:uiPriority="62" w:unhideWhenUsed="0"/>
+    <w:lsdException w:name="Medium Shading 1 Accent 4" w:semiHidden="0" w:uiPriority="63" w:unhideWhenUsed="0"/>
+    <w:lsdException w:name="Medium Shading 2 Accent 4" w:semiHidden="0" w:uiPriority="64" w:unhideWhenUsed="0"/>
+    <w:lsdException w:name="Medium List 1 Accent 4" w:semiHidden="0" w:uiPriority="65" w:unhideWhenUsed="0"/>
+    <w:lsdException w:name="Medium List 2 Accent 4" w:semiHidden="0" w:uiPriority="66" w:unhideWhenUsed="0"/>
+    <w:lsdException w:name="Medium Grid 1 Accent 4" w:semiHidden="0" w:uiPriority="67" w:unhideWhenUsed="0"/>
+    <w:lsdException w:name="Medium Grid 2 Accent 4" w:semiHidden="0" w:uiPriority="68" w:unhideWhenUsed="0"/>
+    <w:lsdException w:name="Medium Grid 3 Accent 4" w:semiHidden="0" w:uiPriority="69" w:unhideWhenUsed="0"/>
+    <w:lsdException w:name="Dark List Accent 4" w:semiHidden="0" w:uiPriority="70" w:unhideWhenUsed="0"/>
+    <w:lsdException w:name="Colorful Shading Accent 4" w:semiHidden="0" w:uiPriority="71" w:unhideWhenUsed="0"/>
+    <w:lsdException w:name="Colorful List Accent 4" w:semiHidden="0" w:uiPriority="72" w:unhideWhenUsed="0"/>
+    <w:lsdException w:name="Colorful Grid Accent 4" w:semiHidden="0" w:uiPriority="73" w:unhideWhenUsed="0"/>
+    <w:lsdException w:name="Light Shading Accent 5" w:semiHidden="0" w:uiPriority="60" w:unhideWhenUsed="0"/>
+    <w:lsdException w:name="Light List Accent 5" w:semiHidden="0" w:uiPriority="61" w:unhideWhenUsed="0"/>
+    <w:lsdException w:name="Light Grid Accent 5" w:semiHidden="0" w:uiPriority="62" w:unhideWhenUsed="0"/>
+    <w:lsdException w:name="Medium Shading 1 Accent 5" w:semiHidden="0" w:uiPriority="63" w:unhideWhenUsed="0"/>
+    <w:lsdException w:name="Medium Shading 2 Accent 5" w:semiHidden="0" w:uiPriority="64" w:unhideWhenUsed="0"/>
+    <w:lsdException w:name="Medium List 1 Accent 5" w:semiHidden="0" w:uiPriority="65" w:unhideWhenUsed="0"/>
+    <w:lsdException w:name="Medium List 2 Accent 5" w:semiHidden="0" w:uiPriority="66" w:unhideWhenUsed="0"/>
+    <w:lsdException w:name="Medium Grid 1 Accent 5" w:semiHidden="0" w:uiPriority="67" w:unhideWhenUsed="0"/>
+    <w:lsdException w:name="Medium Grid 2 Accent 5" w:semiHidden="0" w:uiPriority="68" w:unhideWhenUsed="0"/>
+    <w:lsdException w:name="Medium Grid 3 Accent 5" w:semiHidden="0" w:uiPriority="69" w:unhideWhenUsed="0"/>
+    <w:lsdException w:name="Dark List Accent 5" w:semiHidden="0" w:uiPriority="70" w:unhideWhenUsed="0"/>
+    <w:lsdException w:name="Colorful Shading Accent 5" w:semiHidden="0" w:uiPriority="71" w:unhideWhenUsed="0"/>
+    <w:lsdException w:name="Colorful List Accent 5" w:semiHidden="0" w:uiPriority="72" w:unhideWhenUsed="0"/>
+    <w:lsdException w:name="Colorful Grid Accent 5" w:semiHidden="0" w:uiPriority="73" w:unhideWhenUsed="0"/>
+    <w:lsdException w:name="Light Shading Accent 6" w:semiHidden="0" w:uiPriority="60" w:unhideWhenUsed="0"/>
+    <w:lsdException w:name="Light List Accent 6" w:semiHidden="0" w:uiPriority="61" w:unhideWhenUsed="0"/>
+    <w:lsdException w:name="Light Grid Accent 6" w:semiHidden="0" w:uiPriority="62" w:unhideWhenUsed="0"/>
+    <w:lsdException w:name="Medium Shading 1 Accent 6" w:semiHidden="0" w:uiPriority="63" w:unhideWhenUsed="0"/>
+    <w:lsdException w:name="Medium Shading 2 Accent 6" w:semiHidden="0" w:uiPriority="64" w:unhideWhenUsed="0"/>
+    <w:lsdException w:name="Medium List 1 Accent 6" w:semiHidden="0" w:uiPriority="65" w:unhideWhenUsed="0"/>
+    <w:lsdException w:name="Medium List 2 Accent 6" w:semiHidden="0" w:uiPriority="66" w:unhideWhenUsed="0"/>
+    <w:lsdException w:name="Medium Grid 1 Accent 6" w:semiHidden="0" w:uiPriority="67" w:unhideWhenUsed="0"/>
+    <w:lsdException w:name="Medium Grid 2 Accent 6" w:semiHidden="0" w:uiPriority="68" w:unhideWhenUsed="0"/>
+    <w:lsdException w:name="Medium Grid 3 Accent 6" w:semiHidden="0" w:uiPriority="69" w:unhideWhenUsed="0"/>
+    <w:lsdException w:name="Dark List Accent 6" w:semiHidden="0" w:uiPriority="70" w:unhideWhenUsed="0"/>
+    <w:lsdException w:name="Colorful Shading Accent 6" w:semiHidden="0" w:uiPriority="71" w:unhideWhenUsed="0"/>
+    <w:lsdException w:name="Colorful List Accent 6" w:semiHidden="0" w:uiPriority="72" w:unhideWhenUsed="0"/>
+    <w:lsdException w:name="Colorful Grid Accent 6" w:semiHidden="0" w:uiPriority="73" w:unhideWhenUsed="0"/>
+    <w:lsdException w:name="Subtle Emphasis" w:semiHidden="0" w:uiPriority="19" w:unhideWhenUsed="0" w:qFormat="1"/>
+    <w:lsdException w:name="Intense Emphasis" w:semiHidden="0" w:uiPriority="21" w:unhideWhenUsed="0" w:qFormat="1"/>
+    <w:lsdException w:name="Subtle Reference" w:semiHidden="0" w:uiPriority="31" w:unhideWhenUsed="0" w:qFormat="1"/>
+    <w:lsdException w:name="Intense Reference" w:semiHidden="0" w:uiPriority="32" w:unhideWhenUsed="0" w:qFormat="1"/>
+    <w:lsdException w:name="Book Title" w:semiHidden="0" w:uiPriority="33" w:unhideWhenUsed="0" w:qFormat="1"/>
+    <w:lsdException w:name="Bibliography" w:uiPriority="37"/>
+    <w:lsdException w:name="TOC Heading" w:uiPriority="39" w:qFormat="1"/>
+  </w:latentStyles>
+  <w:style w:type="paragraph" w:default="1" w:styleId="Normal">
+    <w:name w:val="Normal"/>
+    <w:qFormat/>
+  </w:style>
+  <w:style w:type="character" w:default="1" w:styleId="Fuentedeprrafopredeter">
+    <w:name w:val="Default Paragraph Font"/>
+    <w:uiPriority w:val="1"/>
+    <w:semiHidden/>
+    <w:unhideWhenUsed/>
+  </w:style>
+  <w:style w:type="table" w:default="1" w:styleId="Tablanormal">
+    <w:name w:val="Normal Table"/>
+    <w:uiPriority w:val="99"/>
+    <w:semiHidden/>
+    <w:unhideWhenUsed/>
+    <w:tblPr>
+      <w:tblInd w:w="0" w:type="dxa"/>
+      <w:tblCellMar>
+        <w:top w:w="0" w:type="dxa"/>
+        <w:left w:w="108" w:type="dxa"/>
+        <w:bottom w:w="0" w:type="dxa"/>
+        <w:right w:w="108" w:type="dxa"/>
+      </w:tblCellMar>
+    </w:tblPr>
+  </w:style>
+  <w:style w:type="numbering" w:default="1" w:styleId="Sinlista">
+    <w:name w:val="No List"/>
+    <w:uiPriority w:val="99"/>
+    <w:semiHidden/>
+    <w:unhideWhenUsed/>
+  </w:style>
+  <w:style w:type="table" w:styleId="Tablaconcuadrcula">
+    <w:name w:val="Table Grid"/>
+    <w:basedOn w:val="Tablanormal"/>
+    <w:uiPriority w:val="39"/>
+    <w:rsid w:val="00606623"/>
+    <w:pPr>
+      <w:spacing w:after="0" w:line="240" w:lineRule="auto"/>
+    </w:pPr>
+    <w:tblPr>
+      <w:tblInd w:w="0" w:type="dxa"/>
+      <w:tblBorders>
+        <w:top w:val="single" w:sz="4" w:space="0" w:color="auto"/>
+        <w:left w:val="single" w:sz="4" w:space="0" w:color="auto"/>
+        <w:bottom w:val="single" w:sz="4" w:space="0" w:color="auto"/>
+        <w:right w:val="single" w:sz="4" w:space="0" w:color="auto"/>
+        <w:insideH w:val="single" w:sz="4" w:space="0" w:color="auto"/>
+        <w:insideV w:val="single" w:sz="4" w:space="0" w:color="auto"/>
+      </w:tblBorders>
+      <w:tblCellMar>
+        <w:top w:w="0" w:type="dxa"/>
+        <w:left w:w="108" w:type="dxa"/>
+        <w:bottom w:w="0" w:type="dxa"/>
+        <w:right w:w="108" w:type="dxa"/>
+      </w:tblCellMar>
+    </w:tblPr>
+  </w:style>
+</w:styles>
+</file>
+
+<file path=word/stylesWithEffects.xml><?xml version="1.0" encoding="utf-8"?>
+<w:styles xmlns:wpc="http://schemas.microsoft.com/office/word/2010/wordprocessingCanvas" xmlns:mc="http://schemas.openxmlformats.org/markup-compatibility/2006" xmlns:o="urn:schemas-microsoft-com:office:office" xmlns:r="http://schemas.openxmlformats.org/officeDocument/2006/relationships" xmlns:m="http://schemas.openxmlformats.org/officeDocument/2006/math" xmlns:v="urn:schemas-microsoft-com:vml" xmlns:wp14="http://schemas.microsoft.com/office/word/2010/wordprocessingDrawing" xmlns:wp="http://schemas.openxmlformats.org/drawingml/2006/wordprocessingDrawing" xmlns:w10="urn:schemas-microsoft-com:office:word" xmlns:w="http://schemas.openxmlformats.org/wordprocessingml/2006/main" xmlns:w14="http://schemas.microsoft.com/office/word/2010/wordml" xmlns:wpg="http://schemas.microsoft.com/office/word/2010/wordprocessingGroup" xmlns:wpi="http://schemas.microsoft.com/office/word/2010/wordprocessingInk" xmlns:wne="http://schemas.microsoft.com/office/word/2006/wordml" xmlns:wps="http://schemas.microsoft.com/office/word/2010/wordprocessingShape" mc:Ignorable="w14 wp14">
+  <w:docDefaults>
+    <w:rPrDefault>
+      <w:rPr>
+        <w:rFonts w:asciiTheme="minorHAnsi" w:eastAsiaTheme="minorHAnsi" w:hAnsiTheme="minorHAnsi" w:cstheme="minorBidi"/>
+        <w:sz w:val="22"/>
+        <w:szCs w:val="22"/>
+        <w:lang w:val="es-MX" w:eastAsia="en-US" w:bidi="ar-SA"/>
+      </w:rPr>
+    </w:rPrDefault>
+    <w:pPrDefault>
+      <w:pPr>
+        <w:spacing w:after="160" w:line="259" w:lineRule="auto"/>
+      </w:pPr>
+    </w:pPrDefault>
+  </w:docDefaults>
+  <w:latentStyles w:defLockedState="0" w:defUIPriority="99" w:defSemiHidden="1" w:defUnhideWhenUsed="1" w:defQFormat="0" w:count="267">
+    <w:lsdException w:name="Normal" w:semiHidden="0" w:uiPriority="0" w:unhideWhenUsed="0" w:qFormat="1"/>
+    <w:lsdException w:name="heading 1" w:semiHidden="0" w:uiPriority="9" w:unhideWhenUsed="0" w:qFormat="1"/>
+    <w:lsdException w:name="heading 2" w:uiPriority="9" w:qFormat="1"/>
+    <w:lsdException w:name="heading 3" w:uiPriority="9" w:qFormat="1"/>
+    <w:lsdException w:name="heading 4" w:uiPriority="9" w:qFormat="1"/>
+    <w:lsdException w:name="heading 5" w:uiPriority="9" w:qFormat="1"/>
+    <w:lsdException w:name="heading 6" w:uiPriority="9" w:qFormat="1"/>
+    <w:lsdException w:name="heading 7" w:uiPriority="9" w:qFormat="1"/>
+    <w:lsdException w:name="heading 8" w:uiPriority="9" w:qFormat="1"/>
+    <w:lsdException w:name="heading 9" w:uiPriority="9" w:qFormat="1"/>
+    <w:lsdException w:name="toc 1" w:uiPriority="39"/>
+    <w:lsdException w:name="toc 2" w:uiPriority="39"/>
+    <w:lsdException w:name="toc 3" w:uiPriority="39"/>
+    <w:lsdException w:name="toc 4" w:uiPriority="39"/>
+    <w:lsdException w:name="toc 5" w:uiPriority="39"/>
+    <w:lsdException w:name="toc 6" w:uiPriority="39"/>
+    <w:lsdException w:name="toc 7" w:uiPriority="39"/>
+    <w:lsdException w:name="toc 8" w:uiPriority="39"/>
+    <w:lsdException w:name="toc 9" w:uiPriority="39"/>
+    <w:lsdException w:name="caption" w:uiPriority="35" w:qFormat="1"/>
+    <w:lsdException w:name="Title" w:semiHidden="0" w:uiPriority="10" w:unhideWhenUsed="0" w:qFormat="1"/>
+    <w:lsdException w:name="Default Paragraph Font" w:uiPriority="1"/>
+    <w:lsdException w:name="Subtitle" w:semiHidden="0" w:uiPriority="11" w:unhideWhenUsed="0" w:qFormat="1"/>
+    <w:lsdException w:name="Strong" w:semiHidden="0" w:uiPriority="22" w:unhideWhenUsed="0" w:qFormat="1"/>
+    <w:lsdException w:name="Emphasis" w:semiHidden="0" w:uiPriority="20" w:unhideWhenUsed="0" w:qFormat="1"/>
+    <w:lsdException w:name="Table Grid" w:semiHidden="0" w:uiPriority="39" w:unhideWhenUsed="0"/>
+    <w:lsdException w:name="Placeholder Text" w:unhideWhenUsed="0"/>
+    <w:lsdException w:name="No Spacing" w:semiHidden="0" w:uiPriority="1" w:unhideWhenUsed="0" w:qFormat="1"/>
+    <w:lsdException w:name="Light Shading" w:semiHidden="0" w:uiPriority="60" w:unhideWhenUsed="0"/>
+    <w:lsdException w:name="Light List" w:semiHidden="0" w:uiPriority="61" w:unhideWhenUsed="0"/>
+    <w:lsdException w:name="Light Grid" w:semiHidden="0" w:uiPriority="62" w:unhideWhenUsed="0"/>
+    <w:lsdException w:name="Medium Shading 1" w:semiHidden="0" w:uiPriority="63" w:unhideWhenUsed="0"/>
+    <w:lsdException w:name="Medium Shading 2" w:semiHidden="0" w:uiPriority="64" w:unhideWhenUsed="0"/>
+    <w:lsdException w:name="Medium List 1" w:semiHidden="0" w:uiPriority="65" w:unhideWhenUsed="0"/>
+    <w:lsdException w:name="Medium List 2" w:semiHidden="0" w:uiPriority="66" w:unhideWhenUsed="0"/>
+    <w:lsdException w:name="Medium Grid 1" w:semiHidden="0" w:uiPriority="67" w:unhideWhenUsed="0"/>
+    <w:lsdException w:name="Medium Grid 2" w:semiHidden="0" w:uiPriority="68" w:unhideWhenUsed="0"/>
+    <w:lsdException w:name="Medium Grid 3" w:semiHidden="0" w:uiPriority="69" w:unhideWhenUsed="0"/>
+    <w:lsdException w:name="Dark List" w:semiHidden="0" w:uiPriority="70" w:unhideWhenUsed="0"/>
+    <w:lsdException w:name="Colorful Shading" w:semiHidden="0" w:uiPriority="71" w:unhideWhenUsed="0"/>
+    <w:lsdException w:name="Colorful List" w:semiHidden="0" w:uiPriority="72" w:unhideWhenUsed="0"/>
+    <w:lsdException w:name="Colorful Grid" w:semiHidden="0" w:uiPriority="73" w:unhideWhenUsed="0"/>
+    <w:lsdException w:name="Light Shading Accent 1" w:semiHidden="0" w:uiPriority="60" w:unhideWhenUsed="0"/>
+    <w:lsdException w:name="Light List Accent 1" w:semiHidden="0" w:uiPriority="61" w:unhideWhenUsed="0"/>
+    <w:lsdException w:name="Light Grid Accent 1" w:semiHidden="0" w:uiPriority="62" w:unhideWhenUsed="0"/>
+    <w:lsdException w:name="Medium Shading 1 Accent 1" w:semiHidden="0" w:uiPriority="63" w:unhideWhenUsed="0"/>
+    <w:lsdException w:name="Medium Shading 2 Accent 1" w:semiHidden="0" w:uiPriority="64" w:unhideWhenUsed="0"/>
+    <w:lsdException w:name="Medium List 1 Accent 1" w:semiHidden="0" w:uiPriority="65" w:unhideWhenUsed="0"/>
+    <w:lsdException w:name="Revision" w:unhideWhenUsed="0"/>
+    <w:lsdException w:name="List Paragraph" w:semiHidden="0" w:uiPriority="34" w:unhideWhenUsed="0" w:qFormat="1"/>
+    <w:lsdException w:name="Quote" w:semiHidden="0" w:uiPriority="29" w:unhideWhenUsed="0" w:qFormat="1"/>
+    <w:lsdException w:name="Intense Quote" w:semiHidden="0" w:uiPriority="30" w:unhideWhenUsed="0" w:qFormat="1"/>
+    <w:lsdException w:name="Medium List 2 Accent 1" w:semiHidden="0" w:uiPriority="66" w:unhideWhenUsed="0"/>
+    <w:lsdException w:name="Medium Grid 1 Accent 1" w:semiHidden="0" w:uiPriority="67" w:unhideWhenUsed="0"/>
+    <w:lsdException w:name="Medium Grid 2 Accent 1" w:semiHidden="0" w:uiPriority="68" w:unhideWhenUsed="0"/>
+    <w:lsdException w:name="Medium Grid 3 Accent 1" w:semiHidden="0" w:uiPriority="69" w:unhideWhenUsed="0"/>
+    <w:lsdException w:name="Dark List Accent 1" w:semiHidden="0" w:uiPriority="70" w:unhideWhenUsed="0"/>
+    <w:lsdException w:name="Colorful Shading Accent 1" w:semiHidden="0" w:uiPriority="71" w:unhideWhenUsed="0"/>
+    <w:lsdException w:name="Colorful List Accent 1" w:semiHidden="0" w:uiPriority="72" w:unhideWhenUsed="0"/>
+    <w:lsdException w:name="Colorful Grid Accent 1" w:semiHidden="0" w:uiPriority="73" w:unhideWhenUsed="0"/>
+    <w:lsdException w:name="Light Shading Accent 2" w:semiHidden="0" w:uiPriority="60" w:unhideWhenUsed="0"/>
+    <w:lsdException w:name="Light List Accent 2" w:semiHidden="0" w:uiPriority="61" w:unhideWhenUsed="0"/>
+    <w:lsdException w:name="Light Grid Accent 2" w:semiHidden="0" w:uiPriority="62" w:unhideWhenUsed="0"/>
+    <w:lsdException w:name="Medium Shading 1 Accent 2" w:semiHidden="0" w:uiPriority="63" w:unhideWhenUsed="0"/>
+    <w:lsdException w:name="Medium Shading 2 Accent 2" w:semiHidden="0" w:uiPriority="64" w:unhideWhenUsed="0"/>
+    <w:lsdException w:name="Medium List 1 Accent 2" w:semiHidden="0" w:uiPriority="65" w:unhideWhenUsed="0"/>
+    <w:lsdException w:name="Medium List 2 Accent 2" w:semiHidden="0" w:uiPriority="66" w:unhideWhenUsed="0"/>
+    <w:lsdException w:name="Medium Grid 1 Accent 2" w:semiHidden="0" w:uiPriority="67" w:unhideWhenUsed="0"/>
+    <w:lsdException w:name="Medium Grid 2 Accent 2" w:semiHidden="0" w:uiPriority="68" w:unhideWhenUsed="0"/>
+    <w:lsdException w:name="Medium Grid 3 Accent 2" w:semiHidden="0" w:uiPriority="69" w:unhideWhenUsed="0"/>
+    <w:lsdException w:name="Dark List Accent 2" w:semiHidden="0" w:uiPriority="70" w:unhideWhenUsed="0"/>
+    <w:lsdException w:name="Colorful Shading Accent 2" w:semiHidden="0" w:uiPriority="71" w:unhideWhenUsed="0"/>
+    <w:lsdException w:name="Colorful List Accent 2" w:semiHidden="0" w:uiPriority="72" w:unhideWhenUsed="0"/>
+    <w:lsdException w:name="Colorful Grid Accent 2" w:semiHidden="0" w:uiPriority="73" w:unhideWhenUsed="0"/>
+    <w:lsdException w:name="Light Shading Accent 3" w:semiHidden="0" w:uiPriority="60" w:unhideWhenUsed="0"/>
+    <w:lsdException w:name="Light List Accent 3" w:semiHidden="0" w:uiPriority="61" w:unhideWhenUsed="0"/>
+    <w:lsdException w:name="Light Grid Accent 3" w:semiHidden="0" w:uiPriority="62" w:unhideWhenUsed="0"/>
+    <w:lsdException w:name="Medium Shading 1 Accent 3" w:semiHidden="0" w:uiPriority="63" w:unhideWhenUsed="0"/>
+    <w:lsdException w:name="Medium Shading 2 Accent 3" w:semiHidden="0" w:uiPriority="64" w:unhideWhenUsed="0"/>
+    <w:lsdException w:name="Medium List 1 Accent 3" w:semiHidden="0" w:uiPriority="65" w:unhideWhenUsed="0"/>
+    <w:lsdException w:name="Medium List 2 Accent 3" w:semiHidden="0" w:uiPriority="66" w:unhideWhenUsed="0"/>
+    <w:lsdException w:name="Medium Grid 1 Accent 3" w:semiHidden="0" w:uiPriority="67" w:unhideWhenUsed="0"/>
+    <w:lsdException w:name="Medium Grid 2 Accent 3" w:semiHidden="0" w:uiPriority="68" w:unhideWhenUsed="0"/>
+    <w:lsdException w:name="Medium Grid 3 Accent 3" w:semiHidden="0" w:uiPriority="69" w:unhideWhenUsed="0"/>
+    <w:lsdException w:name="Dark List Accent 3" w:semiHidden="0" w:uiPriority="70" w:unhideWhenUsed="0"/>
+    <w:lsdException w:name="Colorful Shading Accent 3" w:semiHidden="0" w:uiPriority="71" w:unhideWhenUsed="0"/>
+    <w:lsdException w:name="Colorful List Accent 3" w:semiHidden="0" w:uiPriority="72" w:unhideWhenUsed="0"/>
+    <w:lsdException w:name="Colorful Grid Accent 3" w:semiHidden="0" w:uiPriority="73" w:unhideWhenUsed="0"/>
+    <w:lsdException w:name="Light Shading Accent 4" w:semiHidden="0" w:uiPriority="60" w:unhideWhenUsed="0"/>
+    <w:lsdException w:name="Light List Accent 4" w:semiHidden="0" w:uiPriority="61" w:unhideWhenUsed="0"/>
+    <w:lsdException w:name="Light Grid Accent 4" w:semiHidden="0" w:uiPriority="62" w:unhideWhenUsed="0"/>
+    <w:lsdException w:name="Medium Shading 1 Accent 4" w:semiHidden="0" w:uiPriority="63" w:unhideWhenUsed="0"/>
+    <w:lsdException w:name="Medium Shading 2 Accent 4" w:semiHidden="0" w:uiPriority="64" w:unhideWhenUsed="0"/>
+    <w:lsdException w:name="Medium List 1 Accent 4" w:semiHidden="0" w:uiPriority="65" w:unhideWhenUsed="0"/>
+    <w:lsdException w:name="Medium List 2 Accent 4" w:semiHidden="0" w:uiPriority="66" w:unhideWhenUsed="0"/>
+    <w:lsdException w:name="Medium Grid 1 Accent 4" w:semiHidden="0" w:uiPriority="67" w:unhideWhenUsed="0"/>
+    <w:lsdException w:name="Medium Grid 2 Accent 4" w:semiHidden="0" w:uiPriority="68" w:unhideWhenUsed="0"/>
+    <w:lsdException w:name="Medium Grid 3 Accent 4" w:semiHidden="0" w:uiPriority="69" w:unhideWhenUsed="0"/>
+    <w:lsdException w:name="Dark List Accent 4" w:semiHidden="0" w:uiPriority="70" w:unhideWhenUsed="0"/>
+    <w:lsdException w:name="Colorful Shading Accent 4" w:semiHidden="0" w:uiPriority="71" w:unhideWhenUsed="0"/>
+    <w:lsdException w:name="Colorful List Accent 4" w:semiHidden="0" w:uiPriority="72" w:unhideWhenUsed="0"/>
+    <w:lsdException w:name="Colorful Grid Accent 4" w:semiHidden="0" w:uiPriority="73" w:unhideWhenUsed="0"/>
+    <w:lsdException w:name="Light Shading Accent 5" w:semiHidden="0" w:uiPriority="60" w:unhideWhenUsed="0"/>
+    <w:lsdException w:name="Light List Accent 5" w:semiHidden="0" w:uiPriority="61" w:unhideWhenUsed="0"/>
+    <w:lsdException w:name="Light Grid Accent 5" w:semiHidden="0" w:uiPriority="62" w:unhideWhenUsed="0"/>
+    <w:lsdException w:name="Medium Shading 1 Accent 5" w:semiHidden="0" w:uiPriority="63" w:unhideWhenUsed="0"/>
+    <w:lsdException w:name="Medium Shading 2 Accent 5" w:semiHidden="0" w:uiPriority="64" w:unhideWhenUsed="0"/>
+    <w:lsdException w:name="Medium List 1 Accent 5" w:semiHidden="0" w:uiPriority="65" w:unhideWhenUsed="0"/>
+    <w:lsdException w:name="Medium List 2 Accent 5" w:semiHidden="0" w:uiPriority="66" w:unhideWhenUsed="0"/>
+    <w:lsdException w:name="Medium Grid 1 Accent 5" w:semiHidden="0" w:uiPriority="67" w:unhideWhenUsed="0"/>
+    <w:lsdException w:name="Medium Grid 2 Accent 5" w:semiHidden="0" w:uiPriority="68" w:unhideWhenUsed="0"/>
+    <w:lsdException w:name="Medium Grid 3 Accent 5" w:semiHidden="0" w:uiPriority="69" w:unhideWhenUsed="0"/>
+    <w:lsdException w:name="Dark List Accent 5" w:semiHidden="0" w:uiPriority="70" w:unhideWhenUsed="0"/>
+    <w:lsdException w:name="Colorful Shading Accent 5" w:semiHidden="0" w:uiPriority="71" w:unhideWhenUsed="0"/>
+    <w:lsdException w:name="Colorful List Accent 5" w:semiHidden="0" w:uiPriority="72" w:unhideWhenUsed="0"/>
+    <w:lsdException w:name="Colorful Grid Accent 5" w:semiHidden="0" w:uiPriority="73" w:unhideWhenUsed="0"/>
+    <w:lsdException w:name="Light Shading Accent 6" w:semiHidden="0" w:uiPriority="60" w:unhideWhenUsed="0"/>
+    <w:lsdException w:name="Light List Accent 6" w:semiHidden="0" w:uiPriority="61" w:unhideWhenUsed="0"/>
+    <w:lsdException w:name="Light Grid Accent 6" w:semiHidden="0" w:uiPriority="62" w:unhideWhenUsed="0"/>
+    <w:lsdException w:name="Medium Shading 1 Accent 6" w:semiHidden="0" w:uiPriority="63" w:unhideWhenUsed="0"/>
+    <w:lsdException w:name="Medium Shading 2 Accent 6" w:semiHidden="0" w:uiPriority="64" w:unhideWhenUsed="0"/>
+    <w:lsdException w:name="Medium List 1 Accent 6" w:semiHidden="0" w:uiPriority="65" w:unhideWhenUsed="0"/>
+    <w:lsdException w:name="Medium List 2 Accent 6" w:semiHidden="0" w:uiPriority="66" w:unhideWhenUsed="0"/>
+    <w:lsdException w:name="Medium Grid 1 Accent 6" w:semiHidden="0" w:uiPriority="67" w:unhideWhenUsed="0"/>
+    <w:lsdException w:name="Medium Grid 2 Accent 6" w:semiHidden="0" w:uiPriority="68" w:unhideWhenUsed="0"/>
+    <w:lsdException w:name="Medium Grid 3 Accent 6" w:semiHidden="0" w:uiPriority="69" w:unhideWhenUsed="0"/>
+    <w:lsdException w:name="Dark List Accent 6" w:semiHidden="0" w:uiPriority="70" w:unhideWhenUsed="0"/>
+    <w:lsdException w:name="Colorful Shading Accent 6" w:semiHidden="0" w:uiPriority="71" w:unhideWhenUsed="0"/>
+    <w:lsdException w:name="Colorful List Accent 6" w:semiHidden="0" w:uiPriority="72" w:unhideWhenUsed="0"/>
+    <w:lsdException w:name="Colorful Grid Accent 6" w:semiHidden="0" w:uiPriority="73" w:unhideWhenUsed="0"/>
+    <w:lsdException w:name="Subtle Emphasis" w:semiHidden="0" w:uiPriority="19" w:unhideWhenUsed="0" w:qFormat="1"/>
+    <w:lsdException w:name="Intense Emphasis" w:semiHidden="0" w:uiPriority="21" w:unhideWhenUsed="0" w:qFormat="1"/>
+    <w:lsdException w:name="Subtle Reference" w:semiHidden="0" w:uiPriority="31" w:unhideWhenUsed="0" w:qFormat="1"/>
+    <w:lsdException w:name="Intense Reference" w:semiHidden="0" w:uiPriority="32" w:unhideWhenUsed="0" w:qFormat="1"/>
+    <w:lsdException w:name="Book Title" w:semiHidden="0" w:uiPriority="33" w:unhideWhenUsed="0" w:qFormat="1"/>
+    <w:lsdException w:name="Bibliography" w:uiPriority="37"/>
+    <w:lsdException w:name="TOC Heading" w:uiPriority="39" w:qFormat="1"/>
   </w:latentStyles>
   <w:style w:type="paragraph" w:default="1" w:styleId="Normal">
     <w:name w:val="Normal"/>
@@ -844,7 +839,7 @@
     </a:clrScheme>
     <a:fontScheme name="Office">
       <a:majorFont>
-        <a:latin typeface="Calibri Light" panose="020F0302020204030204"/>
+        <a:latin typeface="Calibri Light"/>
         <a:ea typeface=""/>
         <a:cs typeface=""/>
         <a:font script="Jpan" typeface="ＭＳ ゴシック"/>
@@ -879,7 +874,7 @@
         <a:font script="Geor" typeface="Sylfaen"/>
       </a:majorFont>
       <a:minorFont>
-        <a:latin typeface="Calibri" panose="020F0502020204030204"/>
+        <a:latin typeface="Calibri"/>
         <a:ea typeface=""/>
         <a:cs typeface=""/>
         <a:font script="Jpan" typeface="ＭＳ 明朝"/>
@@ -1056,7 +1051,7 @@
   <a:extraClrSchemeLst/>
   <a:extLst>
     <a:ext uri="{05A4C25C-085E-4340-85A3-A5531E510DB2}">
-      <thm15:themeFamily xmlns:thm15="http://schemas.microsoft.com/office/thememl/2012/main" name="Office Theme" id="{62F939B6-93AF-4DB8-9C6B-D6C7DFDC589F}" vid="{4A3C46E8-61CC-4603-A589-7422A47A8E4A}"/>
+      <thm15:themeFamily xmlns:thm15="http://schemas.microsoft.com/office/thememl/2012/main" xmlns="" name="Office Theme" id="{62F939B6-93AF-4DB8-9C6B-D6C7DFDC589F}" vid="{4A3C46E8-61CC-4603-A589-7422A47A8E4A}"/>
     </a:ext>
   </a:extLst>
 </a:theme>

</xml_diff>

<commit_message>
ya coloque bien los comentarios donde van
</commit_message>
<xml_diff>
--- a/Documentación/Solicitud de cambios de hector sanchez.docx
+++ b/Documentación/Solicitud de cambios de hector sanchez.docx
@@ -1,6 +1,6 @@
 
 <file path=word/document.xml><?xml version="1.0" encoding="utf-8"?>
-<w:document xmlns:wpc="http://schemas.microsoft.com/office/word/2010/wordprocessingCanvas" xmlns:mc="http://schemas.openxmlformats.org/markup-compatibility/2006" xmlns:o="urn:schemas-microsoft-com:office:office" xmlns:r="http://schemas.openxmlformats.org/officeDocument/2006/relationships" xmlns:m="http://schemas.openxmlformats.org/officeDocument/2006/math" xmlns:v="urn:schemas-microsoft-com:vml" xmlns:wp14="http://schemas.microsoft.com/office/word/2010/wordprocessingDrawing" xmlns:wp="http://schemas.openxmlformats.org/drawingml/2006/wordprocessingDrawing" xmlns:w10="urn:schemas-microsoft-com:office:word" xmlns:w="http://schemas.openxmlformats.org/wordprocessingml/2006/main" xmlns:w14="http://schemas.microsoft.com/office/word/2010/wordml" xmlns:wpg="http://schemas.microsoft.com/office/word/2010/wordprocessingGroup" xmlns:wpi="http://schemas.microsoft.com/office/word/2010/wordprocessingInk" xmlns:wne="http://schemas.microsoft.com/office/word/2006/wordml" xmlns:wps="http://schemas.microsoft.com/office/word/2010/wordprocessingShape" mc:Ignorable="w14 wp14">
+<w:document xmlns:wpc="http://schemas.microsoft.com/office/word/2010/wordprocessingCanvas" xmlns:mc="http://schemas.openxmlformats.org/markup-compatibility/2006" xmlns:o="urn:schemas-microsoft-com:office:office" xmlns:r="http://schemas.openxmlformats.org/officeDocument/2006/relationships" xmlns:m="http://schemas.openxmlformats.org/officeDocument/2006/math" xmlns:v="urn:schemas-microsoft-com:vml" xmlns:wp14="http://schemas.microsoft.com/office/word/2010/wordprocessingDrawing" xmlns:wp="http://schemas.openxmlformats.org/drawingml/2006/wordprocessingDrawing" xmlns:w10="urn:schemas-microsoft-com:office:word" xmlns:w="http://schemas.openxmlformats.org/wordprocessingml/2006/main" xmlns:w14="http://schemas.microsoft.com/office/word/2010/wordml" xmlns:w15="http://schemas.microsoft.com/office/word/2012/wordml" xmlns:wpg="http://schemas.microsoft.com/office/word/2010/wordprocessingGroup" xmlns:wpi="http://schemas.microsoft.com/office/word/2010/wordprocessingInk" xmlns:wne="http://schemas.microsoft.com/office/word/2006/wordml" xmlns:wps="http://schemas.microsoft.com/office/word/2010/wordprocessingShape" mc:Ignorable="w14 w15 wp14">
   <w:body>
     <w:tbl>
       <w:tblPr>
@@ -106,11 +106,7 @@
             <w:tcW w:w="5856" w:type="dxa"/>
             <w:shd w:val="clear" w:color="auto" w:fill="D9D9D9" w:themeFill="background1" w:themeFillShade="D9"/>
           </w:tcPr>
-          <w:p>
-            <w:r>
-              <w:t>Es muy importante que todos los integrantes del equipo puedan tener acceso a los prototipos ya que además de que se evalúa el trabajo realizado por todo el equipo, también es importante que el cliente pueda visualizarlo en su máquina cuando él lo dese.</w:t>
-            </w:r>
-          </w:p>
+          <w:p/>
         </w:tc>
       </w:tr>
       <w:tr>
@@ -121,13 +117,21 @@
           <w:tcPr>
             <w:tcW w:w="2972" w:type="dxa"/>
           </w:tcPr>
-          <w:p/>
+          <w:p>
+            <w:r>
+              <w:t>necesario</w:t>
+            </w:r>
+          </w:p>
         </w:tc>
         <w:tc>
           <w:tcPr>
             <w:tcW w:w="5856" w:type="dxa"/>
           </w:tcPr>
-          <w:p/>
+          <w:p>
+            <w:r>
+              <w:t>Es muy importante que todos los integrantes del equipo puedan tener acceso a los prototipos ya que además de que se evalúa el trabajo realizado por todo el equipo, también es importante que el cliente pueda visualizarlo en su máquina cuando él lo dese.</w:t>
+            </w:r>
+          </w:p>
         </w:tc>
       </w:tr>
       <w:tr>
@@ -147,25 +151,29 @@
             <w:tcW w:w="5856" w:type="dxa"/>
             <w:shd w:val="clear" w:color="auto" w:fill="D9D9D9" w:themeFill="background1" w:themeFillShade="D9"/>
           </w:tcPr>
+          <w:p/>
+        </w:tc>
+      </w:tr>
+      <w:tr>
+        <w:tc>
+          <w:tcPr>
+            <w:tcW w:w="2972" w:type="dxa"/>
+          </w:tcPr>
+          <w:p>
+            <w:r>
+              <w:t>medio</w:t>
+            </w:r>
+          </w:p>
+        </w:tc>
+        <w:tc>
+          <w:tcPr>
+            <w:tcW w:w="5856" w:type="dxa"/>
+          </w:tcPr>
           <w:p>
             <w:r>
               <w:t>No tendrá mucho impacto sobe el proyecto en sí, solo que el programador podrá darse una idea de cómo funcionaran las ventanas y será más fácil para el realizar su trabajo</w:t>
             </w:r>
           </w:p>
-        </w:tc>
-      </w:tr>
-      <w:tr>
-        <w:tc>
-          <w:tcPr>
-            <w:tcW w:w="2972" w:type="dxa"/>
-          </w:tcPr>
-          <w:p/>
-        </w:tc>
-        <w:tc>
-          <w:tcPr>
-            <w:tcW w:w="5856" w:type="dxa"/>
-          </w:tcPr>
-          <w:p/>
         </w:tc>
       </w:tr>
       <w:tr>
@@ -188,6 +196,8 @@
             <w:r>
               <w:t>1 semana</w:t>
             </w:r>
+            <w:bookmarkStart w:id="0" w:name="_GoBack"/>
+            <w:bookmarkEnd w:id="0"/>
           </w:p>
         </w:tc>
       </w:tr>
@@ -321,8 +331,6 @@
             <w:r>
               <w:t>No puedo ver el diseño en mi laptop :(</w:t>
             </w:r>
-            <w:bookmarkStart w:id="0" w:name="_GoBack"/>
-            <w:bookmarkEnd w:id="0"/>
           </w:p>
         </w:tc>
       </w:tr>
@@ -365,7 +373,7 @@
 </file>
 
 <file path=word/styles.xml><?xml version="1.0" encoding="utf-8"?>
-<w:styles xmlns:mc="http://schemas.openxmlformats.org/markup-compatibility/2006" xmlns:r="http://schemas.openxmlformats.org/officeDocument/2006/relationships" xmlns:w="http://schemas.openxmlformats.org/wordprocessingml/2006/main" xmlns:w14="http://schemas.microsoft.com/office/word/2010/wordml" mc:Ignorable="w14">
+<w:styles xmlns:mc="http://schemas.openxmlformats.org/markup-compatibility/2006" xmlns:r="http://schemas.openxmlformats.org/officeDocument/2006/relationships" xmlns:w="http://schemas.openxmlformats.org/wordprocessingml/2006/main" xmlns:w14="http://schemas.microsoft.com/office/word/2010/wordml" xmlns:w15="http://schemas.microsoft.com/office/word/2012/wordml" mc:Ignorable="w14 w15">
   <w:docDefaults>
     <w:rPrDefault>
       <w:rPr>
@@ -381,360 +389,378 @@
       </w:pPr>
     </w:pPrDefault>
   </w:docDefaults>
-  <w:latentStyles w:defLockedState="0" w:defUIPriority="99" w:defSemiHidden="1" w:defUnhideWhenUsed="1" w:defQFormat="0" w:count="267">
-    <w:lsdException w:name="Normal" w:semiHidden="0" w:uiPriority="0" w:unhideWhenUsed="0" w:qFormat="1"/>
-    <w:lsdException w:name="heading 1" w:semiHidden="0" w:uiPriority="9" w:unhideWhenUsed="0" w:qFormat="1"/>
-    <w:lsdException w:name="heading 2" w:uiPriority="9" w:qFormat="1"/>
-    <w:lsdException w:name="heading 3" w:uiPriority="9" w:qFormat="1"/>
-    <w:lsdException w:name="heading 4" w:uiPriority="9" w:qFormat="1"/>
-    <w:lsdException w:name="heading 5" w:uiPriority="9" w:qFormat="1"/>
-    <w:lsdException w:name="heading 6" w:uiPriority="9" w:qFormat="1"/>
-    <w:lsdException w:name="heading 7" w:uiPriority="9" w:qFormat="1"/>
-    <w:lsdException w:name="heading 8" w:uiPriority="9" w:qFormat="1"/>
-    <w:lsdException w:name="heading 9" w:uiPriority="9" w:qFormat="1"/>
-    <w:lsdException w:name="toc 1" w:uiPriority="39"/>
-    <w:lsdException w:name="toc 2" w:uiPriority="39"/>
-    <w:lsdException w:name="toc 3" w:uiPriority="39"/>
-    <w:lsdException w:name="toc 4" w:uiPriority="39"/>
-    <w:lsdException w:name="toc 5" w:uiPriority="39"/>
-    <w:lsdException w:name="toc 6" w:uiPriority="39"/>
-    <w:lsdException w:name="toc 7" w:uiPriority="39"/>
-    <w:lsdException w:name="toc 8" w:uiPriority="39"/>
-    <w:lsdException w:name="toc 9" w:uiPriority="39"/>
-    <w:lsdException w:name="caption" w:uiPriority="35" w:qFormat="1"/>
-    <w:lsdException w:name="Title" w:semiHidden="0" w:uiPriority="10" w:unhideWhenUsed="0" w:qFormat="1"/>
-    <w:lsdException w:name="Default Paragraph Font" w:uiPriority="1"/>
-    <w:lsdException w:name="Subtitle" w:semiHidden="0" w:uiPriority="11" w:unhideWhenUsed="0" w:qFormat="1"/>
-    <w:lsdException w:name="Strong" w:semiHidden="0" w:uiPriority="22" w:unhideWhenUsed="0" w:qFormat="1"/>
-    <w:lsdException w:name="Emphasis" w:semiHidden="0" w:uiPriority="20" w:unhideWhenUsed="0" w:qFormat="1"/>
-    <w:lsdException w:name="Table Grid" w:semiHidden="0" w:uiPriority="39" w:unhideWhenUsed="0"/>
-    <w:lsdException w:name="Placeholder Text" w:unhideWhenUsed="0"/>
-    <w:lsdException w:name="No Spacing" w:semiHidden="0" w:uiPriority="1" w:unhideWhenUsed="0" w:qFormat="1"/>
-    <w:lsdException w:name="Light Shading" w:semiHidden="0" w:uiPriority="60" w:unhideWhenUsed="0"/>
-    <w:lsdException w:name="Light List" w:semiHidden="0" w:uiPriority="61" w:unhideWhenUsed="0"/>
-    <w:lsdException w:name="Light Grid" w:semiHidden="0" w:uiPriority="62" w:unhideWhenUsed="0"/>
-    <w:lsdException w:name="Medium Shading 1" w:semiHidden="0" w:uiPriority="63" w:unhideWhenUsed="0"/>
-    <w:lsdException w:name="Medium Shading 2" w:semiHidden="0" w:uiPriority="64" w:unhideWhenUsed="0"/>
-    <w:lsdException w:name="Medium List 1" w:semiHidden="0" w:uiPriority="65" w:unhideWhenUsed="0"/>
-    <w:lsdException w:name="Medium List 2" w:semiHidden="0" w:uiPriority="66" w:unhideWhenUsed="0"/>
-    <w:lsdException w:name="Medium Grid 1" w:semiHidden="0" w:uiPriority="67" w:unhideWhenUsed="0"/>
-    <w:lsdException w:name="Medium Grid 2" w:semiHidden="0" w:uiPriority="68" w:unhideWhenUsed="0"/>
-    <w:lsdException w:name="Medium Grid 3" w:semiHidden="0" w:uiPriority="69" w:unhideWhenUsed="0"/>
-    <w:lsdException w:name="Dark List" w:semiHidden="0" w:uiPriority="70" w:unhideWhenUsed="0"/>
-    <w:lsdException w:name="Colorful Shading" w:semiHidden="0" w:uiPriority="71" w:unhideWhenUsed="0"/>
-    <w:lsdException w:name="Colorful List" w:semiHidden="0" w:uiPriority="72" w:unhideWhenUsed="0"/>
-    <w:lsdException w:name="Colorful Grid" w:semiHidden="0" w:uiPriority="73" w:unhideWhenUsed="0"/>
-    <w:lsdException w:name="Light Shading Accent 1" w:semiHidden="0" w:uiPriority="60" w:unhideWhenUsed="0"/>
-    <w:lsdException w:name="Light List Accent 1" w:semiHidden="0" w:uiPriority="61" w:unhideWhenUsed="0"/>
-    <w:lsdException w:name="Light Grid Accent 1" w:semiHidden="0" w:uiPriority="62" w:unhideWhenUsed="0"/>
-    <w:lsdException w:name="Medium Shading 1 Accent 1" w:semiHidden="0" w:uiPriority="63" w:unhideWhenUsed="0"/>
-    <w:lsdException w:name="Medium Shading 2 Accent 1" w:semiHidden="0" w:uiPriority="64" w:unhideWhenUsed="0"/>
-    <w:lsdException w:name="Medium List 1 Accent 1" w:semiHidden="0" w:uiPriority="65" w:unhideWhenUsed="0"/>
-    <w:lsdException w:name="Revision" w:unhideWhenUsed="0"/>
-    <w:lsdException w:name="List Paragraph" w:semiHidden="0" w:uiPriority="34" w:unhideWhenUsed="0" w:qFormat="1"/>
-    <w:lsdException w:name="Quote" w:semiHidden="0" w:uiPriority="29" w:unhideWhenUsed="0" w:qFormat="1"/>
-    <w:lsdException w:name="Intense Quote" w:semiHidden="0" w:uiPriority="30" w:unhideWhenUsed="0" w:qFormat="1"/>
-    <w:lsdException w:name="Medium List 2 Accent 1" w:semiHidden="0" w:uiPriority="66" w:unhideWhenUsed="0"/>
-    <w:lsdException w:name="Medium Grid 1 Accent 1" w:semiHidden="0" w:uiPriority="67" w:unhideWhenUsed="0"/>
-    <w:lsdException w:name="Medium Grid 2 Accent 1" w:semiHidden="0" w:uiPriority="68" w:unhideWhenUsed="0"/>
-    <w:lsdException w:name="Medium Grid 3 Accent 1" w:semiHidden="0" w:uiPriority="69" w:unhideWhenUsed="0"/>
-    <w:lsdException w:name="Dark List Accent 1" w:semiHidden="0" w:uiPriority="70" w:unhideWhenUsed="0"/>
-    <w:lsdException w:name="Colorful Shading Accent 1" w:semiHidden="0" w:uiPriority="71" w:unhideWhenUsed="0"/>
-    <w:lsdException w:name="Colorful List Accent 1" w:semiHidden="0" w:uiPriority="72" w:unhideWhenUsed="0"/>
-    <w:lsdException w:name="Colorful Grid Accent 1" w:semiHidden="0" w:uiPriority="73" w:unhideWhenUsed="0"/>
-    <w:lsdException w:name="Light Shading Accent 2" w:semiHidden="0" w:uiPriority="60" w:unhideWhenUsed="0"/>
-    <w:lsdException w:name="Light List Accent 2" w:semiHidden="0" w:uiPriority="61" w:unhideWhenUsed="0"/>
-    <w:lsdException w:name="Light Grid Accent 2" w:semiHidden="0" w:uiPriority="62" w:unhideWhenUsed="0"/>
-    <w:lsdException w:name="Medium Shading 1 Accent 2" w:semiHidden="0" w:uiPriority="63" w:unhideWhenUsed="0"/>
-    <w:lsdException w:name="Medium Shading 2 Accent 2" w:semiHidden="0" w:uiPriority="64" w:unhideWhenUsed="0"/>
-    <w:lsdException w:name="Medium List 1 Accent 2" w:semiHidden="0" w:uiPriority="65" w:unhideWhenUsed="0"/>
-    <w:lsdException w:name="Medium List 2 Accent 2" w:semiHidden="0" w:uiPriority="66" w:unhideWhenUsed="0"/>
-    <w:lsdException w:name="Medium Grid 1 Accent 2" w:semiHidden="0" w:uiPriority="67" w:unhideWhenUsed="0"/>
-    <w:lsdException w:name="Medium Grid 2 Accent 2" w:semiHidden="0" w:uiPriority="68" w:unhideWhenUsed="0"/>
-    <w:lsdException w:name="Medium Grid 3 Accent 2" w:semiHidden="0" w:uiPriority="69" w:unhideWhenUsed="0"/>
-    <w:lsdException w:name="Dark List Accent 2" w:semiHidden="0" w:uiPriority="70" w:unhideWhenUsed="0"/>
-    <w:lsdException w:name="Colorful Shading Accent 2" w:semiHidden="0" w:uiPriority="71" w:unhideWhenUsed="0"/>
-    <w:lsdException w:name="Colorful List Accent 2" w:semiHidden="0" w:uiPriority="72" w:unhideWhenUsed="0"/>
-    <w:lsdException w:name="Colorful Grid Accent 2" w:semiHidden="0" w:uiPriority="73" w:unhideWhenUsed="0"/>
-    <w:lsdException w:name="Light Shading Accent 3" w:semiHidden="0" w:uiPriority="60" w:unhideWhenUsed="0"/>
-    <w:lsdException w:name="Light List Accent 3" w:semiHidden="0" w:uiPriority="61" w:unhideWhenUsed="0"/>
-    <w:lsdException w:name="Light Grid Accent 3" w:semiHidden="0" w:uiPriority="62" w:unhideWhenUsed="0"/>
-    <w:lsdException w:name="Medium Shading 1 Accent 3" w:semiHidden="0" w:uiPriority="63" w:unhideWhenUsed="0"/>
-    <w:lsdException w:name="Medium Shading 2 Accent 3" w:semiHidden="0" w:uiPriority="64" w:unhideWhenUsed="0"/>
-    <w:lsdException w:name="Medium List 1 Accent 3" w:semiHidden="0" w:uiPriority="65" w:unhideWhenUsed="0"/>
-    <w:lsdException w:name="Medium List 2 Accent 3" w:semiHidden="0" w:uiPriority="66" w:unhideWhenUsed="0"/>
-    <w:lsdException w:name="Medium Grid 1 Accent 3" w:semiHidden="0" w:uiPriority="67" w:unhideWhenUsed="0"/>
-    <w:lsdException w:name="Medium Grid 2 Accent 3" w:semiHidden="0" w:uiPriority="68" w:unhideWhenUsed="0"/>
-    <w:lsdException w:name="Medium Grid 3 Accent 3" w:semiHidden="0" w:uiPriority="69" w:unhideWhenUsed="0"/>
-    <w:lsdException w:name="Dark List Accent 3" w:semiHidden="0" w:uiPriority="70" w:unhideWhenUsed="0"/>
-    <w:lsdException w:name="Colorful Shading Accent 3" w:semiHidden="0" w:uiPriority="71" w:unhideWhenUsed="0"/>
-    <w:lsdException w:name="Colorful List Accent 3" w:semiHidden="0" w:uiPriority="72" w:unhideWhenUsed="0"/>
-    <w:lsdException w:name="Colorful Grid Accent 3" w:semiHidden="0" w:uiPriority="73" w:unhideWhenUsed="0"/>
-    <w:lsdException w:name="Light Shading Accent 4" w:semiHidden="0" w:uiPriority="60" w:unhideWhenUsed="0"/>
-    <w:lsdException w:name="Light List Accent 4" w:semiHidden="0" w:uiPriority="61" w:unhideWhenUsed="0"/>
-    <w:lsdException w:name="Light Grid Accent 4" w:semiHidden="0" w:uiPriority="62" w:unhideWhenUsed="0"/>
-    <w:lsdException w:name="Medium Shading 1 Accent 4" w:semiHidden="0" w:uiPriority="63" w:unhideWhenUsed="0"/>
-    <w:lsdException w:name="Medium Shading 2 Accent 4" w:semiHidden="0" w:uiPriority="64" w:unhideWhenUsed="0"/>
-    <w:lsdException w:name="Medium List 1 Accent 4" w:semiHidden="0" w:uiPriority="65" w:unhideWhenUsed="0"/>
-    <w:lsdException w:name="Medium List 2 Accent 4" w:semiHidden="0" w:uiPriority="66" w:unhideWhenUsed="0"/>
-    <w:lsdException w:name="Medium Grid 1 Accent 4" w:semiHidden="0" w:uiPriority="67" w:unhideWhenUsed="0"/>
-    <w:lsdException w:name="Medium Grid 2 Accent 4" w:semiHidden="0" w:uiPriority="68" w:unhideWhenUsed="0"/>
-    <w:lsdException w:name="Medium Grid 3 Accent 4" w:semiHidden="0" w:uiPriority="69" w:unhideWhenUsed="0"/>
-    <w:lsdException w:name="Dark List Accent 4" w:semiHidden="0" w:uiPriority="70" w:unhideWhenUsed="0"/>
-    <w:lsdException w:name="Colorful Shading Accent 4" w:semiHidden="0" w:uiPriority="71" w:unhideWhenUsed="0"/>
-    <w:lsdException w:name="Colorful List Accent 4" w:semiHidden="0" w:uiPriority="72" w:unhideWhenUsed="0"/>
-    <w:lsdException w:name="Colorful Grid Accent 4" w:semiHidden="0" w:uiPriority="73" w:unhideWhenUsed="0"/>
-    <w:lsdException w:name="Light Shading Accent 5" w:semiHidden="0" w:uiPriority="60" w:unhideWhenUsed="0"/>
-    <w:lsdException w:name="Light List Accent 5" w:semiHidden="0" w:uiPriority="61" w:unhideWhenUsed="0"/>
-    <w:lsdException w:name="Light Grid Accent 5" w:semiHidden="0" w:uiPriority="62" w:unhideWhenUsed="0"/>
-    <w:lsdException w:name="Medium Shading 1 Accent 5" w:semiHidden="0" w:uiPriority="63" w:unhideWhenUsed="0"/>
-    <w:lsdException w:name="Medium Shading 2 Accent 5" w:semiHidden="0" w:uiPriority="64" w:unhideWhenUsed="0"/>
-    <w:lsdException w:name="Medium List 1 Accent 5" w:semiHidden="0" w:uiPriority="65" w:unhideWhenUsed="0"/>
-    <w:lsdException w:name="Medium List 2 Accent 5" w:semiHidden="0" w:uiPriority="66" w:unhideWhenUsed="0"/>
-    <w:lsdException w:name="Medium Grid 1 Accent 5" w:semiHidden="0" w:uiPriority="67" w:unhideWhenUsed="0"/>
-    <w:lsdException w:name="Medium Grid 2 Accent 5" w:semiHidden="0" w:uiPriority="68" w:unhideWhenUsed="0"/>
-    <w:lsdException w:name="Medium Grid 3 Accent 5" w:semiHidden="0" w:uiPriority="69" w:unhideWhenUsed="0"/>
-    <w:lsdException w:name="Dark List Accent 5" w:semiHidden="0" w:uiPriority="70" w:unhideWhenUsed="0"/>
-    <w:lsdException w:name="Colorful Shading Accent 5" w:semiHidden="0" w:uiPriority="71" w:unhideWhenUsed="0"/>
-    <w:lsdException w:name="Colorful List Accent 5" w:semiHidden="0" w:uiPriority="72" w:unhideWhenUsed="0"/>
-    <w:lsdException w:name="Colorful Grid Accent 5" w:semiHidden="0" w:uiPriority="73" w:unhideWhenUsed="0"/>
-    <w:lsdException w:name="Light Shading Accent 6" w:semiHidden="0" w:uiPriority="60" w:unhideWhenUsed="0"/>
-    <w:lsdException w:name="Light List Accent 6" w:semiHidden="0" w:uiPriority="61" w:unhideWhenUsed="0"/>
-    <w:lsdException w:name="Light Grid Accent 6" w:semiHidden="0" w:uiPriority="62" w:unhideWhenUsed="0"/>
-    <w:lsdException w:name="Medium Shading 1 Accent 6" w:semiHidden="0" w:uiPriority="63" w:unhideWhenUsed="0"/>
-    <w:lsdException w:name="Medium Shading 2 Accent 6" w:semiHidden="0" w:uiPriority="64" w:unhideWhenUsed="0"/>
-    <w:lsdException w:name="Medium List 1 Accent 6" w:semiHidden="0" w:uiPriority="65" w:unhideWhenUsed="0"/>
-    <w:lsdException w:name="Medium List 2 Accent 6" w:semiHidden="0" w:uiPriority="66" w:unhideWhenUsed="0"/>
-    <w:lsdException w:name="Medium Grid 1 Accent 6" w:semiHidden="0" w:uiPriority="67" w:unhideWhenUsed="0"/>
-    <w:lsdException w:name="Medium Grid 2 Accent 6" w:semiHidden="0" w:uiPriority="68" w:unhideWhenUsed="0"/>
-    <w:lsdException w:name="Medium Grid 3 Accent 6" w:semiHidden="0" w:uiPriority="69" w:unhideWhenUsed="0"/>
-    <w:lsdException w:name="Dark List Accent 6" w:semiHidden="0" w:uiPriority="70" w:unhideWhenUsed="0"/>
-    <w:lsdException w:name="Colorful Shading Accent 6" w:semiHidden="0" w:uiPriority="71" w:unhideWhenUsed="0"/>
-    <w:lsdException w:name="Colorful List Accent 6" w:semiHidden="0" w:uiPriority="72" w:unhideWhenUsed="0"/>
-    <w:lsdException w:name="Colorful Grid Accent 6" w:semiHidden="0" w:uiPriority="73" w:unhideWhenUsed="0"/>
-    <w:lsdException w:name="Subtle Emphasis" w:semiHidden="0" w:uiPriority="19" w:unhideWhenUsed="0" w:qFormat="1"/>
-    <w:lsdException w:name="Intense Emphasis" w:semiHidden="0" w:uiPriority="21" w:unhideWhenUsed="0" w:qFormat="1"/>
-    <w:lsdException w:name="Subtle Reference" w:semiHidden="0" w:uiPriority="31" w:unhideWhenUsed="0" w:qFormat="1"/>
-    <w:lsdException w:name="Intense Reference" w:semiHidden="0" w:uiPriority="32" w:unhideWhenUsed="0" w:qFormat="1"/>
-    <w:lsdException w:name="Book Title" w:semiHidden="0" w:uiPriority="33" w:unhideWhenUsed="0" w:qFormat="1"/>
-    <w:lsdException w:name="Bibliography" w:uiPriority="37"/>
-    <w:lsdException w:name="TOC Heading" w:uiPriority="39" w:qFormat="1"/>
-  </w:latentStyles>
-  <w:style w:type="paragraph" w:default="1" w:styleId="Normal">
-    <w:name w:val="Normal"/>
-    <w:qFormat/>
-  </w:style>
-  <w:style w:type="character" w:default="1" w:styleId="Fuentedeprrafopredeter">
-    <w:name w:val="Default Paragraph Font"/>
-    <w:uiPriority w:val="1"/>
-    <w:semiHidden/>
-    <w:unhideWhenUsed/>
-  </w:style>
-  <w:style w:type="table" w:default="1" w:styleId="Tablanormal">
-    <w:name w:val="Normal Table"/>
-    <w:uiPriority w:val="99"/>
-    <w:semiHidden/>
-    <w:unhideWhenUsed/>
-    <w:tblPr>
-      <w:tblInd w:w="0" w:type="dxa"/>
-      <w:tblCellMar>
-        <w:top w:w="0" w:type="dxa"/>
-        <w:left w:w="108" w:type="dxa"/>
-        <w:bottom w:w="0" w:type="dxa"/>
-        <w:right w:w="108" w:type="dxa"/>
-      </w:tblCellMar>
-    </w:tblPr>
-  </w:style>
-  <w:style w:type="numbering" w:default="1" w:styleId="Sinlista">
-    <w:name w:val="No List"/>
-    <w:uiPriority w:val="99"/>
-    <w:semiHidden/>
-    <w:unhideWhenUsed/>
-  </w:style>
-  <w:style w:type="table" w:styleId="Tablaconcuadrcula">
-    <w:name w:val="Table Grid"/>
-    <w:basedOn w:val="Tablanormal"/>
-    <w:uiPriority w:val="39"/>
-    <w:rsid w:val="00606623"/>
-    <w:pPr>
-      <w:spacing w:after="0" w:line="240" w:lineRule="auto"/>
-    </w:pPr>
-    <w:tblPr>
-      <w:tblInd w:w="0" w:type="dxa"/>
-      <w:tblBorders>
-        <w:top w:val="single" w:sz="4" w:space="0" w:color="auto"/>
-        <w:left w:val="single" w:sz="4" w:space="0" w:color="auto"/>
-        <w:bottom w:val="single" w:sz="4" w:space="0" w:color="auto"/>
-        <w:right w:val="single" w:sz="4" w:space="0" w:color="auto"/>
-        <w:insideH w:val="single" w:sz="4" w:space="0" w:color="auto"/>
-        <w:insideV w:val="single" w:sz="4" w:space="0" w:color="auto"/>
-      </w:tblBorders>
-      <w:tblCellMar>
-        <w:top w:w="0" w:type="dxa"/>
-        <w:left w:w="108" w:type="dxa"/>
-        <w:bottom w:w="0" w:type="dxa"/>
-        <w:right w:w="108" w:type="dxa"/>
-      </w:tblCellMar>
-    </w:tblPr>
-  </w:style>
-</w:styles>
-</file>
-
-<file path=word/stylesWithEffects.xml><?xml version="1.0" encoding="utf-8"?>
-<w:styles xmlns:wpc="http://schemas.microsoft.com/office/word/2010/wordprocessingCanvas" xmlns:mc="http://schemas.openxmlformats.org/markup-compatibility/2006" xmlns:o="urn:schemas-microsoft-com:office:office" xmlns:r="http://schemas.openxmlformats.org/officeDocument/2006/relationships" xmlns:m="http://schemas.openxmlformats.org/officeDocument/2006/math" xmlns:v="urn:schemas-microsoft-com:vml" xmlns:wp14="http://schemas.microsoft.com/office/word/2010/wordprocessingDrawing" xmlns:wp="http://schemas.openxmlformats.org/drawingml/2006/wordprocessingDrawing" xmlns:w10="urn:schemas-microsoft-com:office:word" xmlns:w="http://schemas.openxmlformats.org/wordprocessingml/2006/main" xmlns:w14="http://schemas.microsoft.com/office/word/2010/wordml" xmlns:wpg="http://schemas.microsoft.com/office/word/2010/wordprocessingGroup" xmlns:wpi="http://schemas.microsoft.com/office/word/2010/wordprocessingInk" xmlns:wne="http://schemas.microsoft.com/office/word/2006/wordml" xmlns:wps="http://schemas.microsoft.com/office/word/2010/wordprocessingShape" mc:Ignorable="w14 wp14">
-  <w:docDefaults>
-    <w:rPrDefault>
-      <w:rPr>
-        <w:rFonts w:asciiTheme="minorHAnsi" w:eastAsiaTheme="minorHAnsi" w:hAnsiTheme="minorHAnsi" w:cstheme="minorBidi"/>
-        <w:sz w:val="22"/>
-        <w:szCs w:val="22"/>
-        <w:lang w:val="es-MX" w:eastAsia="en-US" w:bidi="ar-SA"/>
-      </w:rPr>
-    </w:rPrDefault>
-    <w:pPrDefault>
-      <w:pPr>
-        <w:spacing w:after="160" w:line="259" w:lineRule="auto"/>
-      </w:pPr>
-    </w:pPrDefault>
-  </w:docDefaults>
-  <w:latentStyles w:defLockedState="0" w:defUIPriority="99" w:defSemiHidden="1" w:defUnhideWhenUsed="1" w:defQFormat="0" w:count="267">
-    <w:lsdException w:name="Normal" w:semiHidden="0" w:uiPriority="0" w:unhideWhenUsed="0" w:qFormat="1"/>
-    <w:lsdException w:name="heading 1" w:semiHidden="0" w:uiPriority="9" w:unhideWhenUsed="0" w:qFormat="1"/>
-    <w:lsdException w:name="heading 2" w:uiPriority="9" w:qFormat="1"/>
-    <w:lsdException w:name="heading 3" w:uiPriority="9" w:qFormat="1"/>
-    <w:lsdException w:name="heading 4" w:uiPriority="9" w:qFormat="1"/>
-    <w:lsdException w:name="heading 5" w:uiPriority="9" w:qFormat="1"/>
-    <w:lsdException w:name="heading 6" w:uiPriority="9" w:qFormat="1"/>
-    <w:lsdException w:name="heading 7" w:uiPriority="9" w:qFormat="1"/>
-    <w:lsdException w:name="heading 8" w:uiPriority="9" w:qFormat="1"/>
-    <w:lsdException w:name="heading 9" w:uiPriority="9" w:qFormat="1"/>
-    <w:lsdException w:name="toc 1" w:uiPriority="39"/>
-    <w:lsdException w:name="toc 2" w:uiPriority="39"/>
-    <w:lsdException w:name="toc 3" w:uiPriority="39"/>
-    <w:lsdException w:name="toc 4" w:uiPriority="39"/>
-    <w:lsdException w:name="toc 5" w:uiPriority="39"/>
-    <w:lsdException w:name="toc 6" w:uiPriority="39"/>
-    <w:lsdException w:name="toc 7" w:uiPriority="39"/>
-    <w:lsdException w:name="toc 8" w:uiPriority="39"/>
-    <w:lsdException w:name="toc 9" w:uiPriority="39"/>
-    <w:lsdException w:name="caption" w:uiPriority="35" w:qFormat="1"/>
-    <w:lsdException w:name="Title" w:semiHidden="0" w:uiPriority="10" w:unhideWhenUsed="0" w:qFormat="1"/>
-    <w:lsdException w:name="Default Paragraph Font" w:uiPriority="1"/>
-    <w:lsdException w:name="Subtitle" w:semiHidden="0" w:uiPriority="11" w:unhideWhenUsed="0" w:qFormat="1"/>
-    <w:lsdException w:name="Strong" w:semiHidden="0" w:uiPriority="22" w:unhideWhenUsed="0" w:qFormat="1"/>
-    <w:lsdException w:name="Emphasis" w:semiHidden="0" w:uiPriority="20" w:unhideWhenUsed="0" w:qFormat="1"/>
-    <w:lsdException w:name="Table Grid" w:semiHidden="0" w:uiPriority="39" w:unhideWhenUsed="0"/>
-    <w:lsdException w:name="Placeholder Text" w:unhideWhenUsed="0"/>
-    <w:lsdException w:name="No Spacing" w:semiHidden="0" w:uiPriority="1" w:unhideWhenUsed="0" w:qFormat="1"/>
-    <w:lsdException w:name="Light Shading" w:semiHidden="0" w:uiPriority="60" w:unhideWhenUsed="0"/>
-    <w:lsdException w:name="Light List" w:semiHidden="0" w:uiPriority="61" w:unhideWhenUsed="0"/>
-    <w:lsdException w:name="Light Grid" w:semiHidden="0" w:uiPriority="62" w:unhideWhenUsed="0"/>
-    <w:lsdException w:name="Medium Shading 1" w:semiHidden="0" w:uiPriority="63" w:unhideWhenUsed="0"/>
-    <w:lsdException w:name="Medium Shading 2" w:semiHidden="0" w:uiPriority="64" w:unhideWhenUsed="0"/>
-    <w:lsdException w:name="Medium List 1" w:semiHidden="0" w:uiPriority="65" w:unhideWhenUsed="0"/>
-    <w:lsdException w:name="Medium List 2" w:semiHidden="0" w:uiPriority="66" w:unhideWhenUsed="0"/>
-    <w:lsdException w:name="Medium Grid 1" w:semiHidden="0" w:uiPriority="67" w:unhideWhenUsed="0"/>
-    <w:lsdException w:name="Medium Grid 2" w:semiHidden="0" w:uiPriority="68" w:unhideWhenUsed="0"/>
-    <w:lsdException w:name="Medium Grid 3" w:semiHidden="0" w:uiPriority="69" w:unhideWhenUsed="0"/>
-    <w:lsdException w:name="Dark List" w:semiHidden="0" w:uiPriority="70" w:unhideWhenUsed="0"/>
-    <w:lsdException w:name="Colorful Shading" w:semiHidden="0" w:uiPriority="71" w:unhideWhenUsed="0"/>
-    <w:lsdException w:name="Colorful List" w:semiHidden="0" w:uiPriority="72" w:unhideWhenUsed="0"/>
-    <w:lsdException w:name="Colorful Grid" w:semiHidden="0" w:uiPriority="73" w:unhideWhenUsed="0"/>
-    <w:lsdException w:name="Light Shading Accent 1" w:semiHidden="0" w:uiPriority="60" w:unhideWhenUsed="0"/>
-    <w:lsdException w:name="Light List Accent 1" w:semiHidden="0" w:uiPriority="61" w:unhideWhenUsed="0"/>
-    <w:lsdException w:name="Light Grid Accent 1" w:semiHidden="0" w:uiPriority="62" w:unhideWhenUsed="0"/>
-    <w:lsdException w:name="Medium Shading 1 Accent 1" w:semiHidden="0" w:uiPriority="63" w:unhideWhenUsed="0"/>
-    <w:lsdException w:name="Medium Shading 2 Accent 1" w:semiHidden="0" w:uiPriority="64" w:unhideWhenUsed="0"/>
-    <w:lsdException w:name="Medium List 1 Accent 1" w:semiHidden="0" w:uiPriority="65" w:unhideWhenUsed="0"/>
-    <w:lsdException w:name="Revision" w:unhideWhenUsed="0"/>
-    <w:lsdException w:name="List Paragraph" w:semiHidden="0" w:uiPriority="34" w:unhideWhenUsed="0" w:qFormat="1"/>
-    <w:lsdException w:name="Quote" w:semiHidden="0" w:uiPriority="29" w:unhideWhenUsed="0" w:qFormat="1"/>
-    <w:lsdException w:name="Intense Quote" w:semiHidden="0" w:uiPriority="30" w:unhideWhenUsed="0" w:qFormat="1"/>
-    <w:lsdException w:name="Medium List 2 Accent 1" w:semiHidden="0" w:uiPriority="66" w:unhideWhenUsed="0"/>
-    <w:lsdException w:name="Medium Grid 1 Accent 1" w:semiHidden="0" w:uiPriority="67" w:unhideWhenUsed="0"/>
-    <w:lsdException w:name="Medium Grid 2 Accent 1" w:semiHidden="0" w:uiPriority="68" w:unhideWhenUsed="0"/>
-    <w:lsdException w:name="Medium Grid 3 Accent 1" w:semiHidden="0" w:uiPriority="69" w:unhideWhenUsed="0"/>
-    <w:lsdException w:name="Dark List Accent 1" w:semiHidden="0" w:uiPriority="70" w:unhideWhenUsed="0"/>
-    <w:lsdException w:name="Colorful Shading Accent 1" w:semiHidden="0" w:uiPriority="71" w:unhideWhenUsed="0"/>
-    <w:lsdException w:name="Colorful List Accent 1" w:semiHidden="0" w:uiPriority="72" w:unhideWhenUsed="0"/>
-    <w:lsdException w:name="Colorful Grid Accent 1" w:semiHidden="0" w:uiPriority="73" w:unhideWhenUsed="0"/>
-    <w:lsdException w:name="Light Shading Accent 2" w:semiHidden="0" w:uiPriority="60" w:unhideWhenUsed="0"/>
-    <w:lsdException w:name="Light List Accent 2" w:semiHidden="0" w:uiPriority="61" w:unhideWhenUsed="0"/>
-    <w:lsdException w:name="Light Grid Accent 2" w:semiHidden="0" w:uiPriority="62" w:unhideWhenUsed="0"/>
-    <w:lsdException w:name="Medium Shading 1 Accent 2" w:semiHidden="0" w:uiPriority="63" w:unhideWhenUsed="0"/>
-    <w:lsdException w:name="Medium Shading 2 Accent 2" w:semiHidden="0" w:uiPriority="64" w:unhideWhenUsed="0"/>
-    <w:lsdException w:name="Medium List 1 Accent 2" w:semiHidden="0" w:uiPriority="65" w:unhideWhenUsed="0"/>
-    <w:lsdException w:name="Medium List 2 Accent 2" w:semiHidden="0" w:uiPriority="66" w:unhideWhenUsed="0"/>
-    <w:lsdException w:name="Medium Grid 1 Accent 2" w:semiHidden="0" w:uiPriority="67" w:unhideWhenUsed="0"/>
-    <w:lsdException w:name="Medium Grid 2 Accent 2" w:semiHidden="0" w:uiPriority="68" w:unhideWhenUsed="0"/>
-    <w:lsdException w:name="Medium Grid 3 Accent 2" w:semiHidden="0" w:uiPriority="69" w:unhideWhenUsed="0"/>
-    <w:lsdException w:name="Dark List Accent 2" w:semiHidden="0" w:uiPriority="70" w:unhideWhenUsed="0"/>
-    <w:lsdException w:name="Colorful Shading Accent 2" w:semiHidden="0" w:uiPriority="71" w:unhideWhenUsed="0"/>
-    <w:lsdException w:name="Colorful List Accent 2" w:semiHidden="0" w:uiPriority="72" w:unhideWhenUsed="0"/>
-    <w:lsdException w:name="Colorful Grid Accent 2" w:semiHidden="0" w:uiPriority="73" w:unhideWhenUsed="0"/>
-    <w:lsdException w:name="Light Shading Accent 3" w:semiHidden="0" w:uiPriority="60" w:unhideWhenUsed="0"/>
-    <w:lsdException w:name="Light List Accent 3" w:semiHidden="0" w:uiPriority="61" w:unhideWhenUsed="0"/>
-    <w:lsdException w:name="Light Grid Accent 3" w:semiHidden="0" w:uiPriority="62" w:unhideWhenUsed="0"/>
-    <w:lsdException w:name="Medium Shading 1 Accent 3" w:semiHidden="0" w:uiPriority="63" w:unhideWhenUsed="0"/>
-    <w:lsdException w:name="Medium Shading 2 Accent 3" w:semiHidden="0" w:uiPriority="64" w:unhideWhenUsed="0"/>
-    <w:lsdException w:name="Medium List 1 Accent 3" w:semiHidden="0" w:uiPriority="65" w:unhideWhenUsed="0"/>
-    <w:lsdException w:name="Medium List 2 Accent 3" w:semiHidden="0" w:uiPriority="66" w:unhideWhenUsed="0"/>
-    <w:lsdException w:name="Medium Grid 1 Accent 3" w:semiHidden="0" w:uiPriority="67" w:unhideWhenUsed="0"/>
-    <w:lsdException w:name="Medium Grid 2 Accent 3" w:semiHidden="0" w:uiPriority="68" w:unhideWhenUsed="0"/>
-    <w:lsdException w:name="Medium Grid 3 Accent 3" w:semiHidden="0" w:uiPriority="69" w:unhideWhenUsed="0"/>
-    <w:lsdException w:name="Dark List Accent 3" w:semiHidden="0" w:uiPriority="70" w:unhideWhenUsed="0"/>
-    <w:lsdException w:name="Colorful Shading Accent 3" w:semiHidden="0" w:uiPriority="71" w:unhideWhenUsed="0"/>
-    <w:lsdException w:name="Colorful List Accent 3" w:semiHidden="0" w:uiPriority="72" w:unhideWhenUsed="0"/>
-    <w:lsdException w:name="Colorful Grid Accent 3" w:semiHidden="0" w:uiPriority="73" w:unhideWhenUsed="0"/>
-    <w:lsdException w:name="Light Shading Accent 4" w:semiHidden="0" w:uiPriority="60" w:unhideWhenUsed="0"/>
-    <w:lsdException w:name="Light List Accent 4" w:semiHidden="0" w:uiPriority="61" w:unhideWhenUsed="0"/>
-    <w:lsdException w:name="Light Grid Accent 4" w:semiHidden="0" w:uiPriority="62" w:unhideWhenUsed="0"/>
-    <w:lsdException w:name="Medium Shading 1 Accent 4" w:semiHidden="0" w:uiPriority="63" w:unhideWhenUsed="0"/>
-    <w:lsdException w:name="Medium Shading 2 Accent 4" w:semiHidden="0" w:uiPriority="64" w:unhideWhenUsed="0"/>
-    <w:lsdException w:name="Medium List 1 Accent 4" w:semiHidden="0" w:uiPriority="65" w:unhideWhenUsed="0"/>
-    <w:lsdException w:name="Medium List 2 Accent 4" w:semiHidden="0" w:uiPriority="66" w:unhideWhenUsed="0"/>
-    <w:lsdException w:name="Medium Grid 1 Accent 4" w:semiHidden="0" w:uiPriority="67" w:unhideWhenUsed="0"/>
-    <w:lsdException w:name="Medium Grid 2 Accent 4" w:semiHidden="0" w:uiPriority="68" w:unhideWhenUsed="0"/>
-    <w:lsdException w:name="Medium Grid 3 Accent 4" w:semiHidden="0" w:uiPriority="69" w:unhideWhenUsed="0"/>
-    <w:lsdException w:name="Dark List Accent 4" w:semiHidden="0" w:uiPriority="70" w:unhideWhenUsed="0"/>
-    <w:lsdException w:name="Colorful Shading Accent 4" w:semiHidden="0" w:uiPriority="71" w:unhideWhenUsed="0"/>
-    <w:lsdException w:name="Colorful List Accent 4" w:semiHidden="0" w:uiPriority="72" w:unhideWhenUsed="0"/>
-    <w:lsdException w:name="Colorful Grid Accent 4" w:semiHidden="0" w:uiPriority="73" w:unhideWhenUsed="0"/>
-    <w:lsdException w:name="Light Shading Accent 5" w:semiHidden="0" w:uiPriority="60" w:unhideWhenUsed="0"/>
-    <w:lsdException w:name="Light List Accent 5" w:semiHidden="0" w:uiPriority="61" w:unhideWhenUsed="0"/>
-    <w:lsdException w:name="Light Grid Accent 5" w:semiHidden="0" w:uiPriority="62" w:unhideWhenUsed="0"/>
-    <w:lsdException w:name="Medium Shading 1 Accent 5" w:semiHidden="0" w:uiPriority="63" w:unhideWhenUsed="0"/>
-    <w:lsdException w:name="Medium Shading 2 Accent 5" w:semiHidden="0" w:uiPriority="64" w:unhideWhenUsed="0"/>
-    <w:lsdException w:name="Medium List 1 Accent 5" w:semiHidden="0" w:uiPriority="65" w:unhideWhenUsed="0"/>
-    <w:lsdException w:name="Medium List 2 Accent 5" w:semiHidden="0" w:uiPriority="66" w:unhideWhenUsed="0"/>
-    <w:lsdException w:name="Medium Grid 1 Accent 5" w:semiHidden="0" w:uiPriority="67" w:unhideWhenUsed="0"/>
-    <w:lsdException w:name="Medium Grid 2 Accent 5" w:semiHidden="0" w:uiPriority="68" w:unhideWhenUsed="0"/>
-    <w:lsdException w:name="Medium Grid 3 Accent 5" w:semiHidden="0" w:uiPriority="69" w:unhideWhenUsed="0"/>
-    <w:lsdException w:name="Dark List Accent 5" w:semiHidden="0" w:uiPriority="70" w:unhideWhenUsed="0"/>
-    <w:lsdException w:name="Colorful Shading Accent 5" w:semiHidden="0" w:uiPriority="71" w:unhideWhenUsed="0"/>
-    <w:lsdException w:name="Colorful List Accent 5" w:semiHidden="0" w:uiPriority="72" w:unhideWhenUsed="0"/>
-    <w:lsdException w:name="Colorful Grid Accent 5" w:semiHidden="0" w:uiPriority="73" w:unhideWhenUsed="0"/>
-    <w:lsdException w:name="Light Shading Accent 6" w:semiHidden="0" w:uiPriority="60" w:unhideWhenUsed="0"/>
-    <w:lsdException w:name="Light List Accent 6" w:semiHidden="0" w:uiPriority="61" w:unhideWhenUsed="0"/>
-    <w:lsdException w:name="Light Grid Accent 6" w:semiHidden="0" w:uiPriority="62" w:unhideWhenUsed="0"/>
-    <w:lsdException w:name="Medium Shading 1 Accent 6" w:semiHidden="0" w:uiPriority="63" w:unhideWhenUsed="0"/>
-    <w:lsdException w:name="Medium Shading 2 Accent 6" w:semiHidden="0" w:uiPriority="64" w:unhideWhenUsed="0"/>
-    <w:lsdException w:name="Medium List 1 Accent 6" w:semiHidden="0" w:uiPriority="65" w:unhideWhenUsed="0"/>
-    <w:lsdException w:name="Medium List 2 Accent 6" w:semiHidden="0" w:uiPriority="66" w:unhideWhenUsed="0"/>
-    <w:lsdException w:name="Medium Grid 1 Accent 6" w:semiHidden="0" w:uiPriority="67" w:unhideWhenUsed="0"/>
-    <w:lsdException w:name="Medium Grid 2 Accent 6" w:semiHidden="0" w:uiPriority="68" w:unhideWhenUsed="0"/>
-    <w:lsdException w:name="Medium Grid 3 Accent 6" w:semiHidden="0" w:uiPriority="69" w:unhideWhenUsed="0"/>
-    <w:lsdException w:name="Dark List Accent 6" w:semiHidden="0" w:uiPriority="70" w:unhideWhenUsed="0"/>
-    <w:lsdException w:name="Colorful Shading Accent 6" w:semiHidden="0" w:uiPriority="71" w:unhideWhenUsed="0"/>
-    <w:lsdException w:name="Colorful List Accent 6" w:semiHidden="0" w:uiPriority="72" w:unhideWhenUsed="0"/>
-    <w:lsdException w:name="Colorful Grid Accent 6" w:semiHidden="0" w:uiPriority="73" w:unhideWhenUsed="0"/>
-    <w:lsdException w:name="Subtle Emphasis" w:semiHidden="0" w:uiPriority="19" w:unhideWhenUsed="0" w:qFormat="1"/>
-    <w:lsdException w:name="Intense Emphasis" w:semiHidden="0" w:uiPriority="21" w:unhideWhenUsed="0" w:qFormat="1"/>
-    <w:lsdException w:name="Subtle Reference" w:semiHidden="0" w:uiPriority="31" w:unhideWhenUsed="0" w:qFormat="1"/>
-    <w:lsdException w:name="Intense Reference" w:semiHidden="0" w:uiPriority="32" w:unhideWhenUsed="0" w:qFormat="1"/>
-    <w:lsdException w:name="Book Title" w:semiHidden="0" w:uiPriority="33" w:unhideWhenUsed="0" w:qFormat="1"/>
-    <w:lsdException w:name="Bibliography" w:uiPriority="37"/>
-    <w:lsdException w:name="TOC Heading" w:uiPriority="39" w:qFormat="1"/>
+  <w:latentStyles w:defLockedState="0" w:defUIPriority="99" w:defSemiHidden="0" w:defUnhideWhenUsed="0" w:defQFormat="0" w:count="371">
+    <w:lsdException w:name="Normal" w:uiPriority="0" w:qFormat="1"/>
+    <w:lsdException w:name="heading 1" w:uiPriority="9" w:qFormat="1"/>
+    <w:lsdException w:name="heading 2" w:semiHidden="1" w:uiPriority="9" w:unhideWhenUsed="1" w:qFormat="1"/>
+    <w:lsdException w:name="heading 3" w:semiHidden="1" w:uiPriority="9" w:unhideWhenUsed="1" w:qFormat="1"/>
+    <w:lsdException w:name="heading 4" w:semiHidden="1" w:uiPriority="9" w:unhideWhenUsed="1" w:qFormat="1"/>
+    <w:lsdException w:name="heading 5" w:semiHidden="1" w:uiPriority="9" w:unhideWhenUsed="1" w:qFormat="1"/>
+    <w:lsdException w:name="heading 6" w:semiHidden="1" w:uiPriority="9" w:unhideWhenUsed="1" w:qFormat="1"/>
+    <w:lsdException w:name="heading 7" w:semiHidden="1" w:uiPriority="9" w:unhideWhenUsed="1" w:qFormat="1"/>
+    <w:lsdException w:name="heading 8" w:semiHidden="1" w:uiPriority="9" w:unhideWhenUsed="1" w:qFormat="1"/>
+    <w:lsdException w:name="heading 9" w:semiHidden="1" w:uiPriority="9" w:unhideWhenUsed="1" w:qFormat="1"/>
+    <w:lsdException w:name="index 1" w:semiHidden="1" w:unhideWhenUsed="1"/>
+    <w:lsdException w:name="index 2" w:semiHidden="1" w:unhideWhenUsed="1"/>
+    <w:lsdException w:name="index 3" w:semiHidden="1" w:unhideWhenUsed="1"/>
+    <w:lsdException w:name="index 4" w:semiHidden="1" w:unhideWhenUsed="1"/>
+    <w:lsdException w:name="index 5" w:semiHidden="1" w:unhideWhenUsed="1"/>
+    <w:lsdException w:name="index 6" w:semiHidden="1" w:unhideWhenUsed="1"/>
+    <w:lsdException w:name="index 7" w:semiHidden="1" w:unhideWhenUsed="1"/>
+    <w:lsdException w:name="index 8" w:semiHidden="1" w:unhideWhenUsed="1"/>
+    <w:lsdException w:name="index 9" w:semiHidden="1" w:unhideWhenUsed="1"/>
+    <w:lsdException w:name="toc 1" w:semiHidden="1" w:uiPriority="39" w:unhideWhenUsed="1"/>
+    <w:lsdException w:name="toc 2" w:semiHidden="1" w:uiPriority="39" w:unhideWhenUsed="1"/>
+    <w:lsdException w:name="toc 3" w:semiHidden="1" w:uiPriority="39" w:unhideWhenUsed="1"/>
+    <w:lsdException w:name="toc 4" w:semiHidden="1" w:uiPriority="39" w:unhideWhenUsed="1"/>
+    <w:lsdException w:name="toc 5" w:semiHidden="1" w:uiPriority="39" w:unhideWhenUsed="1"/>
+    <w:lsdException w:name="toc 6" w:semiHidden="1" w:uiPriority="39" w:unhideWhenUsed="1"/>
+    <w:lsdException w:name="toc 7" w:semiHidden="1" w:uiPriority="39" w:unhideWhenUsed="1"/>
+    <w:lsdException w:name="toc 8" w:semiHidden="1" w:uiPriority="39" w:unhideWhenUsed="1"/>
+    <w:lsdException w:name="toc 9" w:semiHidden="1" w:uiPriority="39" w:unhideWhenUsed="1"/>
+    <w:lsdException w:name="Normal Indent" w:semiHidden="1" w:unhideWhenUsed="1"/>
+    <w:lsdException w:name="footnote text" w:semiHidden="1" w:unhideWhenUsed="1"/>
+    <w:lsdException w:name="annotation text" w:semiHidden="1" w:unhideWhenUsed="1"/>
+    <w:lsdException w:name="header" w:semiHidden="1" w:unhideWhenUsed="1"/>
+    <w:lsdException w:name="footer" w:semiHidden="1" w:unhideWhenUsed="1"/>
+    <w:lsdException w:name="index heading" w:semiHidden="1" w:unhideWhenUsed="1"/>
+    <w:lsdException w:name="caption" w:semiHidden="1" w:uiPriority="35" w:unhideWhenUsed="1" w:qFormat="1"/>
+    <w:lsdException w:name="table of figures" w:semiHidden="1" w:unhideWhenUsed="1"/>
+    <w:lsdException w:name="envelope address" w:semiHidden="1" w:unhideWhenUsed="1"/>
+    <w:lsdException w:name="envelope return" w:semiHidden="1" w:unhideWhenUsed="1"/>
+    <w:lsdException w:name="footnote reference" w:semiHidden="1" w:unhideWhenUsed="1"/>
+    <w:lsdException w:name="annotation reference" w:semiHidden="1" w:unhideWhenUsed="1"/>
+    <w:lsdException w:name="line number" w:semiHidden="1" w:unhideWhenUsed="1"/>
+    <w:lsdException w:name="page number" w:semiHidden="1" w:unhideWhenUsed="1"/>
+    <w:lsdException w:name="endnote reference" w:semiHidden="1" w:unhideWhenUsed="1"/>
+    <w:lsdException w:name="endnote text" w:semiHidden="1" w:unhideWhenUsed="1"/>
+    <w:lsdException w:name="table of authorities" w:semiHidden="1" w:unhideWhenUsed="1"/>
+    <w:lsdException w:name="macro" w:semiHidden="1" w:unhideWhenUsed="1"/>
+    <w:lsdException w:name="toa heading" w:semiHidden="1" w:unhideWhenUsed="1"/>
+    <w:lsdException w:name="List" w:semiHidden="1" w:unhideWhenUsed="1"/>
+    <w:lsdException w:name="List Bullet" w:semiHidden="1" w:unhideWhenUsed="1"/>
+    <w:lsdException w:name="List Number" w:semiHidden="1" w:unhideWhenUsed="1"/>
+    <w:lsdException w:name="List 2" w:semiHidden="1" w:unhideWhenUsed="1"/>
+    <w:lsdException w:name="List 3" w:semiHidden="1" w:unhideWhenUsed="1"/>
+    <w:lsdException w:name="List 4" w:semiHidden="1" w:unhideWhenUsed="1"/>
+    <w:lsdException w:name="List 5" w:semiHidden="1" w:unhideWhenUsed="1"/>
+    <w:lsdException w:name="List Bullet 2" w:semiHidden="1" w:unhideWhenUsed="1"/>
+    <w:lsdException w:name="List Bullet 3" w:semiHidden="1" w:unhideWhenUsed="1"/>
+    <w:lsdException w:name="List Bullet 4" w:semiHidden="1" w:unhideWhenUsed="1"/>
+    <w:lsdException w:name="List Bullet 5" w:semiHidden="1" w:unhideWhenUsed="1"/>
+    <w:lsdException w:name="List Number 2" w:semiHidden="1" w:unhideWhenUsed="1"/>
+    <w:lsdException w:name="List Number 3" w:semiHidden="1" w:unhideWhenUsed="1"/>
+    <w:lsdException w:name="List Number 4" w:semiHidden="1" w:unhideWhenUsed="1"/>
+    <w:lsdException w:name="List Number 5" w:semiHidden="1" w:unhideWhenUsed="1"/>
+    <w:lsdException w:name="Title" w:uiPriority="10" w:qFormat="1"/>
+    <w:lsdException w:name="Closing" w:semiHidden="1" w:unhideWhenUsed="1"/>
+    <w:lsdException w:name="Signature" w:semiHidden="1" w:unhideWhenUsed="1"/>
+    <w:lsdException w:name="Default Paragraph Font" w:semiHidden="1" w:uiPriority="1" w:unhideWhenUsed="1"/>
+    <w:lsdException w:name="Body Text" w:semiHidden="1" w:unhideWhenUsed="1"/>
+    <w:lsdException w:name="Body Text Indent" w:semiHidden="1" w:unhideWhenUsed="1"/>
+    <w:lsdException w:name="List Continue" w:semiHidden="1" w:unhideWhenUsed="1"/>
+    <w:lsdException w:name="List Continue 2" w:semiHidden="1" w:unhideWhenUsed="1"/>
+    <w:lsdException w:name="List Continue 3" w:semiHidden="1" w:unhideWhenUsed="1"/>
+    <w:lsdException w:name="List Continue 4" w:semiHidden="1" w:unhideWhenUsed="1"/>
+    <w:lsdException w:name="List Continue 5" w:semiHidden="1" w:unhideWhenUsed="1"/>
+    <w:lsdException w:name="Message Header" w:semiHidden="1" w:unhideWhenUsed="1"/>
+    <w:lsdException w:name="Subtitle" w:uiPriority="11" w:qFormat="1"/>
+    <w:lsdException w:name="Salutation" w:semiHidden="1" w:unhideWhenUsed="1"/>
+    <w:lsdException w:name="Date" w:semiHidden="1" w:unhideWhenUsed="1"/>
+    <w:lsdException w:name="Body Text First Indent" w:semiHidden="1" w:unhideWhenUsed="1"/>
+    <w:lsdException w:name="Body Text First Indent 2" w:semiHidden="1" w:unhideWhenUsed="1"/>
+    <w:lsdException w:name="Note Heading" w:semiHidden="1" w:unhideWhenUsed="1"/>
+    <w:lsdException w:name="Body Text 2" w:semiHidden="1" w:unhideWhenUsed="1"/>
+    <w:lsdException w:name="Body Text 3" w:semiHidden="1" w:unhideWhenUsed="1"/>
+    <w:lsdException w:name="Body Text Indent 2" w:semiHidden="1" w:unhideWhenUsed="1"/>
+    <w:lsdException w:name="Body Text Indent 3" w:semiHidden="1" w:unhideWhenUsed="1"/>
+    <w:lsdException w:name="Block Text" w:semiHidden="1" w:unhideWhenUsed="1"/>
+    <w:lsdException w:name="Hyperlink" w:semiHidden="1" w:unhideWhenUsed="1"/>
+    <w:lsdException w:name="FollowedHyperlink" w:semiHidden="1" w:unhideWhenUsed="1"/>
+    <w:lsdException w:name="Strong" w:uiPriority="22" w:qFormat="1"/>
+    <w:lsdException w:name="Emphasis" w:uiPriority="20" w:qFormat="1"/>
+    <w:lsdException w:name="Document Map" w:semiHidden="1" w:unhideWhenUsed="1"/>
+    <w:lsdException w:name="Plain Text" w:semiHidden="1" w:unhideWhenUsed="1"/>
+    <w:lsdException w:name="E-mail Signature" w:semiHidden="1" w:unhideWhenUsed="1"/>
+    <w:lsdException w:name="HTML Top of Form" w:semiHidden="1" w:unhideWhenUsed="1"/>
+    <w:lsdException w:name="HTML Bottom of Form" w:semiHidden="1" w:unhideWhenUsed="1"/>
+    <w:lsdException w:name="Normal (Web)" w:semiHidden="1" w:unhideWhenUsed="1"/>
+    <w:lsdException w:name="HTML Acronym" w:semiHidden="1" w:unhideWhenUsed="1"/>
+    <w:lsdException w:name="HTML Address" w:semiHidden="1" w:unhideWhenUsed="1"/>
+    <w:lsdException w:name="HTML Cite" w:semiHidden="1" w:unhideWhenUsed="1"/>
+    <w:lsdException w:name="HTML Code" w:semiHidden="1" w:unhideWhenUsed="1"/>
+    <w:lsdException w:name="HTML Definition" w:semiHidden="1" w:unhideWhenUsed="1"/>
+    <w:lsdException w:name="HTML Keyboard" w:semiHidden="1" w:unhideWhenUsed="1"/>
+    <w:lsdException w:name="HTML Preformatted" w:semiHidden="1" w:unhideWhenUsed="1"/>
+    <w:lsdException w:name="HTML Sample" w:semiHidden="1" w:unhideWhenUsed="1"/>
+    <w:lsdException w:name="HTML Typewriter" w:semiHidden="1" w:unhideWhenUsed="1"/>
+    <w:lsdException w:name="HTML Variable" w:semiHidden="1" w:unhideWhenUsed="1"/>
+    <w:lsdException w:name="Normal Table" w:semiHidden="1" w:unhideWhenUsed="1"/>
+    <w:lsdException w:name="annotation subject" w:semiHidden="1" w:unhideWhenUsed="1"/>
+    <w:lsdException w:name="No List" w:semiHidden="1" w:unhideWhenUsed="1"/>
+    <w:lsdException w:name="Outline List 1" w:semiHidden="1" w:unhideWhenUsed="1"/>
+    <w:lsdException w:name="Outline List 2" w:semiHidden="1" w:unhideWhenUsed="1"/>
+    <w:lsdException w:name="Outline List 3" w:semiHidden="1" w:unhideWhenUsed="1"/>
+    <w:lsdException w:name="Table Simple 1" w:semiHidden="1" w:unhideWhenUsed="1"/>
+    <w:lsdException w:name="Table Simple 2" w:semiHidden="1" w:unhideWhenUsed="1"/>
+    <w:lsdException w:name="Table Simple 3" w:semiHidden="1" w:unhideWhenUsed="1"/>
+    <w:lsdException w:name="Table Classic 1" w:semiHidden="1" w:unhideWhenUsed="1"/>
+    <w:lsdException w:name="Table Classic 2" w:semiHidden="1" w:unhideWhenUsed="1"/>
+    <w:lsdException w:name="Table Classic 3" w:semiHidden="1" w:unhideWhenUsed="1"/>
+    <w:lsdException w:name="Table Classic 4" w:semiHidden="1" w:unhideWhenUsed="1"/>
+    <w:lsdException w:name="Table Colorful 1" w:semiHidden="1" w:unhideWhenUsed="1"/>
+    <w:lsdException w:name="Table Colorful 2" w:semiHidden="1" w:unhideWhenUsed="1"/>
+    <w:lsdException w:name="Table Colorful 3" w:semiHidden="1" w:unhideWhenUsed="1"/>
+    <w:lsdException w:name="Table Columns 1" w:semiHidden="1" w:unhideWhenUsed="1"/>
+    <w:lsdException w:name="Table Columns 2" w:semiHidden="1" w:unhideWhenUsed="1"/>
+    <w:lsdException w:name="Table Columns 3" w:semiHidden="1" w:unhideWhenUsed="1"/>
+    <w:lsdException w:name="Table Columns 4" w:semiHidden="1" w:unhideWhenUsed="1"/>
+    <w:lsdException w:name="Table Columns 5" w:semiHidden="1" w:unhideWhenUsed="1"/>
+    <w:lsdException w:name="Table Grid 1" w:semiHidden="1" w:unhideWhenUsed="1"/>
+    <w:lsdException w:name="Table Grid 2" w:semiHidden="1" w:unhideWhenUsed="1"/>
+    <w:lsdException w:name="Table Grid 3" w:semiHidden="1" w:unhideWhenUsed="1"/>
+    <w:lsdException w:name="Table Grid 4" w:semiHidden="1" w:unhideWhenUsed="1"/>
+    <w:lsdException w:name="Table Grid 5" w:semiHidden="1" w:unhideWhenUsed="1"/>
+    <w:lsdException w:name="Table Grid 6" w:semiHidden="1" w:unhideWhenUsed="1"/>
+    <w:lsdException w:name="Table Grid 7" w:semiHidden="1" w:unhideWhenUsed="1"/>
+    <w:lsdException w:name="Table Grid 8" w:semiHidden="1" w:unhideWhenUsed="1"/>
+    <w:lsdException w:name="Table List 1" w:semiHidden="1" w:unhideWhenUsed="1"/>
+    <w:lsdException w:name="Table List 2" w:semiHidden="1" w:unhideWhenUsed="1"/>
+    <w:lsdException w:name="Table List 3" w:semiHidden="1" w:unhideWhenUsed="1"/>
+    <w:lsdException w:name="Table List 4" w:semiHidden="1" w:unhideWhenUsed="1"/>
+    <w:lsdException w:name="Table List 5" w:semiHidden="1" w:unhideWhenUsed="1"/>
+    <w:lsdException w:name="Table List 6" w:semiHidden="1" w:unhideWhenUsed="1"/>
+    <w:lsdException w:name="Table List 7" w:semiHidden="1" w:unhideWhenUsed="1"/>
+    <w:lsdException w:name="Table List 8" w:semiHidden="1" w:unhideWhenUsed="1"/>
+    <w:lsdException w:name="Table 3D effects 1" w:semiHidden="1" w:unhideWhenUsed="1"/>
+    <w:lsdException w:name="Table 3D effects 2" w:semiHidden="1" w:unhideWhenUsed="1"/>
+    <w:lsdException w:name="Table 3D effects 3" w:semiHidden="1" w:unhideWhenUsed="1"/>
+    <w:lsdException w:name="Table Contemporary" w:semiHidden="1" w:unhideWhenUsed="1"/>
+    <w:lsdException w:name="Table Elegant" w:semiHidden="1" w:unhideWhenUsed="1"/>
+    <w:lsdException w:name="Table Professional" w:semiHidden="1" w:unhideWhenUsed="1"/>
+    <w:lsdException w:name="Table Subtle 1" w:semiHidden="1" w:unhideWhenUsed="1"/>
+    <w:lsdException w:name="Table Subtle 2" w:semiHidden="1" w:unhideWhenUsed="1"/>
+    <w:lsdException w:name="Table Web 1" w:semiHidden="1" w:unhideWhenUsed="1"/>
+    <w:lsdException w:name="Table Web 2" w:semiHidden="1" w:unhideWhenUsed="1"/>
+    <w:lsdException w:name="Table Web 3" w:semiHidden="1" w:unhideWhenUsed="1"/>
+    <w:lsdException w:name="Balloon Text" w:semiHidden="1" w:unhideWhenUsed="1"/>
+    <w:lsdException w:name="Table Grid" w:uiPriority="39"/>
+    <w:lsdException w:name="Table Theme" w:semiHidden="1" w:unhideWhenUsed="1"/>
+    <w:lsdException w:name="Placeholder Text" w:semiHidden="1"/>
+    <w:lsdException w:name="No Spacing" w:uiPriority="1" w:qFormat="1"/>
+    <w:lsdException w:name="Light Shading" w:uiPriority="60"/>
+    <w:lsdException w:name="Light List" w:uiPriority="61"/>
+    <w:lsdException w:name="Light Grid" w:uiPriority="62"/>
+    <w:lsdException w:name="Medium Shading 1" w:uiPriority="63"/>
+    <w:lsdException w:name="Medium Shading 2" w:uiPriority="64"/>
+    <w:lsdException w:name="Medium List 1" w:uiPriority="65"/>
+    <w:lsdException w:name="Medium List 2" w:uiPriority="66"/>
+    <w:lsdException w:name="Medium Grid 1" w:uiPriority="67"/>
+    <w:lsdException w:name="Medium Grid 2" w:uiPriority="68"/>
+    <w:lsdException w:name="Medium Grid 3" w:uiPriority="69"/>
+    <w:lsdException w:name="Dark List" w:uiPriority="70"/>
+    <w:lsdException w:name="Colorful Shading" w:uiPriority="71"/>
+    <w:lsdException w:name="Colorful List" w:uiPriority="72"/>
+    <w:lsdException w:name="Colorful Grid" w:uiPriority="73"/>
+    <w:lsdException w:name="Light Shading Accent 1" w:uiPriority="60"/>
+    <w:lsdException w:name="Light List Accent 1" w:uiPriority="61"/>
+    <w:lsdException w:name="Light Grid Accent 1" w:uiPriority="62"/>
+    <w:lsdException w:name="Medium Shading 1 Accent 1" w:uiPriority="63"/>
+    <w:lsdException w:name="Medium Shading 2 Accent 1" w:uiPriority="64"/>
+    <w:lsdException w:name="Medium List 1 Accent 1" w:uiPriority="65"/>
+    <w:lsdException w:name="Revision" w:semiHidden="1"/>
+    <w:lsdException w:name="List Paragraph" w:uiPriority="34" w:qFormat="1"/>
+    <w:lsdException w:name="Quote" w:uiPriority="29" w:qFormat="1"/>
+    <w:lsdException w:name="Intense Quote" w:uiPriority="30" w:qFormat="1"/>
+    <w:lsdException w:name="Medium List 2 Accent 1" w:uiPriority="66"/>
+    <w:lsdException w:name="Medium Grid 1 Accent 1" w:uiPriority="67"/>
+    <w:lsdException w:name="Medium Grid 2 Accent 1" w:uiPriority="68"/>
+    <w:lsdException w:name="Medium Grid 3 Accent 1" w:uiPriority="69"/>
+    <w:lsdException w:name="Dark List Accent 1" w:uiPriority="70"/>
+    <w:lsdException w:name="Colorful Shading Accent 1" w:uiPriority="71"/>
+    <w:lsdException w:name="Colorful List Accent 1" w:uiPriority="72"/>
+    <w:lsdException w:name="Colorful Grid Accent 1" w:uiPriority="73"/>
+    <w:lsdException w:name="Light Shading Accent 2" w:uiPriority="60"/>
+    <w:lsdException w:name="Light List Accent 2" w:uiPriority="61"/>
+    <w:lsdException w:name="Light Grid Accent 2" w:uiPriority="62"/>
+    <w:lsdException w:name="Medium Shading 1 Accent 2" w:uiPriority="63"/>
+    <w:lsdException w:name="Medium Shading 2 Accent 2" w:uiPriority="64"/>
+    <w:lsdException w:name="Medium List 1 Accent 2" w:uiPriority="65"/>
+    <w:lsdException w:name="Medium List 2 Accent 2" w:uiPriority="66"/>
+    <w:lsdException w:name="Medium Grid 1 Accent 2" w:uiPriority="67"/>
+    <w:lsdException w:name="Medium Grid 2 Accent 2" w:uiPriority="68"/>
+    <w:lsdException w:name="Medium Grid 3 Accent 2" w:uiPriority="69"/>
+    <w:lsdException w:name="Dark List Accent 2" w:uiPriority="70"/>
+    <w:lsdException w:name="Colorful Shading Accent 2" w:uiPriority="71"/>
+    <w:lsdException w:name="Colorful List Accent 2" w:uiPriority="72"/>
+    <w:lsdException w:name="Colorful Grid Accent 2" w:uiPriority="73"/>
+    <w:lsdException w:name="Light Shading Accent 3" w:uiPriority="60"/>
+    <w:lsdException w:name="Light List Accent 3" w:uiPriority="61"/>
+    <w:lsdException w:name="Light Grid Accent 3" w:uiPriority="62"/>
+    <w:lsdException w:name="Medium Shading 1 Accent 3" w:uiPriority="63"/>
+    <w:lsdException w:name="Medium Shading 2 Accent 3" w:uiPriority="64"/>
+    <w:lsdException w:name="Medium List 1 Accent 3" w:uiPriority="65"/>
+    <w:lsdException w:name="Medium List 2 Accent 3" w:uiPriority="66"/>
+    <w:lsdException w:name="Medium Grid 1 Accent 3" w:uiPriority="67"/>
+    <w:lsdException w:name="Medium Grid 2 Accent 3" w:uiPriority="68"/>
+    <w:lsdException w:name="Medium Grid 3 Accent 3" w:uiPriority="69"/>
+    <w:lsdException w:name="Dark List Accent 3" w:uiPriority="70"/>
+    <w:lsdException w:name="Colorful Shading Accent 3" w:uiPriority="71"/>
+    <w:lsdException w:name="Colorful List Accent 3" w:uiPriority="72"/>
+    <w:lsdException w:name="Colorful Grid Accent 3" w:uiPriority="73"/>
+    <w:lsdException w:name="Light Shading Accent 4" w:uiPriority="60"/>
+    <w:lsdException w:name="Light List Accent 4" w:uiPriority="61"/>
+    <w:lsdException w:name="Light Grid Accent 4" w:uiPriority="62"/>
+    <w:lsdException w:name="Medium Shading 1 Accent 4" w:uiPriority="63"/>
+    <w:lsdException w:name="Medium Shading 2 Accent 4" w:uiPriority="64"/>
+    <w:lsdException w:name="Medium List 1 Accent 4" w:uiPriority="65"/>
+    <w:lsdException w:name="Medium List 2 Accent 4" w:uiPriority="66"/>
+    <w:lsdException w:name="Medium Grid 1 Accent 4" w:uiPriority="67"/>
+    <w:lsdException w:name="Medium Grid 2 Accent 4" w:uiPriority="68"/>
+    <w:lsdException w:name="Medium Grid 3 Accent 4" w:uiPriority="69"/>
+    <w:lsdException w:name="Dark List Accent 4" w:uiPriority="70"/>
+    <w:lsdException w:name="Colorful Shading Accent 4" w:uiPriority="71"/>
+    <w:lsdException w:name="Colorful List Accent 4" w:uiPriority="72"/>
+    <w:lsdException w:name="Colorful Grid Accent 4" w:uiPriority="73"/>
+    <w:lsdException w:name="Light Shading Accent 5" w:uiPriority="60"/>
+    <w:lsdException w:name="Light List Accent 5" w:uiPriority="61"/>
+    <w:lsdException w:name="Light Grid Accent 5" w:uiPriority="62"/>
+    <w:lsdException w:name="Medium Shading 1 Accent 5" w:uiPriority="63"/>
+    <w:lsdException w:name="Medium Shading 2 Accent 5" w:uiPriority="64"/>
+    <w:lsdException w:name="Medium List 1 Accent 5" w:uiPriority="65"/>
+    <w:lsdException w:name="Medium List 2 Accent 5" w:uiPriority="66"/>
+    <w:lsdException w:name="Medium Grid 1 Accent 5" w:uiPriority="67"/>
+    <w:lsdException w:name="Medium Grid 2 Accent 5" w:uiPriority="68"/>
+    <w:lsdException w:name="Medium Grid 3 Accent 5" w:uiPriority="69"/>
+    <w:lsdException w:name="Dark List Accent 5" w:uiPriority="70"/>
+    <w:lsdException w:name="Colorful Shading Accent 5" w:uiPriority="71"/>
+    <w:lsdException w:name="Colorful List Accent 5" w:uiPriority="72"/>
+    <w:lsdException w:name="Colorful Grid Accent 5" w:uiPriority="73"/>
+    <w:lsdException w:name="Light Shading Accent 6" w:uiPriority="60"/>
+    <w:lsdException w:name="Light List Accent 6" w:uiPriority="61"/>
+    <w:lsdException w:name="Light Grid Accent 6" w:uiPriority="62"/>
+    <w:lsdException w:name="Medium Shading 1 Accent 6" w:uiPriority="63"/>
+    <w:lsdException w:name="Medium Shading 2 Accent 6" w:uiPriority="64"/>
+    <w:lsdException w:name="Medium List 1 Accent 6" w:uiPriority="65"/>
+    <w:lsdException w:name="Medium List 2 Accent 6" w:uiPriority="66"/>
+    <w:lsdException w:name="Medium Grid 1 Accent 6" w:uiPriority="67"/>
+    <w:lsdException w:name="Medium Grid 2 Accent 6" w:uiPriority="68"/>
+    <w:lsdException w:name="Medium Grid 3 Accent 6" w:uiPriority="69"/>
+    <w:lsdException w:name="Dark List Accent 6" w:uiPriority="70"/>
+    <w:lsdException w:name="Colorful Shading Accent 6" w:uiPriority="71"/>
+    <w:lsdException w:name="Colorful List Accent 6" w:uiPriority="72"/>
+    <w:lsdException w:name="Colorful Grid Accent 6" w:uiPriority="73"/>
+    <w:lsdException w:name="Subtle Emphasis" w:uiPriority="19" w:qFormat="1"/>
+    <w:lsdException w:name="Intense Emphasis" w:uiPriority="21" w:qFormat="1"/>
+    <w:lsdException w:name="Subtle Reference" w:uiPriority="31" w:qFormat="1"/>
+    <w:lsdException w:name="Intense Reference" w:uiPriority="32" w:qFormat="1"/>
+    <w:lsdException w:name="Book Title" w:uiPriority="33" w:qFormat="1"/>
+    <w:lsdException w:name="Bibliography" w:semiHidden="1" w:uiPriority="37" w:unhideWhenUsed="1"/>
+    <w:lsdException w:name="TOC Heading" w:semiHidden="1" w:uiPriority="39" w:unhideWhenUsed="1" w:qFormat="1"/>
+    <w:lsdException w:name="Plain Table 1" w:uiPriority="41"/>
+    <w:lsdException w:name="Plain Table 2" w:uiPriority="42"/>
+    <w:lsdException w:name="Plain Table 3" w:uiPriority="43"/>
+    <w:lsdException w:name="Plain Table 4" w:uiPriority="44"/>
+    <w:lsdException w:name="Plain Table 5" w:uiPriority="45"/>
+    <w:lsdException w:name="Grid Table Light" w:uiPriority="40"/>
+    <w:lsdException w:name="Grid Table 1 Light" w:uiPriority="46"/>
+    <w:lsdException w:name="Grid Table 2" w:uiPriority="47"/>
+    <w:lsdException w:name="Grid Table 3" w:uiPriority="48"/>
+    <w:lsdException w:name="Grid Table 4" w:uiPriority="49"/>
+    <w:lsdException w:name="Grid Table 5 Dark" w:uiPriority="50"/>
+    <w:lsdException w:name="Grid Table 6 Colorful" w:uiPriority="51"/>
+    <w:lsdException w:name="Grid Table 7 Colorful" w:uiPriority="52"/>
+    <w:lsdException w:name="Grid Table 1 Light Accent 1" w:uiPriority="46"/>
+    <w:lsdException w:name="Grid Table 2 Accent 1" w:uiPriority="47"/>
+    <w:lsdException w:name="Grid Table 3 Accent 1" w:uiPriority="48"/>
+    <w:lsdException w:name="Grid Table 4 Accent 1" w:uiPriority="49"/>
+    <w:lsdException w:name="Grid Table 5 Dark Accent 1" w:uiPriority="50"/>
+    <w:lsdException w:name="Grid Table 6 Colorful Accent 1" w:uiPriority="51"/>
+    <w:lsdException w:name="Grid Table 7 Colorful Accent 1" w:uiPriority="52"/>
+    <w:lsdException w:name="Grid Table 1 Light Accent 2" w:uiPriority="46"/>
+    <w:lsdException w:name="Grid Table 2 Accent 2" w:uiPriority="47"/>
+    <w:lsdException w:name="Grid Table 3 Accent 2" w:uiPriority="48"/>
+    <w:lsdException w:name="Grid Table 4 Accent 2" w:uiPriority="49"/>
+    <w:lsdException w:name="Grid Table 5 Dark Accent 2" w:uiPriority="50"/>
+    <w:lsdException w:name="Grid Table 6 Colorful Accent 2" w:uiPriority="51"/>
+    <w:lsdException w:name="Grid Table 7 Colorful Accent 2" w:uiPriority="52"/>
+    <w:lsdException w:name="Grid Table 1 Light Accent 3" w:uiPriority="46"/>
+    <w:lsdException w:name="Grid Table 2 Accent 3" w:uiPriority="47"/>
+    <w:lsdException w:name="Grid Table 3 Accent 3" w:uiPriority="48"/>
+    <w:lsdException w:name="Grid Table 4 Accent 3" w:uiPriority="49"/>
+    <w:lsdException w:name="Grid Table 5 Dark Accent 3" w:uiPriority="50"/>
+    <w:lsdException w:name="Grid Table 6 Colorful Accent 3" w:uiPriority="51"/>
+    <w:lsdException w:name="Grid Table 7 Colorful Accent 3" w:uiPriority="52"/>
+    <w:lsdException w:name="Grid Table 1 Light Accent 4" w:uiPriority="46"/>
+    <w:lsdException w:name="Grid Table 2 Accent 4" w:uiPriority="47"/>
+    <w:lsdException w:name="Grid Table 3 Accent 4" w:uiPriority="48"/>
+    <w:lsdException w:name="Grid Table 4 Accent 4" w:uiPriority="49"/>
+    <w:lsdException w:name="Grid Table 5 Dark Accent 4" w:uiPriority="50"/>
+    <w:lsdException w:name="Grid Table 6 Colorful Accent 4" w:uiPriority="51"/>
+    <w:lsdException w:name="Grid Table 7 Colorful Accent 4" w:uiPriority="52"/>
+    <w:lsdException w:name="Grid Table 1 Light Accent 5" w:uiPriority="46"/>
+    <w:lsdException w:name="Grid Table 2 Accent 5" w:uiPriority="47"/>
+    <w:lsdException w:name="Grid Table 3 Accent 5" w:uiPriority="48"/>
+    <w:lsdException w:name="Grid Table 4 Accent 5" w:uiPriority="49"/>
+    <w:lsdException w:name="Grid Table 5 Dark Accent 5" w:uiPriority="50"/>
+    <w:lsdException w:name="Grid Table 6 Colorful Accent 5" w:uiPriority="51"/>
+    <w:lsdException w:name="Grid Table 7 Colorful Accent 5" w:uiPriority="52"/>
+    <w:lsdException w:name="Grid Table 1 Light Accent 6" w:uiPriority="46"/>
+    <w:lsdException w:name="Grid Table 2 Accent 6" w:uiPriority="47"/>
+    <w:lsdException w:name="Grid Table 3 Accent 6" w:uiPriority="48"/>
+    <w:lsdException w:name="Grid Table 4 Accent 6" w:uiPriority="49"/>
+    <w:lsdException w:name="Grid Table 5 Dark Accent 6" w:uiPriority="50"/>
+    <w:lsdException w:name="Grid Table 6 Colorful Accent 6" w:uiPriority="51"/>
+    <w:lsdException w:name="Grid Table 7 Colorful Accent 6" w:uiPriority="52"/>
+    <w:lsdException w:name="List Table 1 Light" w:uiPriority="46"/>
+    <w:lsdException w:name="List Table 2" w:uiPriority="47"/>
+    <w:lsdException w:name="List Table 3" w:uiPriority="48"/>
+    <w:lsdException w:name="List Table 4" w:uiPriority="49"/>
+    <w:lsdException w:name="List Table 5 Dark" w:uiPriority="50"/>
+    <w:lsdException w:name="List Table 6 Colorful" w:uiPriority="51"/>
+    <w:lsdException w:name="List Table 7 Colorful" w:uiPriority="52"/>
+    <w:lsdException w:name="List Table 1 Light Accent 1" w:uiPriority="46"/>
+    <w:lsdException w:name="List Table 2 Accent 1" w:uiPriority="47"/>
+    <w:lsdException w:name="List Table 3 Accent 1" w:uiPriority="48"/>
+    <w:lsdException w:name="List Table 4 Accent 1" w:uiPriority="49"/>
+    <w:lsdException w:name="List Table 5 Dark Accent 1" w:uiPriority="50"/>
+    <w:lsdException w:name="List Table 6 Colorful Accent 1" w:uiPriority="51"/>
+    <w:lsdException w:name="List Table 7 Colorful Accent 1" w:uiPriority="52"/>
+    <w:lsdException w:name="List Table 1 Light Accent 2" w:uiPriority="46"/>
+    <w:lsdException w:name="List Table 2 Accent 2" w:uiPriority="47"/>
+    <w:lsdException w:name="List Table 3 Accent 2" w:uiPriority="48"/>
+    <w:lsdException w:name="List Table 4 Accent 2" w:uiPriority="49"/>
+    <w:lsdException w:name="List Table 5 Dark Accent 2" w:uiPriority="50"/>
+    <w:lsdException w:name="List Table 6 Colorful Accent 2" w:uiPriority="51"/>
+    <w:lsdException w:name="List Table 7 Colorful Accent 2" w:uiPriority="52"/>
+    <w:lsdException w:name="List Table 1 Light Accent 3" w:uiPriority="46"/>
+    <w:lsdException w:name="List Table 2 Accent 3" w:uiPriority="47"/>
+    <w:lsdException w:name="List Table 3 Accent 3" w:uiPriority="48"/>
+    <w:lsdException w:name="List Table 4 Accent 3" w:uiPriority="49"/>
+    <w:lsdException w:name="List Table 5 Dark Accent 3" w:uiPriority="50"/>
+    <w:lsdException w:name="List Table 6 Colorful Accent 3" w:uiPriority="51"/>
+    <w:lsdException w:name="List Table 7 Colorful Accent 3" w:uiPriority="52"/>
+    <w:lsdException w:name="List Table 1 Light Accent 4" w:uiPriority="46"/>
+    <w:lsdException w:name="List Table 2 Accent 4" w:uiPriority="47"/>
+    <w:lsdException w:name="List Table 3 Accent 4" w:uiPriority="48"/>
+    <w:lsdException w:name="List Table 4 Accent 4" w:uiPriority="49"/>
+    <w:lsdException w:name="List Table 5 Dark Accent 4" w:uiPriority="50"/>
+    <w:lsdException w:name="List Table 6 Colorful Accent 4" w:uiPriority="51"/>
+    <w:lsdException w:name="List Table 7 Colorful Accent 4" w:uiPriority="52"/>
+    <w:lsdException w:name="List Table 1 Light Accent 5" w:uiPriority="46"/>
+    <w:lsdException w:name="List Table 2 Accent 5" w:uiPriority="47"/>
+    <w:lsdException w:name="List Table 3 Accent 5" w:uiPriority="48"/>
+    <w:lsdException w:name="List Table 4 Accent 5" w:uiPriority="49"/>
+    <w:lsdException w:name="List Table 5 Dark Accent 5" w:uiPriority="50"/>
+    <w:lsdException w:name="List Table 6 Colorful Accent 5" w:uiPriority="51"/>
+    <w:lsdException w:name="List Table 7 Colorful Accent 5" w:uiPriority="52"/>
+    <w:lsdException w:name="List Table 1 Light Accent 6" w:uiPriority="46"/>
+    <w:lsdException w:name="List Table 2 Accent 6" w:uiPriority="47"/>
+    <w:lsdException w:name="List Table 3 Accent 6" w:uiPriority="48"/>
+    <w:lsdException w:name="List Table 4 Accent 6" w:uiPriority="49"/>
+    <w:lsdException w:name="List Table 5 Dark Accent 6" w:uiPriority="50"/>
+    <w:lsdException w:name="List Table 6 Colorful Accent 6" w:uiPriority="51"/>
+    <w:lsdException w:name="List Table 7 Colorful Accent 6" w:uiPriority="52"/>
   </w:latentStyles>
   <w:style w:type="paragraph" w:default="1" w:styleId="Normal">
     <w:name w:val="Normal"/>
@@ -1051,7 +1077,7 @@
   <a:extraClrSchemeLst/>
   <a:extLst>
     <a:ext uri="{05A4C25C-085E-4340-85A3-A5531E510DB2}">
-      <thm15:themeFamily xmlns:thm15="http://schemas.microsoft.com/office/thememl/2012/main" xmlns="" name="Office Theme" id="{62F939B6-93AF-4DB8-9C6B-D6C7DFDC589F}" vid="{4A3C46E8-61CC-4603-A589-7422A47A8E4A}"/>
+      <thm15:themeFamily xmlns:thm15="http://schemas.microsoft.com/office/thememl/2012/main" name="Office Theme" id="{62F939B6-93AF-4DB8-9C6B-D6C7DFDC589F}" vid="{4A3C46E8-61CC-4603-A589-7422A47A8E4A}"/>
     </a:ext>
   </a:extLst>
 </a:theme>

</xml_diff>